<commit_message>
Began edits on paper draft
</commit_message>
<xml_diff>
--- a/Wood_FinalPaper.docx
+++ b/Wood_FinalPaper.docx
@@ -152,16 +152,25 @@
         <w:t xml:space="preserve">re susceptible to these threats </w:t>
       </w:r>
       <w:r>
-        <w:t>is important among conservation biology.</w:t>
-      </w:r>
-      <w:r>
-        <w:t xml:space="preserve"> Understanding </w:t>
-      </w:r>
-      <w:r>
-        <w:t xml:space="preserve">patterns of extinction risk </w:t>
-      </w:r>
-      <w:r>
-        <w:t>correlates will allow for more proactive and</w:t>
+        <w:t xml:space="preserve">is </w:t>
+      </w:r>
+      <w:r>
+        <w:t xml:space="preserve">an </w:t>
+      </w:r>
+      <w:r>
+        <w:t xml:space="preserve">important </w:t>
+      </w:r>
+      <w:r>
+        <w:t>goal of</w:t>
+      </w:r>
+      <w:r>
+        <w:t xml:space="preserve"> conservation biology</w:t>
+      </w:r>
+      <w:r>
+        <w:t xml:space="preserve">, that </w:t>
+      </w:r>
+      <w:r>
+        <w:t>will allow for more proactive and</w:t>
       </w:r>
       <w:r>
         <w:t xml:space="preserve"> targeted conservation </w:t>
@@ -221,25 +230,60 @@
         <w:t>research has primarily been small-scale and regionally limited to areas such as Central America and Australia (</w:t>
       </w:r>
       <w:r>
-        <w:t xml:space="preserve">Hero, Williams, &amp; Magnusson, 2005; </w:t>
-      </w:r>
-      <w:r>
-        <w:t>Lips, Reeve, &amp; Witters, 2003; Murray &amp; Hose, 2005; Hero &amp; Morrison, 2012</w:t>
+        <w:t>Hero</w:t>
+      </w:r>
+      <w:r>
+        <w:t xml:space="preserve"> </w:t>
+      </w:r>
+      <w:r>
+        <w:t>et al.</w:t>
+      </w:r>
+      <w:r>
+        <w:t xml:space="preserve">, 2005; </w:t>
+      </w:r>
+      <w:r>
+        <w:t>Lips et al.</w:t>
+      </w:r>
+      <w:r>
+        <w:t>, 2003; Murray &amp; Hose, 2005; Hero &amp; Morrison, 2012</w:t>
       </w:r>
       <w:r>
         <w:t>), rarely reaching a global scale (Cooper</w:t>
       </w:r>
       <w:r>
-        <w:t>, Bielby, Thomas, &amp; Purvis,</w:t>
+        <w:t xml:space="preserve"> et al.</w:t>
+      </w:r>
+      <w:r>
+        <w:t>,</w:t>
       </w:r>
       <w:r>
         <w:t xml:space="preserve"> 2008</w:t>
       </w:r>
       <w:r>
-        <w:t xml:space="preserve">). As these relationships may vary with geography and scale, the results obtained from these studies might not be </w:t>
-      </w:r>
-      <w:r>
-        <w:t>accurate estimates for</w:t>
+        <w:t xml:space="preserve">). As these </w:t>
+      </w:r>
+      <w:commentRangeStart w:id="0"/>
+      <w:r>
+        <w:t xml:space="preserve">relationships </w:t>
+      </w:r>
+      <w:commentRangeEnd w:id="0"/>
+      <w:r>
+        <w:rPr>
+          <w:rStyle w:val="CommentReference"/>
+        </w:rPr>
+        <w:commentReference w:id="0"/>
+      </w:r>
+      <w:r>
+        <w:t xml:space="preserve">may vary </w:t>
+      </w:r>
+      <w:r>
+        <w:t>geographically</w:t>
+      </w:r>
+      <w:r>
+        <w:t xml:space="preserve">, the results obtained from these studies might not be </w:t>
+      </w:r>
+      <w:r>
+        <w:t>relevant to</w:t>
       </w:r>
       <w:r>
         <w:t xml:space="preserve"> North American and European amphibian</w:t>
@@ -251,17 +295,17 @@
         <w:t xml:space="preserve">. </w:t>
       </w:r>
       <w:r>
-        <w:t xml:space="preserve">More </w:t>
+        <w:t>More research needs to be done to test the validity of these extinction risk correlate relationships in North American and European amphibian populations.</w:t>
+      </w:r>
+      <w:r>
+        <w:t xml:space="preserve"> </w:t>
+      </w:r>
+      <w:r>
+        <w:t xml:space="preserve">Additionally the </w:t>
       </w:r>
       <w:r>
         <w:lastRenderedPageBreak/>
-        <w:t>research needs to be done to test the validity of these extinction risk correlate relationships in North American and European amphibian populations.</w:t>
-      </w:r>
-      <w:r>
-        <w:t xml:space="preserve"> </w:t>
-      </w:r>
-      <w:r>
-        <w:t xml:space="preserve">Additionally the majority of amphibian extinction </w:t>
+        <w:t xml:space="preserve">majority of amphibian extinction </w:t>
       </w:r>
       <w:r>
         <w:t xml:space="preserve">risk </w:t>
@@ -306,16 +350,16 @@
         <w:ind w:firstLine="720"/>
       </w:pPr>
       <w:r>
-        <w:t xml:space="preserve">Previous extinction risk research has analyzed a variety of possible correlates </w:t>
-      </w:r>
-      <w:r>
-        <w:t xml:space="preserve">spanning morphology, life history, and ecological attributes. </w:t>
-      </w:r>
-      <w:r>
-        <w:t xml:space="preserve">For amphibians the strength of specific correlates is </w:t>
-      </w:r>
-      <w:r>
-        <w:t xml:space="preserve">less known than other taxon. </w:t>
+        <w:t xml:space="preserve">Previous extinction risk research has analyzed a variety of correlates </w:t>
+      </w:r>
+      <w:r>
+        <w:t>spanning morphology, life his</w:t>
+      </w:r>
+      <w:r>
+        <w:t>tory, and ecological attributes</w:t>
+      </w:r>
+      <w:r>
+        <w:t xml:space="preserve">. </w:t>
       </w:r>
       <w:r>
         <w:t xml:space="preserve">At a global scale, </w:t>
@@ -330,7 +374,13 @@
         <w:t>)</w:t>
       </w:r>
       <w:r>
-        <w:t xml:space="preserve"> found that geographic range size is the predominate correlate of extinction risk for frogs, while body size and fecundity only impact extinctio</w:t>
+        <w:t xml:space="preserve"> found that geograph</w:t>
+      </w:r>
+      <w:r>
+        <w:t>ic range size is the predominant</w:t>
+      </w:r>
+      <w:r>
+        <w:t xml:space="preserve"> correlate of extinction risk for frogs, while body size and fecundity only impact extinctio</w:t>
       </w:r>
       <w:r>
         <w:t>n risk through range size</w:t>
@@ -366,13 +416,28 @@
         <w:t xml:space="preserve">Further research is needed to investigate the validity of these correlations </w:t>
       </w:r>
       <w:r>
-        <w:t>and to determine whether these correlations extent to N</w:t>
-      </w:r>
-      <w:r>
-        <w:t xml:space="preserve">orth American and European frogs or to </w:t>
-      </w:r>
-      <w:r>
-        <w:t xml:space="preserve">the salamander order. </w:t>
+        <w:t xml:space="preserve">and to determine whether these correlations </w:t>
+      </w:r>
+      <w:r>
+        <w:t>apply</w:t>
+      </w:r>
+      <w:r>
+        <w:t xml:space="preserve"> to N</w:t>
+      </w:r>
+      <w:r>
+        <w:t>orth American and European frogs</w:t>
+      </w:r>
+      <w:r>
+        <w:t xml:space="preserve">, or to </w:t>
+      </w:r>
+      <w:r>
+        <w:t>salamander</w:t>
+      </w:r>
+      <w:r>
+        <w:t>s</w:t>
+      </w:r>
+      <w:r>
+        <w:t xml:space="preserve">. </w:t>
       </w:r>
       <w:r>
         <w:t xml:space="preserve">Therefore I </w:t>
@@ -426,7 +491,10 @@
         <w:t xml:space="preserve"> Purvis</w:t>
       </w:r>
       <w:r>
-        <w:t>, Gittleman, Cowlishaw, &amp; Mace, 2000;</w:t>
+        <w:t xml:space="preserve"> et al.</w:t>
+      </w:r>
+      <w:r>
+        <w:t>, 2000;</w:t>
       </w:r>
       <w:r>
         <w:t xml:space="preserve"> McKinney</w:t>
@@ -486,7 +554,13 @@
         <w:t xml:space="preserve"> 2000). Lastly, I hypothesize that minimum elevation and threat status will be positively correlated. Higher minimum elevations suggest</w:t>
       </w:r>
       <w:r>
-        <w:t xml:space="preserve"> restricted ranges (Davies</w:t>
+        <w:t xml:space="preserve"> ranges</w:t>
+      </w:r>
+      <w:r>
+        <w:t xml:space="preserve"> restricted to mountainous regions</w:t>
+      </w:r>
+      <w:r>
+        <w:t xml:space="preserve"> (Davies</w:t>
       </w:r>
       <w:r>
         <w:t xml:space="preserve"> et al.,</w:t>
@@ -507,7 +581,10 @@
         <w:t xml:space="preserve">; Hero &amp; Morrison, 2012; </w:t>
       </w:r>
       <w:r>
-        <w:t>Jones, Purvis, &amp; Gittleman, 2003</w:t>
+        <w:t>Jones et al.</w:t>
+      </w:r>
+      <w:r>
+        <w:t>, 2003</w:t>
       </w:r>
       <w:r>
         <w:t>).</w:t>
@@ -622,19 +699,22 @@
         <w:ind w:firstLine="720"/>
       </w:pPr>
       <w:r>
-        <w:t xml:space="preserve">All European data was obtained from a data paper published by Audrey Trochet, Sylvain Moulherat, Oliver Calvez, Virginie M. Stevens, Jean Clobert, and Dirk S. Schmeller </w:t>
-      </w:r>
-      <w:r>
-        <w:t xml:space="preserve">(2014) </w:t>
-      </w:r>
-      <w:r>
-        <w:t>titled “</w:t>
-      </w:r>
-      <w:r>
-        <w:t>A database of life-history traits of European amphibians</w:t>
-      </w:r>
-      <w:r>
-        <w:t xml:space="preserve">.” </w:t>
+        <w:t xml:space="preserve">All European data </w:t>
+      </w:r>
+      <w:r>
+        <w:t>were</w:t>
+      </w:r>
+      <w:r>
+        <w:t xml:space="preserve"> obtained from a data paper published by </w:t>
+      </w:r>
+      <w:r>
+        <w:t>Trochet and colleagues</w:t>
+      </w:r>
+      <w:r>
+        <w:t xml:space="preserve"> </w:t>
+      </w:r>
+      <w:r>
+        <w:t xml:space="preserve">(2014). </w:t>
       </w:r>
       <w:r>
         <w:t>They compiled data for a variety of morphological and behavioral life history traits in addition to diet distribution and threat data, for 86 different European amphibian species. Included in this dataset were mean snout-vent length, mean clutch size, habitat preferences, and minimum elevation. The dataset contained 2 orders of amphibians, 50 Anura species and</w:t>
@@ -657,19 +737,28 @@
         <w:tab/>
       </w:r>
       <w:r>
-        <w:t>Creating my own dataset</w:t>
-      </w:r>
-      <w:r>
-        <w:t xml:space="preserve"> for North American amphibians</w:t>
-      </w:r>
-      <w:r>
-        <w:t>, I compiled data</w:t>
+        <w:t>F</w:t>
+      </w:r>
+      <w:r>
+        <w:t>or North American amphibians</w:t>
+      </w:r>
+      <w:r>
+        <w:t xml:space="preserve">, I compiled </w:t>
+      </w:r>
+      <w:r>
+        <w:t xml:space="preserve">trait </w:t>
+      </w:r>
+      <w:r>
+        <w:t>data</w:t>
       </w:r>
       <w:r>
         <w:t xml:space="preserve"> for</w:t>
       </w:r>
       <w:r>
-        <w:t xml:space="preserve"> 65 species within the Anura order</w:t>
+        <w:t xml:space="preserve"> 65 species</w:t>
+      </w:r>
+      <w:r>
+        <w:t xml:space="preserve"> of anurans</w:t>
       </w:r>
       <w:r>
         <w:t>, spanning 9 families</w:t>
@@ -690,46 +779,43 @@
         <w:t xml:space="preserve"> that had available data</w:t>
       </w:r>
       <w:r>
-        <w:t xml:space="preserve">. Then </w:t>
-      </w:r>
-      <w:r>
-        <w:t>with the</w:t>
-      </w:r>
-      <w:r>
-        <w:t xml:space="preserve"> help of timetree.org </w:t>
-      </w:r>
-      <w:r>
-        <w:t xml:space="preserve">(Hedges, Martin, Suleski, Paymar, &amp; Kumar, 2015) </w:t>
-      </w:r>
-      <w:r>
-        <w:t>and</w:t>
-      </w:r>
-      <w:r>
-        <w:t xml:space="preserve"> Yuan </w:t>
-      </w:r>
-      <w:r>
-        <w:t>et al</w:t>
-      </w:r>
-      <w:r>
-        <w:t xml:space="preserve">. (2006) </w:t>
-      </w:r>
-      <w:r>
-        <w:t xml:space="preserve">I determined the most closely related non-threatened species and collected data for it as well. This way I had </w:t>
-      </w:r>
-      <w:r>
-        <w:t xml:space="preserve">the </w:t>
-      </w:r>
-      <w:r>
-        <w:t>appropriate threatened and non-threate</w:t>
-      </w:r>
-      <w:r>
-        <w:t>ned species representation for a</w:t>
-      </w:r>
-      <w:r>
-        <w:t xml:space="preserve"> paired analysis</w:t>
-      </w:r>
-      <w:r>
-        <w:t>.  In the end this resulted in 19 pairs</w:t>
+        <w:t xml:space="preserve">. </w:t>
+      </w:r>
+      <w:r>
+        <w:t>For each threatened species</w:t>
+      </w:r>
+      <w:r>
+        <w:t xml:space="preserve"> </w:t>
+      </w:r>
+      <w:r>
+        <w:t xml:space="preserve">I determined the most closely related non-threatened species </w:t>
+      </w:r>
+      <w:r>
+        <w:t xml:space="preserve">using timetree.org (Hedges et al., 2015) and Yuan et al. (2006) </w:t>
+      </w:r>
+      <w:r>
+        <w:t xml:space="preserve">and collected </w:t>
+      </w:r>
+      <w:r>
+        <w:t xml:space="preserve">trait </w:t>
+      </w:r>
+      <w:r>
+        <w:t>data for it as well.</w:t>
+      </w:r>
+      <w:r>
+        <w:t xml:space="preserve">  T</w:t>
+      </w:r>
+      <w:r>
+        <w:t>his resulted in 19</w:t>
+      </w:r>
+      <w:r>
+        <w:t xml:space="preserve"> closely related species</w:t>
+      </w:r>
+      <w:r>
+        <w:t xml:space="preserve"> pairs</w:t>
+      </w:r>
+      <w:r>
+        <w:t xml:space="preserve"> that differed in threat status</w:t>
       </w:r>
       <w:r>
         <w:t xml:space="preserve">. </w:t>
@@ -801,7 +887,13 @@
         <w:t>xti</w:t>
       </w:r>
       <w:r>
-        <w:t>nct. Lacking species ranked as data deficient or e</w:t>
+        <w:t xml:space="preserve">nct. </w:t>
+      </w:r>
+      <w:r>
+        <w:t>Excluding</w:t>
+      </w:r>
+      <w:r>
+        <w:t xml:space="preserve"> species ranked as data deficient or e</w:t>
       </w:r>
       <w:r>
         <w:t xml:space="preserve">xtinct, I created </w:t>
@@ -940,7 +1032,13 @@
         <w:t xml:space="preserve"> Clutch size was the only variable log-transformed because the </w:t>
       </w:r>
       <w:r>
-        <w:t>distribution was skewed right and the number</w:t>
+        <w:t xml:space="preserve">distribution was </w:t>
+      </w:r>
+      <w:r>
+        <w:t>right-</w:t>
+      </w:r>
+      <w:r>
+        <w:t>skewed and the number</w:t>
       </w:r>
       <w:r>
         <w:t xml:space="preserve"> of eggs </w:t>
@@ -976,7 +1074,10 @@
         <w:t xml:space="preserve"> and</w:t>
       </w:r>
       <w:r>
-        <w:t xml:space="preserve"> than compared to assess the impacts of geography and taxonomy. </w:t>
+        <w:t xml:space="preserve"> the</w:t>
+      </w:r>
+      <w:r>
+        <w:t xml:space="preserve">n compared to assess the impacts of geography and taxonomy. </w:t>
       </w:r>
     </w:p>
     <w:p>
@@ -1006,31 +1107,22 @@
         <w:t>Wilcoxon signed rank tests</w:t>
       </w:r>
       <w:r>
-        <w:t xml:space="preserve">. Using phylogenies from timetree.org </w:t>
-      </w:r>
-      <w:r>
-        <w:t xml:space="preserve">(Hedges et al., 2015) </w:t>
-      </w:r>
-      <w:r>
-        <w:t xml:space="preserve">and </w:t>
-      </w:r>
-      <w:r>
-        <w:t xml:space="preserve">Yuan </w:t>
-      </w:r>
-      <w:r>
-        <w:t>et al</w:t>
-      </w:r>
-      <w:r>
-        <w:t>. (2006)</w:t>
-      </w:r>
-      <w:r>
-        <w:t xml:space="preserve"> I paired </w:t>
-      </w:r>
-      <w:r>
-        <w:t>threatened species with their most closely related non-threatened species, and performed a paired Wilcoxon signed rank test in R</w:t>
-      </w:r>
-      <w:r>
-        <w:t xml:space="preserve"> to test if their differences varied from zero</w:t>
+        <w:t xml:space="preserve"> between</w:t>
+      </w:r>
+      <w:r>
+        <w:t xml:space="preserve"> </w:t>
+      </w:r>
+      <w:r>
+        <w:t xml:space="preserve">threatened species </w:t>
+      </w:r>
+      <w:r>
+        <w:t>and</w:t>
+      </w:r>
+      <w:r>
+        <w:t xml:space="preserve"> their most closely</w:t>
+      </w:r>
+      <w:r>
+        <w:t xml:space="preserve"> related non-threatened species</w:t>
       </w:r>
       <w:r>
         <w:t>.</w:t>
@@ -1039,7 +1131,16 @@
         <w:t xml:space="preserve"> </w:t>
       </w:r>
       <w:r>
-        <w:t>However this was only completed for North American frogs due to lack of sufficient pairs in the European dataset.</w:t>
+        <w:t>T</w:t>
+      </w:r>
+      <w:r>
+        <w:t xml:space="preserve">his was only </w:t>
+      </w:r>
+      <w:r>
+        <w:t>conducted</w:t>
+      </w:r>
+      <w:r>
+        <w:t xml:space="preserve"> for North American frogs due to lack of sufficient pairs in the European dataset.</w:t>
       </w:r>
       <w:r>
         <w:t xml:space="preserve"> </w:t>
@@ -1117,50 +1218,104 @@
         <w:spacing w:line="480" w:lineRule="auto"/>
         <w:ind w:firstLine="720"/>
       </w:pPr>
+      <w:commentRangeStart w:id="1"/>
       <w:r>
         <w:t>Figure 1 visualize</w:t>
       </w:r>
       <w:r>
-        <w:t>s the relationship between threat status and snout-vent length (SVL), clutch size, habitat breadth, and minimum elevation</w:t>
+        <w:t xml:space="preserve">s the relationship </w:t>
+      </w:r>
+      <w:commentRangeEnd w:id="1"/>
+      <w:r>
+        <w:rPr>
+          <w:rStyle w:val="CommentReference"/>
+        </w:rPr>
+        <w:commentReference w:id="1"/>
+      </w:r>
+      <w:r>
+        <w:t>between threat status and snout-vent length (SVL), clutch size, habitat breadth, and minimum elevation</w:t>
       </w:r>
       <w:r>
         <w:t xml:space="preserve"> for North American and European (frogs)</w:t>
       </w:r>
       <w:r>
-        <w:t xml:space="preserve">. In terms of North American frogs, </w:t>
-      </w:r>
-      <w:r>
-        <w:t xml:space="preserve">through linear regression modeling only </w:t>
+        <w:t xml:space="preserve">. </w:t>
+      </w:r>
+      <w:commentRangeStart w:id="2"/>
+      <w:r>
+        <w:t>For</w:t>
+      </w:r>
+      <w:r>
+        <w:t xml:space="preserve"> North American frogs, </w:t>
+      </w:r>
+      <w:r>
+        <w:t xml:space="preserve">only </w:t>
       </w:r>
       <w:r>
         <w:t xml:space="preserve">habitat breadth </w:t>
       </w:r>
       <w:r>
-        <w:t>and minimum elevation resulted in statistically significant correlations</w:t>
-      </w:r>
-      <w:r>
-        <w:t>. P-values and R</w:t>
+        <w:t xml:space="preserve">and minimum elevation </w:t>
+      </w:r>
+      <w:r>
+        <w:t>were able to explain any variation in threat status (Table 1)</w:t>
+      </w:r>
+      <w:r>
+        <w:t xml:space="preserve">. </w:t>
+      </w:r>
+      <w:r>
+        <w:t xml:space="preserve">Habitat breadth </w:t>
+      </w:r>
+      <w:r>
+        <w:t xml:space="preserve">was </w:t>
+      </w:r>
+      <w:r>
+        <w:t>negatively</w:t>
+      </w:r>
+      <w:r>
+        <w:t xml:space="preserve"> correlate</w:t>
+      </w:r>
+      <w:r>
+        <w:t>d</w:t>
+      </w:r>
+      <w:r>
+        <w:t xml:space="preserve"> with threat status (P = 8.35x10</w:t>
       </w:r>
       <w:r>
         <w:rPr>
           <w:vertAlign w:val="superscript"/>
         </w:rPr>
+        <w:t>-5</w:t>
+      </w:r>
+      <w:r>
+        <w:t>, r</w:t>
+      </w:r>
+      <w:r>
+        <w:rPr>
+          <w:vertAlign w:val="superscript"/>
+        </w:rPr>
         <w:t>2</w:t>
       </w:r>
       <w:r>
-        <w:t xml:space="preserve"> values for all linear regressions are listed in Table 1</w:t>
-      </w:r>
-      <w:r>
-        <w:t>. Habitat breadth was found to negatively</w:t>
-      </w:r>
-      <w:r>
-        <w:t xml:space="preserve"> correlate with threat status (P = 8.35x10</w:t>
+        <w:t xml:space="preserve"> = 0.22</w:t>
+      </w:r>
+      <w:r>
+        <w:t>), while minimum elevation was</w:t>
+      </w:r>
+      <w:r>
+        <w:t xml:space="preserve"> positively correlate</w:t>
+      </w:r>
+      <w:r>
+        <w:t>d</w:t>
+      </w:r>
+      <w:r>
+        <w:t xml:space="preserve"> with threat status (P = 5.49x10</w:t>
       </w:r>
       <w:r>
         <w:rPr>
           <w:vertAlign w:val="superscript"/>
         </w:rPr>
-        <w:t>-5</w:t>
+        <w:t>-3</w:t>
       </w:r>
       <w:r>
         <w:t>, r</w:t>
@@ -1172,16 +1327,28 @@
         <w:t>2</w:t>
       </w:r>
       <w:r>
-        <w:t xml:space="preserve"> = 0.22), while minimum elevation was found to positively correlate with threat status (P = 5.49x10</w:t>
+        <w:t xml:space="preserve"> = 0.18).</w:t>
+      </w:r>
+      <w:r>
+        <w:t xml:space="preserve"> </w:t>
+      </w:r>
+      <w:r>
+        <w:t>Threat status was largely independent of</w:t>
+      </w:r>
+      <w:r>
+        <w:t xml:space="preserve"> SVL (P = 0.634, r</w:t>
       </w:r>
       <w:r>
         <w:rPr>
           <w:vertAlign w:val="superscript"/>
         </w:rPr>
-        <w:t>-3</w:t>
-      </w:r>
-      <w:r>
-        <w:t>, r</w:t>
+        <w:t>2</w:t>
+      </w:r>
+      <w:r>
+        <w:t xml:space="preserve"> = 0.0037) and clutch size (P = </w:t>
+      </w:r>
+      <w:r>
+        <w:t>0.940, r</w:t>
       </w:r>
       <w:r>
         <w:rPr>
@@ -1190,39 +1357,12 @@
         <w:t>2</w:t>
       </w:r>
       <w:r>
-        <w:t xml:space="preserve"> = 0.18).</w:t>
-      </w:r>
-      <w:r>
-        <w:t xml:space="preserve"> </w:t>
-      </w:r>
-      <w:r>
-        <w:t>No statistically significant correlations were found for SVL (P = 0.634, r</w:t>
+        <w:t xml:space="preserve"> = 1.0x10</w:t>
       </w:r>
       <w:r>
         <w:rPr>
           <w:vertAlign w:val="superscript"/>
         </w:rPr>
-        <w:t>2</w:t>
-      </w:r>
-      <w:r>
-        <w:t xml:space="preserve"> = 0.0037) and clutch size (P = </w:t>
-      </w:r>
-      <w:r>
-        <w:t>0.940, r</w:t>
-      </w:r>
-      <w:r>
-        <w:rPr>
-          <w:vertAlign w:val="superscript"/>
-        </w:rPr>
-        <w:t>2</w:t>
-      </w:r>
-      <w:r>
-        <w:t xml:space="preserve"> = 1.0x10</w:t>
-      </w:r>
-      <w:r>
-        <w:rPr>
-          <w:vertAlign w:val="superscript"/>
-        </w:rPr>
         <w:t>-4</w:t>
       </w:r>
       <w:r>
@@ -1230,6 +1370,13 @@
       </w:r>
       <w:r>
         <w:t>.</w:t>
+      </w:r>
+      <w:commentRangeEnd w:id="2"/>
+      <w:r>
+        <w:rPr>
+          <w:rStyle w:val="CommentReference"/>
+        </w:rPr>
+        <w:commentReference w:id="2"/>
       </w:r>
       <w:r>
         <w:t xml:space="preserve">  </w:t>
@@ -1360,7 +1507,7 @@
                     </pic:cNvPicPr>
                   </pic:nvPicPr>
                   <pic:blipFill>
-                    <a:blip r:embed="rId8">
+                    <a:blip r:embed="rId9">
                       <a:extLst>
                         <a:ext uri="{28A0092B-C50C-407E-A947-70E740481C1C}">
                           <a14:useLocalDpi xmlns:a14="http://schemas.microsoft.com/office/drawing/2010/main" val="0"/>
@@ -2572,18 +2719,6 @@
         <w:t xml:space="preserve">. </w:t>
       </w:r>
       <w:r>
-        <w:t>All p-values and R</w:t>
-      </w:r>
-      <w:r>
-        <w:rPr>
-          <w:vertAlign w:val="superscript"/>
-        </w:rPr>
-        <w:t>2</w:t>
-      </w:r>
-      <w:r>
-        <w:t xml:space="preserve"> values are listed in table 1.  </w:t>
-      </w:r>
-      <w:r>
         <w:t>As discussed previously, minimum elevation was the only statistically significant correlate of extinction risk for European frogs (P = 2.07x10</w:t>
       </w:r>
       <w:r>
@@ -2711,7 +2846,7 @@
                     </pic:cNvPicPr>
                   </pic:nvPicPr>
                   <pic:blipFill>
-                    <a:blip r:embed="rId9">
+                    <a:blip r:embed="rId10">
                       <a:extLst>
                         <a:ext uri="{28A0092B-C50C-407E-A947-70E740481C1C}">
                           <a14:useLocalDpi xmlns:a14="http://schemas.microsoft.com/office/drawing/2010/main" val="0"/>
@@ -3012,16 +3147,45 @@
         <w:ind w:firstLine="720"/>
       </w:pPr>
       <w:r>
-        <w:t>For the third part of my analysis I performed a paired Wilcoxon signed ran</w:t>
-      </w:r>
-      <w:r>
-        <w:t>k test for North American frogs, comparing threatened sp</w:t>
-      </w:r>
-      <w:r>
-        <w:t>ecies with their most closely related non-</w:t>
-      </w:r>
-      <w:r>
-        <w:t>threatened species. This was repeated for all four variables, each t</w:t>
+        <w:t>For North American frogs,</w:t>
+      </w:r>
+      <w:r>
+        <w:t xml:space="preserve"> I performed a paired Wilcoxon signed ran</w:t>
+      </w:r>
+      <w:r>
+        <w:t xml:space="preserve">k test, comparing </w:t>
+      </w:r>
+      <w:r>
+        <w:t xml:space="preserve">each of the four traits of interest between </w:t>
+      </w:r>
+      <w:r>
+        <w:t>threatened sp</w:t>
+      </w:r>
+      <w:r>
+        <w:t xml:space="preserve">ecies </w:t>
+      </w:r>
+      <w:r>
+        <w:t>and</w:t>
+      </w:r>
+      <w:r>
+        <w:t xml:space="preserve"> their </w:t>
+      </w:r>
+      <w:r>
+        <w:t>closest</w:t>
+      </w:r>
+      <w:r>
+        <w:t xml:space="preserve"> non-</w:t>
+      </w:r>
+      <w:r>
+        <w:t xml:space="preserve">threatened </w:t>
+      </w:r>
+      <w:r>
+        <w:t>relative</w:t>
+      </w:r>
+      <w:bookmarkStart w:id="3" w:name="_GoBack"/>
+      <w:bookmarkEnd w:id="3"/>
+      <w:r>
+        <w:t>. This was repeated for all four variables, each t</w:t>
       </w:r>
       <w:r>
         <w:t>ime with a</w:t>
@@ -3085,7 +3249,7 @@
                     </pic:cNvPicPr>
                   </pic:nvPicPr>
                   <pic:blipFill>
-                    <a:blip r:embed="rId10">
+                    <a:blip r:embed="rId11">
                       <a:extLst>
                         <a:ext uri="{28A0092B-C50C-407E-A947-70E740481C1C}">
                           <a14:useLocalDpi xmlns:a14="http://schemas.microsoft.com/office/drawing/2010/main" val="0"/>
@@ -4629,10 +4793,7 @@
         <w:t>.</w:t>
       </w:r>
     </w:p>
-    <w:p>
-      <w:bookmarkStart w:id="0" w:name="_GoBack"/>
-      <w:bookmarkEnd w:id="0"/>
-    </w:p>
+    <w:p/>
     <w:p>
       <w:pPr>
         <w:rPr>
@@ -5327,7 +5488,7 @@
     <w:p/>
     <w:p/>
     <w:sectPr>
-      <w:headerReference w:type="default" r:id="rId11"/>
+      <w:headerReference w:type="default" r:id="rId12"/>
       <w:pgSz w:w="12240" w:h="15840"/>
       <w:pgMar w:top="1440" w:right="1440" w:bottom="1440" w:left="1440" w:header="720" w:footer="720" w:gutter="0"/>
       <w:cols w:space="720"/>
@@ -5335,6 +5496,121 @@
     </w:sectPr>
   </w:body>
 </w:document>
+</file>
+
+<file path=word/comments.xml><?xml version="1.0" encoding="utf-8"?>
+<w:comments xmlns:wpc="http://schemas.microsoft.com/office/word/2010/wordprocessingCanvas" xmlns:mo="http://schemas.microsoft.com/office/mac/office/2008/main" xmlns:mc="http://schemas.openxmlformats.org/markup-compatibility/2006" xmlns:mv="urn:schemas-microsoft-com:mac:vml" xmlns:o="urn:schemas-microsoft-com:office:office" xmlns:r="http://schemas.openxmlformats.org/officeDocument/2006/relationships" xmlns:m="http://schemas.openxmlformats.org/officeDocument/2006/math" xmlns:v="urn:schemas-microsoft-com:vml" xmlns:wp14="http://schemas.microsoft.com/office/word/2010/wordprocessingDrawing" xmlns:wp="http://schemas.openxmlformats.org/drawingml/2006/wordprocessingDrawing" xmlns:w10="urn:schemas-microsoft-com:office:word" xmlns:w="http://schemas.openxmlformats.org/wordprocessingml/2006/main" xmlns:w14="http://schemas.microsoft.com/office/word/2010/wordml" xmlns:wpg="http://schemas.microsoft.com/office/word/2010/wordprocessingGroup" xmlns:wpi="http://schemas.microsoft.com/office/word/2010/wordprocessingInk" xmlns:wne="http://schemas.microsoft.com/office/word/2006/wordml" xmlns:wps="http://schemas.microsoft.com/office/word/2010/wordprocessingShape" mc:Ignorable="w14 wp14">
+  <w:comment w:id="0" w:author="Alicia Wood" w:date="2017-04-25T22:50:00Z" w:initials="AW">
+    <w:p>
+      <w:pPr>
+        <w:pStyle w:val="CommentText"/>
+      </w:pPr>
+      <w:r>
+        <w:rPr>
+          <w:rStyle w:val="CommentReference"/>
+        </w:rPr>
+        <w:annotationRef/>
+      </w:r>
+      <w:r>
+        <w:t>Which relationships?</w:t>
+      </w:r>
+    </w:p>
+  </w:comment>
+  <w:comment w:id="1" w:author="Alicia Wood" w:date="2017-04-25T23:44:00Z" w:initials="AW">
+    <w:p>
+      <w:pPr>
+        <w:pStyle w:val="CommentText"/>
+      </w:pPr>
+      <w:r>
+        <w:rPr>
+          <w:rStyle w:val="CommentReference"/>
+        </w:rPr>
+        <w:annotationRef/>
+      </w:r>
+      <w:r>
+        <w:t>Rather than saying "Figure X shows" or "Figure X visualizes", just state the result and cite the Figure the way you would cite a reference.</w:t>
+      </w:r>
+    </w:p>
+    <w:p>
+      <w:pPr>
+        <w:pStyle w:val="CommentText"/>
+      </w:pPr>
+    </w:p>
+    <w:p>
+      <w:pPr>
+        <w:pStyle w:val="CommentText"/>
+      </w:pPr>
+      <w:r>
+        <w:t xml:space="preserve">E.g., "Y increased with Z (Figure 1)." </w:t>
+      </w:r>
+    </w:p>
+    <w:p>
+      <w:pPr>
+        <w:pStyle w:val="CommentText"/>
+      </w:pPr>
+    </w:p>
+    <w:p>
+      <w:pPr>
+        <w:pStyle w:val="CommentText"/>
+      </w:pPr>
+      <w:r>
+        <w:t>In this case it will be something more nuanced or complicated, but same basic idea.</w:t>
+      </w:r>
+    </w:p>
+    <w:p>
+      <w:pPr>
+        <w:pStyle w:val="CommentText"/>
+      </w:pPr>
+    </w:p>
+  </w:comment>
+  <w:comment w:id="2" w:author="Alicia Wood" w:date="2017-04-25T23:53:00Z" w:initials="AW">
+    <w:p>
+      <w:pPr>
+        <w:pStyle w:val="CommentText"/>
+      </w:pPr>
+      <w:r>
+        <w:rPr>
+          <w:rStyle w:val="CommentReference"/>
+        </w:rPr>
+        <w:annotationRef/>
+      </w:r>
+      <w:r>
+        <w:t xml:space="preserve">Note how I phrased these results without using the term "statistically significant." </w:t>
+      </w:r>
+    </w:p>
+    <w:p>
+      <w:pPr>
+        <w:pStyle w:val="CommentText"/>
+      </w:pPr>
+    </w:p>
+    <w:p>
+      <w:pPr>
+        <w:pStyle w:val="CommentText"/>
+      </w:pPr>
+      <w:r>
+        <w:t>This was a conscious choice because use of this term implies that you believe in a world with a stark dichotomy: p = 0.049 means you interpret your results in one way, and p = 0.051 means you interpret your results in another.</w:t>
+      </w:r>
+    </w:p>
+    <w:p>
+      <w:pPr>
+        <w:pStyle w:val="CommentText"/>
+      </w:pPr>
+    </w:p>
+    <w:p>
+      <w:pPr>
+        <w:pStyle w:val="CommentText"/>
+      </w:pPr>
+      <w:r>
+        <w:t>On the other hand, if you think that those two results effectively give you the same degree of confidence in a result, then I encourage you to figure out how to phrase the rest of these results without using the word "significant"</w:t>
+      </w:r>
+    </w:p>
+    <w:p>
+      <w:pPr>
+        <w:pStyle w:val="CommentText"/>
+      </w:pPr>
+    </w:p>
+  </w:comment>
+</w:comments>
 </file>
 
 <file path=word/endnotes.xml><?xml version="1.0" encoding="utf-8"?>
@@ -5726,6 +6002,7 @@
   <w:style w:type="character" w:default="1" w:styleId="DefaultParagraphFont">
     <w:name w:val="Default Paragraph Font"/>
     <w:uiPriority w:val="1"/>
+    <w:semiHidden/>
     <w:unhideWhenUsed/>
   </w:style>
   <w:style w:type="table" w:default="1" w:styleId="TableNormal">
@@ -6176,6 +6453,7 @@
   <w:style w:type="character" w:default="1" w:styleId="DefaultParagraphFont">
     <w:name w:val="Default Paragraph Font"/>
     <w:uiPriority w:val="1"/>
+    <w:semiHidden/>
     <w:unhideWhenUsed/>
   </w:style>
   <w:style w:type="table" w:default="1" w:styleId="TableNormal">

</xml_diff>

<commit_message>
Began edits on geographic variation hypotheses
</commit_message>
<xml_diff>
--- a/Wood_FinalPaper.docx
+++ b/Wood_FinalPaper.docx
@@ -629,69 +629,16 @@
         <w:t>the role of geographic variation through the comparison of North American and European frogs.</w:t>
       </w:r>
       <w:r>
-        <w:t xml:space="preserve"> I hypothesize that the correlations will differ between North American and European frog populations because the influence of correlates on extinction risk </w:t>
-      </w:r>
-      <w:r>
-        <w:t xml:space="preserve">often depends </w:t>
-      </w:r>
-      <w:r>
-        <w:t xml:space="preserve">on </w:t>
-      </w:r>
-      <w:r>
-        <w:t>the presence of specific threats, which may differ with geographic variation (Fritz, Bininda-Emonds, &amp; Purvis, 2009).</w:t>
-      </w:r>
-      <w:r>
-        <w:t xml:space="preserve"> I will examine phylogenetic variation through the comparison of European frogs and salamanders. </w:t>
-      </w:r>
-      <w:r>
-        <w:t>Here I hypothesize that</w:t>
-      </w:r>
-      <w:r>
-        <w:t xml:space="preserve"> the correlations will differ between</w:t>
-      </w:r>
-      <w:r>
         <w:t xml:space="preserve"> </w:t>
       </w:r>
       <w:r>
-        <w:t xml:space="preserve">European frogs and salamanders because many traits show phylogenetic structuring and threats may impact taxonomic groups </w:t>
-      </w:r>
-      <w:r>
-        <w:t>differently (Purvis, Cardillo, Grenyer &amp; Collen</w:t>
-      </w:r>
-      <w:r>
-        <w:t>, 2005</w:t>
-      </w:r>
-      <w:r>
-        <w:t xml:space="preserve">; Fritz et al. 2009). </w:t>
-      </w:r>
-    </w:p>
-    <w:p>
-      <w:pPr>
-        <w:spacing w:line="480" w:lineRule="auto"/>
-        <w:rPr>
-          <w:b/>
-        </w:rPr>
-      </w:pPr>
-      <w:r>
-        <w:rPr>
-          <w:b/>
-        </w:rPr>
-        <w:t>METHODS</w:t>
-      </w:r>
-    </w:p>
-    <w:p>
-      <w:pPr>
-        <w:spacing w:line="480" w:lineRule="auto"/>
-        <w:rPr>
-          <w:b/>
-        </w:rPr>
-      </w:pPr>
-      <w:r>
-        <w:rPr>
-          <w:b/>
-        </w:rPr>
-        <w:t>Data</w:t>
-      </w:r>
+        <w:t>Threats are not evenly distrib</w:t>
+      </w:r>
+      <w:r>
+        <w:t xml:space="preserve">uted across the world, so extinction risk correlates may vary geographically. </w:t>
+      </w:r>
+      <w:bookmarkStart w:id="1" w:name="_GoBack"/>
+      <w:bookmarkEnd w:id="1"/>
     </w:p>
     <w:p>
       <w:pPr>
@@ -699,6 +646,193 @@
         <w:ind w:firstLine="720"/>
       </w:pPr>
       <w:r>
+        <w:t>Habitat loss / time scale of impacts and habitat breadth hypotheses</w:t>
+      </w:r>
+    </w:p>
+    <w:p>
+      <w:pPr>
+        <w:spacing w:line="480" w:lineRule="auto"/>
+        <w:ind w:firstLine="720"/>
+      </w:pPr>
+      <w:r>
+        <w:t xml:space="preserve">In recent years infectious diseases have </w:t>
+      </w:r>
+      <w:r>
+        <w:t xml:space="preserve">become a predominant threat to amphibian populations worldwide. </w:t>
+      </w:r>
+    </w:p>
+    <w:p>
+      <w:pPr>
+        <w:spacing w:line="480" w:lineRule="auto"/>
+        <w:ind w:firstLine="720"/>
+      </w:pPr>
+      <w:r>
+        <w:t>Chytridiomycosis</w:t>
+      </w:r>
+    </w:p>
+    <w:p>
+      <w:pPr>
+        <w:spacing w:line="480" w:lineRule="auto"/>
+        <w:ind w:firstLine="720"/>
+      </w:pPr>
+      <w:r>
+        <w:t>Bd</w:t>
+      </w:r>
+    </w:p>
+    <w:p>
+      <w:pPr>
+        <w:spacing w:line="480" w:lineRule="auto"/>
+        <w:ind w:firstLine="720"/>
+      </w:pPr>
+      <w:r>
+        <w:t>Bsal</w:t>
+      </w:r>
+    </w:p>
+    <w:p>
+      <w:pPr>
+        <w:spacing w:line="480" w:lineRule="auto"/>
+        <w:ind w:firstLine="720"/>
+      </w:pPr>
+      <w:r>
+        <w:t>Relative prominence in Europe and N.A.</w:t>
+      </w:r>
+    </w:p>
+    <w:p>
+      <w:pPr>
+        <w:spacing w:line="480" w:lineRule="auto"/>
+        <w:ind w:firstLine="720"/>
+      </w:pPr>
+      <w:r>
+        <w:t>Then talk about hypotheses.</w:t>
+      </w:r>
+    </w:p>
+    <w:p>
+      <w:pPr>
+        <w:spacing w:line="480" w:lineRule="auto"/>
+        <w:ind w:firstLine="720"/>
+      </w:pPr>
+      <w:r>
+        <w:t>Small Clutch size increase BD (my own conclusions bc ability to bounce back)</w:t>
+      </w:r>
+    </w:p>
+    <w:p>
+      <w:pPr>
+        <w:spacing w:line="480" w:lineRule="auto"/>
+        <w:ind w:firstLine="720"/>
+      </w:pPr>
+      <w:r>
+        <w:t>High elevations increase BD (whittaker)</w:t>
+      </w:r>
+    </w:p>
+    <w:p>
+      <w:pPr>
+        <w:spacing w:line="480" w:lineRule="auto"/>
+        <w:ind w:firstLine="720"/>
+      </w:pPr>
+      <w:r>
+        <w:t>Large body size decrease BD (Kris)</w:t>
+      </w:r>
+    </w:p>
+    <w:p>
+      <w:pPr>
+        <w:spacing w:line="480" w:lineRule="auto"/>
+        <w:ind w:firstLine="720"/>
+      </w:pPr>
+    </w:p>
+    <w:p>
+      <w:pPr>
+        <w:spacing w:line="480" w:lineRule="auto"/>
+        <w:ind w:firstLine="720"/>
+      </w:pPr>
+    </w:p>
+    <w:p>
+      <w:pPr>
+        <w:spacing w:line="480" w:lineRule="auto"/>
+        <w:ind w:firstLine="720"/>
+      </w:pPr>
+    </w:p>
+    <w:p>
+      <w:pPr>
+        <w:spacing w:line="480" w:lineRule="auto"/>
+        <w:ind w:firstLine="720"/>
+      </w:pPr>
+      <w:r>
+        <w:t xml:space="preserve">I hypothesize that the correlations will differ between North American and European frog populations because the influence of correlates on extinction risk </w:t>
+      </w:r>
+      <w:r>
+        <w:t xml:space="preserve">often depends </w:t>
+      </w:r>
+      <w:r>
+        <w:t xml:space="preserve">on </w:t>
+      </w:r>
+      <w:r>
+        <w:t>the presence of specific threats, which may differ wi</w:t>
+      </w:r>
+      <w:r>
+        <w:t>th geographic variation (Fritz et al.</w:t>
+      </w:r>
+      <w:r>
+        <w:t>, 2009).</w:t>
+      </w:r>
+      <w:r>
+        <w:t xml:space="preserve"> I will examine phylogenetic variation through the comparison of European frogs and salamanders. </w:t>
+      </w:r>
+      <w:r>
+        <w:t>Here I hypothesize that</w:t>
+      </w:r>
+      <w:r>
+        <w:t xml:space="preserve"> the correlations will differ between</w:t>
+      </w:r>
+      <w:r>
+        <w:t xml:space="preserve"> </w:t>
+      </w:r>
+      <w:r>
+        <w:t xml:space="preserve">European frogs and salamanders because many traits show phylogenetic structuring and threats may impact taxonomic groups </w:t>
+      </w:r>
+      <w:r>
+        <w:t>differently (Purvis et al.</w:t>
+      </w:r>
+      <w:r>
+        <w:t>, 2005</w:t>
+      </w:r>
+      <w:r>
+        <w:t xml:space="preserve">; Fritz et al. 2009). </w:t>
+      </w:r>
+    </w:p>
+    <w:p>
+      <w:pPr>
+        <w:spacing w:line="480" w:lineRule="auto"/>
+        <w:rPr>
+          <w:b/>
+        </w:rPr>
+      </w:pPr>
+      <w:r>
+        <w:rPr>
+          <w:b/>
+        </w:rPr>
+        <w:t>METHODS</w:t>
+      </w:r>
+    </w:p>
+    <w:p>
+      <w:pPr>
+        <w:spacing w:line="480" w:lineRule="auto"/>
+        <w:rPr>
+          <w:b/>
+        </w:rPr>
+      </w:pPr>
+      <w:r>
+        <w:rPr>
+          <w:b/>
+        </w:rPr>
+        <w:t>Data</w:t>
+      </w:r>
+    </w:p>
+    <w:p>
+      <w:pPr>
+        <w:spacing w:line="480" w:lineRule="auto"/>
+        <w:ind w:firstLine="720"/>
+      </w:pPr>
+      <w:r>
         <w:t xml:space="preserve">All European data </w:t>
       </w:r>
       <w:r>
@@ -1122,7 +1256,18 @@
         <w:t xml:space="preserve"> their most closely</w:t>
       </w:r>
       <w:r>
-        <w:t xml:space="preserve"> related non-threatened species</w:t>
+        <w:t xml:space="preserve"> related non-threatened </w:t>
+      </w:r>
+      <w:commentRangeStart w:id="2"/>
+      <w:r>
+        <w:t>species</w:t>
+      </w:r>
+      <w:commentRangeEnd w:id="2"/>
+      <w:r>
+        <w:rPr>
+          <w:rStyle w:val="CommentReference"/>
+        </w:rPr>
+        <w:commentReference w:id="2"/>
       </w:r>
       <w:r>
         <w:t>.</w:t>
@@ -1218,30 +1363,21 @@
         <w:spacing w:line="480" w:lineRule="auto"/>
         <w:ind w:firstLine="720"/>
       </w:pPr>
-      <w:commentRangeStart w:id="1"/>
-      <w:r>
-        <w:t>Figure 1 visualize</w:t>
-      </w:r>
-      <w:r>
-        <w:t xml:space="preserve">s the relationship </w:t>
-      </w:r>
-      <w:commentRangeEnd w:id="1"/>
-      <w:r>
-        <w:rPr>
-          <w:rStyle w:val="CommentReference"/>
-        </w:rPr>
-        <w:commentReference w:id="1"/>
-      </w:r>
-      <w:r>
-        <w:t>between threat status and snout-vent length (SVL), clutch size, habitat breadth, and minimum elevation</w:t>
-      </w:r>
-      <w:r>
-        <w:t xml:space="preserve"> for North American and European (frogs)</w:t>
+      <w:r>
+        <w:t>First I looked at the relationship</w:t>
+      </w:r>
+      <w:r>
+        <w:t xml:space="preserve"> between threat status and snout-vent length (SVL), clutch size, habitat breadth, and minimum elevation</w:t>
+      </w:r>
+      <w:r>
+        <w:t xml:space="preserve"> f</w:t>
+      </w:r>
+      <w:r>
+        <w:t>or North American and European frogs (Figure 1)</w:t>
       </w:r>
       <w:r>
         <w:t xml:space="preserve">. </w:t>
       </w:r>
-      <w:commentRangeStart w:id="2"/>
       <w:r>
         <w:t>For</w:t>
       </w:r>
@@ -1371,18 +1507,17 @@
       <w:r>
         <w:t>.</w:t>
       </w:r>
-      <w:commentRangeEnd w:id="2"/>
-      <w:r>
-        <w:rPr>
-          <w:rStyle w:val="CommentReference"/>
-        </w:rPr>
-        <w:commentReference w:id="2"/>
-      </w:r>
       <w:r>
         <w:t xml:space="preserve">  </w:t>
       </w:r>
       <w:r>
-        <w:t>In comparison, for European frogs minimum elevation resulted in the only statistically significant correlation. Minimum elevation was found to positively correlate with threat status (P = 2.07x10</w:t>
+        <w:t xml:space="preserve">In comparison, for European frogs minimum elevation </w:t>
+      </w:r>
+      <w:r>
+        <w:t>was the only variable able to explain any variation in threat status</w:t>
+      </w:r>
+      <w:r>
+        <w:t>. Minimum elevation was found to positively correlate with threat status (P = 2.07x10</w:t>
       </w:r>
       <w:r>
         <w:rPr>
@@ -1406,7 +1541,10 @@
         <w:t xml:space="preserve">). </w:t>
       </w:r>
       <w:r>
-        <w:t>No significant correlations were found with SVL</w:t>
+        <w:t>Threat status was largely independent of</w:t>
+      </w:r>
+      <w:r>
+        <w:t xml:space="preserve"> SVL</w:t>
       </w:r>
       <w:r>
         <w:t xml:space="preserve"> </w:t>
@@ -1490,10 +1628,10 @@
           <w:noProof/>
         </w:rPr>
         <w:drawing>
-          <wp:inline distT="0" distB="0" distL="0" distR="0" wp14:anchorId="260F1BC9" wp14:editId="033BB5DE">
-            <wp:extent cx="5943600" cy="4751705"/>
+          <wp:inline distT="0" distB="0" distL="0" distR="0" wp14:anchorId="3C9B06E8" wp14:editId="219E68FB">
+            <wp:extent cx="6004465" cy="4800600"/>
             <wp:effectExtent l="0" t="0" r="0" b="0"/>
-            <wp:docPr id="3" name="Picture 3"/>
+            <wp:docPr id="1" name="Picture 1"/>
             <wp:cNvGraphicFramePr>
               <a:graphicFrameLocks xmlns:a="http://schemas.openxmlformats.org/drawingml/2006/main" noChangeAspect="1"/>
             </wp:cNvGraphicFramePr>
@@ -1501,7 +1639,7 @@
               <a:graphicData uri="http://schemas.openxmlformats.org/drawingml/2006/picture">
                 <pic:pic xmlns:pic="http://schemas.openxmlformats.org/drawingml/2006/picture">
                   <pic:nvPicPr>
-                    <pic:cNvPr id="0" name="Picture 3"/>
+                    <pic:cNvPr id="0" name="Picture 1"/>
                     <pic:cNvPicPr>
                       <a:picLocks noChangeAspect="1" noChangeArrowheads="1"/>
                     </pic:cNvPicPr>
@@ -1522,7 +1660,7 @@
                   <pic:spPr bwMode="auto">
                     <a:xfrm>
                       <a:off x="0" y="0"/>
-                      <a:ext cx="5943600" cy="4751705"/>
+                      <a:ext cx="6005495" cy="4801424"/>
                     </a:xfrm>
                     <a:prstGeom prst="rect">
                       <a:avLst/>
@@ -1740,6 +1878,120 @@
         <w:t>.</w:t>
       </w:r>
     </w:p>
+    <w:p>
+      <w:pPr>
+        <w:pStyle w:val="Caption"/>
+        <w:rPr>
+          <w:b w:val="0"/>
+          <w:color w:val="auto"/>
+          <w:sz w:val="22"/>
+          <w:szCs w:val="22"/>
+        </w:rPr>
+      </w:pPr>
+    </w:p>
+    <w:p>
+      <w:pPr>
+        <w:pStyle w:val="Caption"/>
+        <w:rPr>
+          <w:b w:val="0"/>
+          <w:color w:val="auto"/>
+          <w:sz w:val="22"/>
+          <w:szCs w:val="22"/>
+        </w:rPr>
+      </w:pPr>
+      <w:r>
+        <w:rPr>
+          <w:b w:val="0"/>
+          <w:color w:val="auto"/>
+          <w:sz w:val="22"/>
+          <w:szCs w:val="22"/>
+        </w:rPr>
+        <w:t xml:space="preserve">Table </w:t>
+      </w:r>
+      <w:r>
+        <w:rPr>
+          <w:b w:val="0"/>
+          <w:color w:val="auto"/>
+          <w:sz w:val="22"/>
+          <w:szCs w:val="22"/>
+        </w:rPr>
+        <w:fldChar w:fldCharType="begin"/>
+      </w:r>
+      <w:r>
+        <w:rPr>
+          <w:b w:val="0"/>
+          <w:color w:val="auto"/>
+          <w:sz w:val="22"/>
+          <w:szCs w:val="22"/>
+        </w:rPr>
+        <w:instrText xml:space="preserve"> SEQ Table \* ARABIC </w:instrText>
+      </w:r>
+      <w:r>
+        <w:rPr>
+          <w:b w:val="0"/>
+          <w:color w:val="auto"/>
+          <w:sz w:val="22"/>
+          <w:szCs w:val="22"/>
+        </w:rPr>
+        <w:fldChar w:fldCharType="separate"/>
+      </w:r>
+      <w:r>
+        <w:rPr>
+          <w:b w:val="0"/>
+          <w:noProof/>
+          <w:color w:val="auto"/>
+          <w:sz w:val="22"/>
+          <w:szCs w:val="22"/>
+        </w:rPr>
+        <w:t>1</w:t>
+      </w:r>
+      <w:r>
+        <w:rPr>
+          <w:b w:val="0"/>
+          <w:color w:val="auto"/>
+          <w:sz w:val="22"/>
+          <w:szCs w:val="22"/>
+        </w:rPr>
+        <w:fldChar w:fldCharType="end"/>
+      </w:r>
+      <w:r>
+        <w:rPr>
+          <w:b w:val="0"/>
+          <w:color w:val="auto"/>
+          <w:sz w:val="22"/>
+          <w:szCs w:val="22"/>
+        </w:rPr>
+        <w:t>:</w:t>
+      </w:r>
+      <w:r>
+        <w:rPr>
+          <w:b w:val="0"/>
+          <w:color w:val="auto"/>
+          <w:sz w:val="22"/>
+          <w:szCs w:val="22"/>
+        </w:rPr>
+        <w:t xml:space="preserve"> P-values, slopes, and R</w:t>
+      </w:r>
+      <w:r>
+        <w:rPr>
+          <w:b w:val="0"/>
+          <w:color w:val="auto"/>
+          <w:sz w:val="22"/>
+          <w:szCs w:val="22"/>
+          <w:vertAlign w:val="superscript"/>
+        </w:rPr>
+        <w:t>2</w:t>
+      </w:r>
+      <w:r>
+        <w:rPr>
+          <w:b w:val="0"/>
+          <w:color w:val="auto"/>
+          <w:sz w:val="22"/>
+          <w:szCs w:val="22"/>
+        </w:rPr>
+        <w:t xml:space="preserve"> values for all linear regressions in Figures 1 and 2 predicting threat status from mean SVL, natural logged clutch size, habitat breadth, and minimum elevation. Statistically significant p-values are noted with a *.</w:t>
+      </w:r>
+    </w:p>
     <w:tbl>
       <w:tblPr>
         <w:tblStyle w:val="TableGrid"/>
@@ -1747,14 +1999,15 @@
         <w:tblLook w:val="04A0" w:firstRow="1" w:lastRow="0" w:firstColumn="1" w:lastColumn="0" w:noHBand="0" w:noVBand="1"/>
       </w:tblPr>
       <w:tblGrid>
-        <w:gridCol w:w="3192"/>
-        <w:gridCol w:w="3192"/>
-        <w:gridCol w:w="3192"/>
+        <w:gridCol w:w="2988"/>
+        <w:gridCol w:w="2160"/>
+        <w:gridCol w:w="2250"/>
+        <w:gridCol w:w="2178"/>
       </w:tblGrid>
       <w:tr>
         <w:tc>
           <w:tcPr>
-            <w:tcW w:w="3192" w:type="dxa"/>
+            <w:tcW w:w="2988" w:type="dxa"/>
             <w:vAlign w:val="center"/>
           </w:tcPr>
           <w:p>
@@ -1768,7 +2021,7 @@
         </w:tc>
         <w:tc>
           <w:tcPr>
-            <w:tcW w:w="3192" w:type="dxa"/>
+            <w:tcW w:w="2160" w:type="dxa"/>
             <w:vAlign w:val="center"/>
           </w:tcPr>
           <w:p>
@@ -1789,7 +2042,26 @@
         </w:tc>
         <w:tc>
           <w:tcPr>
-            <w:tcW w:w="3192" w:type="dxa"/>
+            <w:tcW w:w="2250" w:type="dxa"/>
+          </w:tcPr>
+          <w:p>
+            <w:pPr>
+              <w:jc w:val="center"/>
+              <w:rPr>
+                <w:b/>
+              </w:rPr>
+            </w:pPr>
+            <w:r>
+              <w:rPr>
+                <w:b/>
+              </w:rPr>
+              <w:t>Slope</w:t>
+            </w:r>
+          </w:p>
+        </w:tc>
+        <w:tc>
+          <w:tcPr>
+            <w:tcW w:w="2178" w:type="dxa"/>
             <w:vAlign w:val="center"/>
           </w:tcPr>
           <w:p>
@@ -1819,7 +2091,7 @@
       <w:tr>
         <w:tc>
           <w:tcPr>
-            <w:tcW w:w="3192" w:type="dxa"/>
+            <w:tcW w:w="2988" w:type="dxa"/>
           </w:tcPr>
           <w:p>
             <w:pPr>
@@ -1831,19 +2103,13 @@
               <w:rPr>
                 <w:b/>
               </w:rPr>
-              <w:t>North American</w:t>
-            </w:r>
-            <w:r>
-              <w:rPr>
-                <w:b/>
-              </w:rPr>
-              <w:t xml:space="preserve"> Frogs</w:t>
+              <w:t>North American Frogs</w:t>
             </w:r>
           </w:p>
         </w:tc>
         <w:tc>
           <w:tcPr>
-            <w:tcW w:w="3192" w:type="dxa"/>
+            <w:tcW w:w="2160" w:type="dxa"/>
           </w:tcPr>
           <w:p>
             <w:pPr>
@@ -1853,7 +2119,17 @@
         </w:tc>
         <w:tc>
           <w:tcPr>
-            <w:tcW w:w="3192" w:type="dxa"/>
+            <w:tcW w:w="2250" w:type="dxa"/>
+          </w:tcPr>
+          <w:p>
+            <w:pPr>
+              <w:jc w:val="center"/>
+            </w:pPr>
+          </w:p>
+        </w:tc>
+        <w:tc>
+          <w:tcPr>
+            <w:tcW w:w="2178" w:type="dxa"/>
           </w:tcPr>
           <w:p>
             <w:pPr>
@@ -1865,23 +2141,17 @@
       <w:tr>
         <w:tc>
           <w:tcPr>
-            <w:tcW w:w="3192" w:type="dxa"/>
+            <w:tcW w:w="2988" w:type="dxa"/>
           </w:tcPr>
           <w:p>
             <w:r>
-              <w:t xml:space="preserve">    </w:t>
-            </w:r>
-            <w:r>
-              <w:t xml:space="preserve"> Mean </w:t>
-            </w:r>
-            <w:r>
-              <w:t>SVL</w:t>
+              <w:t xml:space="preserve">     Mean SVL</w:t>
             </w:r>
           </w:p>
         </w:tc>
         <w:tc>
           <w:tcPr>
-            <w:tcW w:w="3192" w:type="dxa"/>
+            <w:tcW w:w="2160" w:type="dxa"/>
           </w:tcPr>
           <w:p>
             <w:pPr>
@@ -1894,7 +2164,20 @@
         </w:tc>
         <w:tc>
           <w:tcPr>
-            <w:tcW w:w="3192" w:type="dxa"/>
+            <w:tcW w:w="2250" w:type="dxa"/>
+          </w:tcPr>
+          <w:p>
+            <w:pPr>
+              <w:jc w:val="center"/>
+            </w:pPr>
+            <w:r>
+              <w:t>-0.00291</w:t>
+            </w:r>
+          </w:p>
+        </w:tc>
+        <w:tc>
+          <w:tcPr>
+            <w:tcW w:w="2178" w:type="dxa"/>
           </w:tcPr>
           <w:p>
             <w:pPr>
@@ -1909,7 +2192,7 @@
       <w:tr>
         <w:tc>
           <w:tcPr>
-            <w:tcW w:w="3192" w:type="dxa"/>
+            <w:tcW w:w="2988" w:type="dxa"/>
           </w:tcPr>
           <w:p>
             <w:r>
@@ -1919,10 +2202,7 @@
               <w:t>Ln(</w:t>
             </w:r>
             <w:r>
-              <w:t xml:space="preserve">Mean </w:t>
-            </w:r>
-            <w:r>
-              <w:t>Clutch Size</w:t>
+              <w:t>Mean Clutch Size</w:t>
             </w:r>
             <w:r>
               <w:t>)</w:t>
@@ -1931,7 +2211,7 @@
         </w:tc>
         <w:tc>
           <w:tcPr>
-            <w:tcW w:w="3192" w:type="dxa"/>
+            <w:tcW w:w="2160" w:type="dxa"/>
           </w:tcPr>
           <w:p>
             <w:pPr>
@@ -1944,7 +2224,20 @@
         </w:tc>
         <w:tc>
           <w:tcPr>
-            <w:tcW w:w="3192" w:type="dxa"/>
+            <w:tcW w:w="2250" w:type="dxa"/>
+          </w:tcPr>
+          <w:p>
+            <w:pPr>
+              <w:jc w:val="center"/>
+            </w:pPr>
+            <w:r>
+              <w:t>0.00811</w:t>
+            </w:r>
+          </w:p>
+        </w:tc>
+        <w:tc>
+          <w:tcPr>
+            <w:tcW w:w="2178" w:type="dxa"/>
           </w:tcPr>
           <w:p>
             <w:pPr>
@@ -1968,23 +2261,17 @@
       <w:tr>
         <w:tc>
           <w:tcPr>
-            <w:tcW w:w="3192" w:type="dxa"/>
+            <w:tcW w:w="2988" w:type="dxa"/>
           </w:tcPr>
           <w:p>
             <w:r>
-              <w:t xml:space="preserve">     </w:t>
-            </w:r>
-            <w:r>
-              <w:t xml:space="preserve">Habitat </w:t>
-            </w:r>
-            <w:r>
-              <w:t>Breadth</w:t>
+              <w:t xml:space="preserve">     Habitat Breadth</w:t>
             </w:r>
           </w:p>
         </w:tc>
         <w:tc>
           <w:tcPr>
-            <w:tcW w:w="3192" w:type="dxa"/>
+            <w:tcW w:w="2160" w:type="dxa"/>
           </w:tcPr>
           <w:p>
             <w:pPr>
@@ -2000,16 +2287,26 @@
               <w:t>-5</w:t>
             </w:r>
             <w:r>
-              <w:t xml:space="preserve"> </w:t>
-            </w:r>
-            <w:r>
-              <w:t>*</w:t>
+              <w:t xml:space="preserve"> *</w:t>
             </w:r>
           </w:p>
         </w:tc>
         <w:tc>
           <w:tcPr>
-            <w:tcW w:w="3192" w:type="dxa"/>
+            <w:tcW w:w="2250" w:type="dxa"/>
+          </w:tcPr>
+          <w:p>
+            <w:pPr>
+              <w:jc w:val="center"/>
+            </w:pPr>
+            <w:r>
+              <w:t>-0.336</w:t>
+            </w:r>
+          </w:p>
+        </w:tc>
+        <w:tc>
+          <w:tcPr>
+            <w:tcW w:w="2178" w:type="dxa"/>
           </w:tcPr>
           <w:p>
             <w:pPr>
@@ -2024,20 +2321,17 @@
       <w:tr>
         <w:tc>
           <w:tcPr>
-            <w:tcW w:w="3192" w:type="dxa"/>
+            <w:tcW w:w="2988" w:type="dxa"/>
           </w:tcPr>
           <w:p>
             <w:r>
-              <w:t xml:space="preserve">     </w:t>
-            </w:r>
-            <w:r>
-              <w:t>Minimum Elevation</w:t>
+              <w:t xml:space="preserve">     Minimum Elevation</w:t>
             </w:r>
           </w:p>
         </w:tc>
         <w:tc>
           <w:tcPr>
-            <w:tcW w:w="3192" w:type="dxa"/>
+            <w:tcW w:w="2160" w:type="dxa"/>
           </w:tcPr>
           <w:p>
             <w:pPr>
@@ -2053,16 +2347,26 @@
               <w:t>-3</w:t>
             </w:r>
             <w:r>
-              <w:t xml:space="preserve"> </w:t>
-            </w:r>
-            <w:r>
-              <w:t>*</w:t>
+              <w:t xml:space="preserve"> *</w:t>
             </w:r>
           </w:p>
         </w:tc>
         <w:tc>
           <w:tcPr>
-            <w:tcW w:w="3192" w:type="dxa"/>
+            <w:tcW w:w="2250" w:type="dxa"/>
+          </w:tcPr>
+          <w:p>
+            <w:pPr>
+              <w:jc w:val="center"/>
+            </w:pPr>
+            <w:r>
+              <w:t>0.000945</w:t>
+            </w:r>
+          </w:p>
+        </w:tc>
+        <w:tc>
+          <w:tcPr>
+            <w:tcW w:w="2178" w:type="dxa"/>
           </w:tcPr>
           <w:p>
             <w:pPr>
@@ -2077,7 +2381,7 @@
       <w:tr>
         <w:tc>
           <w:tcPr>
-            <w:tcW w:w="3192" w:type="dxa"/>
+            <w:tcW w:w="2988" w:type="dxa"/>
           </w:tcPr>
           <w:p>
             <w:pPr>
@@ -2095,7 +2399,7 @@
         </w:tc>
         <w:tc>
           <w:tcPr>
-            <w:tcW w:w="3192" w:type="dxa"/>
+            <w:tcW w:w="2160" w:type="dxa"/>
           </w:tcPr>
           <w:p>
             <w:pPr>
@@ -2105,7 +2409,17 @@
         </w:tc>
         <w:tc>
           <w:tcPr>
-            <w:tcW w:w="3192" w:type="dxa"/>
+            <w:tcW w:w="2250" w:type="dxa"/>
+          </w:tcPr>
+          <w:p>
+            <w:pPr>
+              <w:jc w:val="center"/>
+            </w:pPr>
+          </w:p>
+        </w:tc>
+        <w:tc>
+          <w:tcPr>
+            <w:tcW w:w="2178" w:type="dxa"/>
           </w:tcPr>
           <w:p>
             <w:pPr>
@@ -2117,7 +2431,7 @@
       <w:tr>
         <w:tc>
           <w:tcPr>
-            <w:tcW w:w="3192" w:type="dxa"/>
+            <w:tcW w:w="2988" w:type="dxa"/>
           </w:tcPr>
           <w:p>
             <w:r>
@@ -2127,7 +2441,7 @@
         </w:tc>
         <w:tc>
           <w:tcPr>
-            <w:tcW w:w="3192" w:type="dxa"/>
+            <w:tcW w:w="2160" w:type="dxa"/>
           </w:tcPr>
           <w:p>
             <w:pPr>
@@ -2140,7 +2454,20 @@
         </w:tc>
         <w:tc>
           <w:tcPr>
-            <w:tcW w:w="3192" w:type="dxa"/>
+            <w:tcW w:w="2250" w:type="dxa"/>
+          </w:tcPr>
+          <w:p>
+            <w:pPr>
+              <w:jc w:val="center"/>
+            </w:pPr>
+            <w:r>
+              <w:t>-0.00647</w:t>
+            </w:r>
+          </w:p>
+        </w:tc>
+        <w:tc>
+          <w:tcPr>
+            <w:tcW w:w="2178" w:type="dxa"/>
           </w:tcPr>
           <w:p>
             <w:pPr>
@@ -2155,7 +2482,7 @@
       <w:tr>
         <w:tc>
           <w:tcPr>
-            <w:tcW w:w="3192" w:type="dxa"/>
+            <w:tcW w:w="2988" w:type="dxa"/>
           </w:tcPr>
           <w:p>
             <w:r>
@@ -2174,7 +2501,7 @@
         </w:tc>
         <w:tc>
           <w:tcPr>
-            <w:tcW w:w="3192" w:type="dxa"/>
+            <w:tcW w:w="2160" w:type="dxa"/>
           </w:tcPr>
           <w:p>
             <w:pPr>
@@ -2187,7 +2514,20 @@
         </w:tc>
         <w:tc>
           <w:tcPr>
-            <w:tcW w:w="3192" w:type="dxa"/>
+            <w:tcW w:w="2250" w:type="dxa"/>
+          </w:tcPr>
+          <w:p>
+            <w:pPr>
+              <w:jc w:val="center"/>
+            </w:pPr>
+            <w:r>
+              <w:t>-0.139</w:t>
+            </w:r>
+          </w:p>
+        </w:tc>
+        <w:tc>
+          <w:tcPr>
+            <w:tcW w:w="2178" w:type="dxa"/>
           </w:tcPr>
           <w:p>
             <w:pPr>
@@ -2202,7 +2542,7 @@
       <w:tr>
         <w:tc>
           <w:tcPr>
-            <w:tcW w:w="3192" w:type="dxa"/>
+            <w:tcW w:w="2988" w:type="dxa"/>
           </w:tcPr>
           <w:p>
             <w:r>
@@ -2212,7 +2552,7 @@
         </w:tc>
         <w:tc>
           <w:tcPr>
-            <w:tcW w:w="3192" w:type="dxa"/>
+            <w:tcW w:w="2160" w:type="dxa"/>
           </w:tcPr>
           <w:p>
             <w:pPr>
@@ -2225,7 +2565,20 @@
         </w:tc>
         <w:tc>
           <w:tcPr>
-            <w:tcW w:w="3192" w:type="dxa"/>
+            <w:tcW w:w="2250" w:type="dxa"/>
+          </w:tcPr>
+          <w:p>
+            <w:pPr>
+              <w:jc w:val="center"/>
+            </w:pPr>
+            <w:r>
+              <w:t>-0.197</w:t>
+            </w:r>
+          </w:p>
+        </w:tc>
+        <w:tc>
+          <w:tcPr>
+            <w:tcW w:w="2178" w:type="dxa"/>
           </w:tcPr>
           <w:p>
             <w:pPr>
@@ -2240,7 +2593,7 @@
       <w:tr>
         <w:tc>
           <w:tcPr>
-            <w:tcW w:w="3192" w:type="dxa"/>
+            <w:tcW w:w="2988" w:type="dxa"/>
           </w:tcPr>
           <w:p>
             <w:r>
@@ -2250,7 +2603,7 @@
         </w:tc>
         <w:tc>
           <w:tcPr>
-            <w:tcW w:w="3192" w:type="dxa"/>
+            <w:tcW w:w="2160" w:type="dxa"/>
           </w:tcPr>
           <w:p>
             <w:pPr>
@@ -2266,16 +2619,26 @@
               <w:t>-5</w:t>
             </w:r>
             <w:r>
-              <w:t xml:space="preserve"> </w:t>
-            </w:r>
-            <w:r>
-              <w:t>*</w:t>
+              <w:t xml:space="preserve"> *</w:t>
             </w:r>
           </w:p>
         </w:tc>
         <w:tc>
           <w:tcPr>
-            <w:tcW w:w="3192" w:type="dxa"/>
+            <w:tcW w:w="2250" w:type="dxa"/>
+          </w:tcPr>
+          <w:p>
+            <w:pPr>
+              <w:jc w:val="center"/>
+            </w:pPr>
+            <w:r>
+              <w:t>0.00369</w:t>
+            </w:r>
+          </w:p>
+        </w:tc>
+        <w:tc>
+          <w:tcPr>
+            <w:tcW w:w="2178" w:type="dxa"/>
           </w:tcPr>
           <w:p>
             <w:pPr>
@@ -2290,7 +2653,7 @@
       <w:tr>
         <w:tc>
           <w:tcPr>
-            <w:tcW w:w="3192" w:type="dxa"/>
+            <w:tcW w:w="2988" w:type="dxa"/>
           </w:tcPr>
           <w:p>
             <w:pPr>
@@ -2308,7 +2671,7 @@
         </w:tc>
         <w:tc>
           <w:tcPr>
-            <w:tcW w:w="3192" w:type="dxa"/>
+            <w:tcW w:w="2160" w:type="dxa"/>
           </w:tcPr>
           <w:p>
             <w:pPr>
@@ -2318,7 +2681,17 @@
         </w:tc>
         <w:tc>
           <w:tcPr>
-            <w:tcW w:w="3192" w:type="dxa"/>
+            <w:tcW w:w="2250" w:type="dxa"/>
+          </w:tcPr>
+          <w:p>
+            <w:pPr>
+              <w:jc w:val="center"/>
+            </w:pPr>
+          </w:p>
+        </w:tc>
+        <w:tc>
+          <w:tcPr>
+            <w:tcW w:w="2178" w:type="dxa"/>
           </w:tcPr>
           <w:p>
             <w:pPr>
@@ -2330,7 +2703,7 @@
       <w:tr>
         <w:tc>
           <w:tcPr>
-            <w:tcW w:w="3192" w:type="dxa"/>
+            <w:tcW w:w="2988" w:type="dxa"/>
           </w:tcPr>
           <w:p>
             <w:r>
@@ -2340,7 +2713,7 @@
         </w:tc>
         <w:tc>
           <w:tcPr>
-            <w:tcW w:w="3192" w:type="dxa"/>
+            <w:tcW w:w="2160" w:type="dxa"/>
           </w:tcPr>
           <w:p>
             <w:pPr>
@@ -2353,7 +2726,20 @@
         </w:tc>
         <w:tc>
           <w:tcPr>
-            <w:tcW w:w="3192" w:type="dxa"/>
+            <w:tcW w:w="2250" w:type="dxa"/>
+          </w:tcPr>
+          <w:p>
+            <w:pPr>
+              <w:jc w:val="center"/>
+            </w:pPr>
+            <w:r>
+              <w:t>0.00568</w:t>
+            </w:r>
+          </w:p>
+        </w:tc>
+        <w:tc>
+          <w:tcPr>
+            <w:tcW w:w="2178" w:type="dxa"/>
           </w:tcPr>
           <w:p>
             <w:pPr>
@@ -2368,7 +2754,7 @@
       <w:tr>
         <w:tc>
           <w:tcPr>
-            <w:tcW w:w="3192" w:type="dxa"/>
+            <w:tcW w:w="2988" w:type="dxa"/>
           </w:tcPr>
           <w:p>
             <w:r>
@@ -2387,7 +2773,7 @@
         </w:tc>
         <w:tc>
           <w:tcPr>
-            <w:tcW w:w="3192" w:type="dxa"/>
+            <w:tcW w:w="2160" w:type="dxa"/>
           </w:tcPr>
           <w:p>
             <w:pPr>
@@ -2403,16 +2789,26 @@
               <w:t>-4</w:t>
             </w:r>
             <w:r>
-              <w:t xml:space="preserve"> </w:t>
-            </w:r>
-            <w:r>
-              <w:t>*</w:t>
+              <w:t xml:space="preserve"> *</w:t>
             </w:r>
           </w:p>
         </w:tc>
         <w:tc>
           <w:tcPr>
-            <w:tcW w:w="3192" w:type="dxa"/>
+            <w:tcW w:w="2250" w:type="dxa"/>
+          </w:tcPr>
+          <w:p>
+            <w:pPr>
+              <w:jc w:val="center"/>
+            </w:pPr>
+            <w:r>
+              <w:t>-0.335</w:t>
+            </w:r>
+          </w:p>
+        </w:tc>
+        <w:tc>
+          <w:tcPr>
+            <w:tcW w:w="2178" w:type="dxa"/>
           </w:tcPr>
           <w:p>
             <w:pPr>
@@ -2427,7 +2823,7 @@
       <w:tr>
         <w:tc>
           <w:tcPr>
-            <w:tcW w:w="3192" w:type="dxa"/>
+            <w:tcW w:w="2988" w:type="dxa"/>
           </w:tcPr>
           <w:p>
             <w:r>
@@ -2437,7 +2833,7 @@
         </w:tc>
         <w:tc>
           <w:tcPr>
-            <w:tcW w:w="3192" w:type="dxa"/>
+            <w:tcW w:w="2160" w:type="dxa"/>
           </w:tcPr>
           <w:p>
             <w:pPr>
@@ -2450,7 +2846,20 @@
         </w:tc>
         <w:tc>
           <w:tcPr>
-            <w:tcW w:w="3192" w:type="dxa"/>
+            <w:tcW w:w="2250" w:type="dxa"/>
+          </w:tcPr>
+          <w:p>
+            <w:pPr>
+              <w:jc w:val="center"/>
+            </w:pPr>
+            <w:r>
+              <w:t>-0.202</w:t>
+            </w:r>
+          </w:p>
+        </w:tc>
+        <w:tc>
+          <w:tcPr>
+            <w:tcW w:w="2178" w:type="dxa"/>
           </w:tcPr>
           <w:p>
             <w:pPr>
@@ -2465,7 +2874,7 @@
       <w:tr>
         <w:tc>
           <w:tcPr>
-            <w:tcW w:w="3192" w:type="dxa"/>
+            <w:tcW w:w="2988" w:type="dxa"/>
           </w:tcPr>
           <w:p>
             <w:r>
@@ -2475,7 +2884,7 @@
         </w:tc>
         <w:tc>
           <w:tcPr>
-            <w:tcW w:w="3192" w:type="dxa"/>
+            <w:tcW w:w="2160" w:type="dxa"/>
           </w:tcPr>
           <w:p>
             <w:pPr>
@@ -2488,7 +2897,20 @@
         </w:tc>
         <w:tc>
           <w:tcPr>
-            <w:tcW w:w="3192" w:type="dxa"/>
+            <w:tcW w:w="2250" w:type="dxa"/>
+          </w:tcPr>
+          <w:p>
+            <w:pPr>
+              <w:jc w:val="center"/>
+            </w:pPr>
+            <w:r>
+              <w:t>0.000588</w:t>
+            </w:r>
+          </w:p>
+        </w:tc>
+        <w:tc>
+          <w:tcPr>
+            <w:tcW w:w="2178" w:type="dxa"/>
           </w:tcPr>
           <w:p>
             <w:pPr>
@@ -2506,333 +2928,216 @@
         <w:pStyle w:val="Caption"/>
       </w:pPr>
     </w:p>
-    <w:p>
-      <w:pPr>
-        <w:pStyle w:val="Caption"/>
-        <w:rPr>
-          <w:b w:val="0"/>
-          <w:color w:val="auto"/>
-          <w:sz w:val="22"/>
-          <w:szCs w:val="22"/>
-        </w:rPr>
-      </w:pPr>
-      <w:r>
-        <w:rPr>
-          <w:b w:val="0"/>
-          <w:color w:val="auto"/>
-          <w:sz w:val="22"/>
-          <w:szCs w:val="22"/>
-        </w:rPr>
-        <w:t xml:space="preserve">Table </w:t>
-      </w:r>
-      <w:r>
-        <w:rPr>
-          <w:b w:val="0"/>
-          <w:color w:val="auto"/>
-          <w:sz w:val="22"/>
-          <w:szCs w:val="22"/>
-        </w:rPr>
-        <w:fldChar w:fldCharType="begin"/>
-      </w:r>
-      <w:r>
-        <w:rPr>
-          <w:b w:val="0"/>
-          <w:color w:val="auto"/>
-          <w:sz w:val="22"/>
-          <w:szCs w:val="22"/>
-        </w:rPr>
-        <w:instrText xml:space="preserve"> SEQ Table \* ARABIC </w:instrText>
-      </w:r>
-      <w:r>
-        <w:rPr>
-          <w:b w:val="0"/>
-          <w:color w:val="auto"/>
-          <w:sz w:val="22"/>
-          <w:szCs w:val="22"/>
-        </w:rPr>
-        <w:fldChar w:fldCharType="separate"/>
-      </w:r>
-      <w:r>
-        <w:rPr>
-          <w:b w:val="0"/>
+    <w:p/>
+    <w:p>
+      <w:pPr>
+        <w:spacing w:line="480" w:lineRule="auto"/>
+        <w:rPr>
+          <w:b/>
+        </w:rPr>
+      </w:pPr>
+      <w:r>
+        <w:rPr>
+          <w:b/>
+        </w:rPr>
+        <w:t xml:space="preserve">European </w:t>
+      </w:r>
+      <w:r>
+        <w:rPr>
+          <w:b/>
+        </w:rPr>
+        <w:t>Frogs</w:t>
+      </w:r>
+      <w:r>
+        <w:rPr>
+          <w:b/>
+        </w:rPr>
+        <w:t xml:space="preserve"> vs. </w:t>
+      </w:r>
+      <w:r>
+        <w:rPr>
+          <w:b/>
+        </w:rPr>
+        <w:t>Salamanders</w:t>
+      </w:r>
+      <w:r>
+        <w:rPr>
+          <w:b/>
+        </w:rPr>
+        <w:t xml:space="preserve">: Linear </w:t>
+      </w:r>
+      <w:r>
+        <w:rPr>
+          <w:b/>
+        </w:rPr>
+        <w:t>Models</w:t>
+      </w:r>
+    </w:p>
+    <w:p>
+      <w:pPr>
+        <w:spacing w:line="480" w:lineRule="auto"/>
+      </w:pPr>
+      <w:r>
+        <w:t>Next I looked at</w:t>
+      </w:r>
+      <w:r>
+        <w:t xml:space="preserve"> the relationship between threat status and </w:t>
+      </w:r>
+      <w:r>
+        <w:t>SVL</w:t>
+      </w:r>
+      <w:r>
+        <w:t xml:space="preserve">, clutch size, habitat breadth, and minimum elevation for European </w:t>
+      </w:r>
+      <w:r>
+        <w:t xml:space="preserve">frogs </w:t>
+      </w:r>
+      <w:r>
+        <w:t>and</w:t>
+      </w:r>
+      <w:r>
+        <w:t xml:space="preserve"> salamanders</w:t>
+      </w:r>
+      <w:r>
+        <w:t xml:space="preserve"> (Figure 2)</w:t>
+      </w:r>
+      <w:r>
+        <w:t xml:space="preserve">. </w:t>
+      </w:r>
+      <w:r>
+        <w:t xml:space="preserve">As discussed previously, minimum elevation was </w:t>
+      </w:r>
+      <w:r>
+        <w:t>the only variable able to explain any variation in threat status</w:t>
+      </w:r>
+      <w:r>
+        <w:t xml:space="preserve"> for European frogs (P = 2.07x10</w:t>
+      </w:r>
+      <w:r>
+        <w:rPr>
+          <w:vertAlign w:val="superscript"/>
+        </w:rPr>
+        <w:t>-5</w:t>
+      </w:r>
+      <w:r>
+        <w:t>, r</w:t>
+      </w:r>
+      <w:r>
+        <w:rPr>
+          <w:vertAlign w:val="superscript"/>
+        </w:rPr>
+        <w:t>2</w:t>
+      </w:r>
+      <w:r>
+        <w:t xml:space="preserve"> = 0.39). In contrast,</w:t>
+      </w:r>
+      <w:r>
+        <w:t xml:space="preserve"> for salamanders</w:t>
+      </w:r>
+      <w:r>
+        <w:t xml:space="preserve"> clutch size was </w:t>
+      </w:r>
+      <w:r>
+        <w:t>the only variable found to explain any variation</w:t>
+      </w:r>
+      <w:r>
+        <w:t>. The natural log of c</w:t>
+      </w:r>
+      <w:r>
+        <w:t>lutch size was negatively correlate</w:t>
+      </w:r>
+      <w:r>
+        <w:t>d</w:t>
+      </w:r>
+      <w:r>
+        <w:t xml:space="preserve"> with threat status (P = 8.92x10</w:t>
+      </w:r>
+      <w:r>
+        <w:rPr>
+          <w:vertAlign w:val="superscript"/>
+        </w:rPr>
+        <w:t>-4</w:t>
+      </w:r>
+      <w:r>
+        <w:t>, r</w:t>
+      </w:r>
+      <w:r>
+        <w:rPr>
+          <w:vertAlign w:val="superscript"/>
+        </w:rPr>
+        <w:t>2</w:t>
+      </w:r>
+      <w:r>
+        <w:t xml:space="preserve"> = 0.28).</w:t>
+      </w:r>
+      <w:r>
+        <w:t xml:space="preserve"> </w:t>
+      </w:r>
+      <w:r>
+        <w:t>Threat status was largely independent of</w:t>
+      </w:r>
+      <w:r>
+        <w:t xml:space="preserve"> SVL (</w:t>
+      </w:r>
+      <w:r>
+        <w:t>P = 0.433, r</w:t>
+      </w:r>
+      <w:r>
+        <w:rPr>
+          <w:vertAlign w:val="superscript"/>
+        </w:rPr>
+        <w:t>2</w:t>
+      </w:r>
+      <w:r>
+        <w:t xml:space="preserve"> = 0.02</w:t>
+      </w:r>
+      <w:r>
+        <w:t>), habitat breadth (</w:t>
+      </w:r>
+      <w:r>
+        <w:t>P = 0.255, r</w:t>
+      </w:r>
+      <w:r>
+        <w:rPr>
+          <w:vertAlign w:val="superscript"/>
+        </w:rPr>
+        <w:t>2</w:t>
+      </w:r>
+      <w:r>
+        <w:t xml:space="preserve"> = 0.048</w:t>
+      </w:r>
+      <w:r>
+        <w:t>), and minimum elevation (</w:t>
+      </w:r>
+      <w:r>
+        <w:t>P = 0.292, r</w:t>
+      </w:r>
+      <w:r>
+        <w:rPr>
+          <w:vertAlign w:val="superscript"/>
+        </w:rPr>
+        <w:t>2</w:t>
+      </w:r>
+      <w:r>
+        <w:t xml:space="preserve"> = 0.037</w:t>
+      </w:r>
+      <w:r>
+        <w:t>).</w:t>
+      </w:r>
+    </w:p>
+    <w:p>
+      <w:pPr>
+        <w:spacing w:line="480" w:lineRule="auto"/>
+      </w:pPr>
+      <w:r>
+        <w:rPr>
           <w:noProof/>
-          <w:color w:val="auto"/>
-          <w:sz w:val="22"/>
-          <w:szCs w:val="22"/>
-        </w:rPr>
-        <w:t>1</w:t>
-      </w:r>
-      <w:r>
-        <w:rPr>
-          <w:b w:val="0"/>
-          <w:color w:val="auto"/>
-          <w:sz w:val="22"/>
-          <w:szCs w:val="22"/>
-        </w:rPr>
-        <w:fldChar w:fldCharType="end"/>
-      </w:r>
-      <w:r>
-        <w:rPr>
-          <w:b w:val="0"/>
-          <w:color w:val="auto"/>
-          <w:sz w:val="22"/>
-          <w:szCs w:val="22"/>
-        </w:rPr>
-        <w:t>:</w:t>
-      </w:r>
-      <w:r>
-        <w:rPr>
-          <w:b w:val="0"/>
-          <w:color w:val="auto"/>
-          <w:sz w:val="22"/>
-          <w:szCs w:val="22"/>
-        </w:rPr>
-        <w:t xml:space="preserve"> P-values and R</w:t>
-      </w:r>
-      <w:r>
-        <w:rPr>
-          <w:b w:val="0"/>
-          <w:color w:val="auto"/>
-          <w:sz w:val="22"/>
-          <w:szCs w:val="22"/>
-          <w:vertAlign w:val="superscript"/>
-        </w:rPr>
-        <w:t>2</w:t>
-      </w:r>
-      <w:r>
-        <w:rPr>
-          <w:b w:val="0"/>
-          <w:color w:val="auto"/>
-          <w:sz w:val="22"/>
-          <w:szCs w:val="22"/>
-        </w:rPr>
-        <w:t xml:space="preserve"> values for all linear regressions in Figures 1 and 2</w:t>
-      </w:r>
-      <w:r>
-        <w:rPr>
-          <w:b w:val="0"/>
-          <w:color w:val="auto"/>
-          <w:sz w:val="22"/>
-          <w:szCs w:val="22"/>
-        </w:rPr>
-        <w:t xml:space="preserve"> predicting threat status from mean SVL, natural logged clutch size, habitat breadth, and minimum elevation</w:t>
-      </w:r>
-      <w:r>
-        <w:rPr>
-          <w:b w:val="0"/>
-          <w:color w:val="auto"/>
-          <w:sz w:val="22"/>
-          <w:szCs w:val="22"/>
-        </w:rPr>
-        <w:t>.</w:t>
-      </w:r>
-      <w:r>
-        <w:rPr>
-          <w:b w:val="0"/>
-          <w:color w:val="auto"/>
-          <w:sz w:val="22"/>
-          <w:szCs w:val="22"/>
-        </w:rPr>
-        <w:t xml:space="preserve"> Statistically significant p-values are noted with a *.</w:t>
-      </w:r>
-    </w:p>
-    <w:p/>
-    <w:p>
-      <w:pPr>
-        <w:spacing w:line="480" w:lineRule="auto"/>
-        <w:rPr>
-          <w:b/>
-        </w:rPr>
-      </w:pPr>
-      <w:r>
-        <w:rPr>
-          <w:b/>
-        </w:rPr>
-        <w:t xml:space="preserve">European </w:t>
-      </w:r>
-      <w:r>
-        <w:rPr>
-          <w:b/>
-        </w:rPr>
-        <w:t>Frogs</w:t>
-      </w:r>
-      <w:r>
-        <w:rPr>
-          <w:b/>
-        </w:rPr>
-        <w:t xml:space="preserve"> vs. </w:t>
-      </w:r>
-      <w:r>
-        <w:rPr>
-          <w:b/>
-        </w:rPr>
-        <w:t>Salamanders</w:t>
-      </w:r>
-      <w:r>
-        <w:rPr>
-          <w:b/>
-        </w:rPr>
-        <w:t xml:space="preserve">: Linear </w:t>
-      </w:r>
-      <w:r>
-        <w:rPr>
-          <w:b/>
-        </w:rPr>
-        <w:t>Models</w:t>
-      </w:r>
-    </w:p>
-    <w:p>
-      <w:pPr>
-        <w:spacing w:line="480" w:lineRule="auto"/>
-      </w:pPr>
-      <w:r>
-        <w:t xml:space="preserve">Figure 2 visualizes the relationship between threat status and </w:t>
-      </w:r>
-      <w:r>
-        <w:t>SVL</w:t>
-      </w:r>
-      <w:r>
-        <w:t xml:space="preserve">, clutch size, habitat breadth, and minimum elevation for European </w:t>
-      </w:r>
-      <w:r>
-        <w:t>frogs (Anura)</w:t>
-      </w:r>
-      <w:r>
-        <w:t xml:space="preserve"> and</w:t>
-      </w:r>
-      <w:r>
-        <w:t xml:space="preserve"> salamanders</w:t>
-      </w:r>
-      <w:r>
-        <w:t xml:space="preserve"> </w:t>
-      </w:r>
-      <w:r>
-        <w:t>(</w:t>
-      </w:r>
-      <w:r>
-        <w:t>Urodela</w:t>
-      </w:r>
-      <w:r>
-        <w:t>)</w:t>
-      </w:r>
-      <w:r>
-        <w:t xml:space="preserve">. </w:t>
-      </w:r>
-      <w:r>
-        <w:t>As discussed previously, minimum elevation was the only statistically significant correlate of extinction risk for European frogs (P = 2.07x10</w:t>
-      </w:r>
-      <w:r>
-        <w:rPr>
-          <w:vertAlign w:val="superscript"/>
-        </w:rPr>
-        <w:t>-5</w:t>
-      </w:r>
-      <w:r>
-        <w:t>, r</w:t>
-      </w:r>
-      <w:r>
-        <w:rPr>
-          <w:vertAlign w:val="superscript"/>
-        </w:rPr>
-        <w:t>2</w:t>
-      </w:r>
-      <w:r>
-        <w:t xml:space="preserve"> = 0.39). In contrast, clutch size was found to be the only signific</w:t>
-      </w:r>
-      <w:r>
-        <w:t>ant correlate for salamanders. The natural log of c</w:t>
-      </w:r>
-      <w:r>
-        <w:t>lutch size was found to negatively correlate with threat status (P = 8.92x10</w:t>
-      </w:r>
-      <w:r>
-        <w:rPr>
-          <w:vertAlign w:val="superscript"/>
-        </w:rPr>
-        <w:t>-4</w:t>
-      </w:r>
-      <w:r>
-        <w:t>, r</w:t>
-      </w:r>
-      <w:r>
-        <w:rPr>
-          <w:vertAlign w:val="superscript"/>
-        </w:rPr>
-        <w:t>2</w:t>
-      </w:r>
-      <w:r>
-        <w:t xml:space="preserve"> = 0.28).</w:t>
-      </w:r>
-      <w:r>
-        <w:t xml:space="preserve"> </w:t>
-      </w:r>
-      <w:r>
-        <w:t>No significant correlation was found for</w:t>
-      </w:r>
-      <w:r>
-        <w:t xml:space="preserve"> SVL (</w:t>
-      </w:r>
-      <w:r>
-        <w:t>P = 0.433, r</w:t>
-      </w:r>
-      <w:r>
-        <w:rPr>
-          <w:vertAlign w:val="superscript"/>
-        </w:rPr>
-        <w:t>2</w:t>
-      </w:r>
-      <w:r>
-        <w:t xml:space="preserve"> = 0.02</w:t>
-      </w:r>
-      <w:r>
-        <w:t>), habitat breadth (</w:t>
-      </w:r>
-      <w:r>
-        <w:t>P = 0.255, r</w:t>
-      </w:r>
-      <w:r>
-        <w:rPr>
-          <w:vertAlign w:val="superscript"/>
-        </w:rPr>
-        <w:t>2</w:t>
-      </w:r>
-      <w:r>
-        <w:t xml:space="preserve"> = 0.048</w:t>
-      </w:r>
-      <w:r>
-        <w:t>), and minimum elevation (</w:t>
-      </w:r>
-      <w:r>
-        <w:t>P = 0.292, r</w:t>
-      </w:r>
-      <w:r>
-        <w:rPr>
-          <w:vertAlign w:val="superscript"/>
-        </w:rPr>
-        <w:t>2</w:t>
-      </w:r>
-      <w:r>
-        <w:t xml:space="preserve"> = 0.037</w:t>
-      </w:r>
-      <w:r>
-        <w:t>).</w:t>
-      </w:r>
-    </w:p>
-    <w:p>
-      <w:pPr>
-        <w:spacing w:line="480" w:lineRule="auto"/>
-      </w:pPr>
-      <w:r>
-        <w:rPr>
-          <w:b/>
-          <w:bCs/>
-          <w:noProof/>
         </w:rPr>
         <w:drawing>
-          <wp:inline distT="0" distB="0" distL="0" distR="0" wp14:anchorId="750B4DE8" wp14:editId="36459BAE">
-            <wp:extent cx="5943600" cy="4751705"/>
+          <wp:inline distT="0" distB="0" distL="0" distR="0" wp14:anchorId="4F7805D2" wp14:editId="10F60572">
+            <wp:extent cx="5829009" cy="4660322"/>
             <wp:effectExtent l="0" t="0" r="0" b="0"/>
-            <wp:docPr id="2" name="Picture 2"/>
+            <wp:docPr id="5" name="Picture 2"/>
             <wp:cNvGraphicFramePr>
               <a:graphicFrameLocks xmlns:a="http://schemas.openxmlformats.org/drawingml/2006/main" noChangeAspect="1"/>
             </wp:cNvGraphicFramePr>
@@ -2861,7 +3166,7 @@
                   <pic:spPr bwMode="auto">
                     <a:xfrm>
                       <a:off x="0" y="0"/>
-                      <a:ext cx="5943600" cy="4751705"/>
+                      <a:ext cx="5829295" cy="4660551"/>
                     </a:xfrm>
                     <a:prstGeom prst="rect">
                       <a:avLst/>
@@ -3085,7 +3390,25 @@
           <w:sz w:val="22"/>
           <w:szCs w:val="22"/>
         </w:rPr>
-        <w:t>salamanders (green)</w:t>
+        <w:t>salamanders (</w:t>
+      </w:r>
+      <w:r>
+        <w:rPr>
+          <w:b w:val="0"/>
+          <w:color w:val="auto"/>
+          <w:sz w:val="22"/>
+          <w:szCs w:val="22"/>
+        </w:rPr>
+        <w:t>blue</w:t>
+      </w:r>
+      <w:r>
+        <w:rPr>
+          <w:b w:val="0"/>
+          <w:color w:val="auto"/>
+          <w:sz w:val="22"/>
+          <w:szCs w:val="22"/>
+        </w:rPr>
+        <w:t>)</w:t>
       </w:r>
       <w:r>
         <w:rPr>
@@ -3182,34 +3505,44 @@
       <w:r>
         <w:t>relative</w:t>
       </w:r>
-      <w:bookmarkStart w:id="3" w:name="_GoBack"/>
-      <w:bookmarkEnd w:id="3"/>
-      <w:r>
-        <w:t>. This was repeated for all four variables, each t</w:t>
-      </w:r>
-      <w:r>
-        <w:t>ime with a</w:t>
-      </w:r>
-      <w:r>
-        <w:t xml:space="preserve"> null h</w:t>
-      </w:r>
-      <w:r>
-        <w:t xml:space="preserve">ypothesis that there is no difference in threatened and non-threatened species’ </w:t>
-      </w:r>
-      <w:r>
-        <w:t xml:space="preserve">SVL, clutch size, habitat breadth or minimum elevation. </w:t>
+      <w:r>
+        <w:t xml:space="preserve">. </w:t>
       </w:r>
       <w:r>
         <w:t xml:space="preserve">All variables were log-transformed. </w:t>
       </w:r>
       <w:r>
-        <w:t>Figure 3 visualizes this analysis by plotting</w:t>
-      </w:r>
-      <w:r>
-        <w:t xml:space="preserve"> boxplots of the ratio of the non-</w:t>
-      </w:r>
-      <w:r>
-        <w:t xml:space="preserve">threatened species value to the threatened one. </w:t>
+        <w:t>I visualized</w:t>
+      </w:r>
+      <w:r>
+        <w:t xml:space="preserve"> this analysis by plotting</w:t>
+      </w:r>
+      <w:r>
+        <w:t xml:space="preserve"> boxplots of the </w:t>
+      </w:r>
+      <w:r>
+        <w:t xml:space="preserve">log of the </w:t>
+      </w:r>
+      <w:r>
+        <w:t xml:space="preserve">ratio of </w:t>
+      </w:r>
+      <w:r>
+        <w:t xml:space="preserve">the </w:t>
+      </w:r>
+      <w:r>
+        <w:t>non-</w:t>
+      </w:r>
+      <w:r>
+        <w:t>threatened species value to the threatened one</w:t>
+      </w:r>
+      <w:r>
+        <w:t xml:space="preserve"> (Figure 3)</w:t>
+      </w:r>
+      <w:r>
+        <w:t xml:space="preserve">. </w:t>
+      </w:r>
+      <w:r>
+        <w:t xml:space="preserve">Only habitat breadth (P = 0.023) and minimum elevation (P = 0.018) were able to explain any of the variation in threat status between the threatened and non-threatened species. The mean of the logged habitat breadth ratio boxplot is above zero indicating a ratio greater than zero, implying that non-threatened species tend to have greater habitat breadth than non-threatened species (Figure 3). The mean of the logged minimum elevation ratio boxplot is below zero implying the threatened species tend to have higher minimum elevations than the non-threatened species. Both implications support the results of the North American frogs’ linear regressions from the first analysis that habitat breadth negatively correlates and minimum elevation positively correlates with threat status. </w:t>
       </w:r>
     </w:p>
     <w:p>
@@ -3225,17 +3558,16 @@
       <w:r>
         <w:rPr>
           <w:b w:val="0"/>
-          <w:bCs w:val="0"/>
           <w:noProof/>
           <w:color w:val="auto"/>
-          <w:sz w:val="24"/>
-          <w:szCs w:val="24"/>
+          <w:sz w:val="22"/>
+          <w:szCs w:val="22"/>
         </w:rPr>
         <w:drawing>
-          <wp:inline distT="0" distB="0" distL="0" distR="0" wp14:anchorId="206D70EE" wp14:editId="075AE1BB">
-            <wp:extent cx="5943600" cy="4751938"/>
+          <wp:inline distT="0" distB="0" distL="0" distR="0" wp14:anchorId="37ADA433" wp14:editId="6D1CA0C3">
+            <wp:extent cx="5829009" cy="4660322"/>
             <wp:effectExtent l="0" t="0" r="0" b="0"/>
-            <wp:docPr id="4" name="Picture 4"/>
+            <wp:docPr id="6" name="Picture 3"/>
             <wp:cNvGraphicFramePr>
               <a:graphicFrameLocks xmlns:a="http://schemas.openxmlformats.org/drawingml/2006/main" noChangeAspect="1"/>
             </wp:cNvGraphicFramePr>
@@ -3243,7 +3575,7 @@
               <a:graphicData uri="http://schemas.openxmlformats.org/drawingml/2006/picture">
                 <pic:pic xmlns:pic="http://schemas.openxmlformats.org/drawingml/2006/picture">
                   <pic:nvPicPr>
-                    <pic:cNvPr id="0" name="Picture 4"/>
+                    <pic:cNvPr id="0" name="Picture 3"/>
                     <pic:cNvPicPr>
                       <a:picLocks noChangeAspect="1" noChangeArrowheads="1"/>
                     </pic:cNvPicPr>
@@ -3264,7 +3596,7 @@
                   <pic:spPr bwMode="auto">
                     <a:xfrm>
                       <a:off x="0" y="0"/>
-                      <a:ext cx="5943600" cy="4751938"/>
+                      <a:ext cx="5829295" cy="4660551"/>
                     </a:xfrm>
                     <a:prstGeom prst="rect">
                       <a:avLst/>
@@ -3280,6 +3612,17 @@
           </wp:inline>
         </w:drawing>
       </w:r>
+    </w:p>
+    <w:p>
+      <w:pPr>
+        <w:pStyle w:val="Caption"/>
+        <w:rPr>
+          <w:b w:val="0"/>
+          <w:color w:val="auto"/>
+          <w:sz w:val="22"/>
+          <w:szCs w:val="22"/>
+        </w:rPr>
+      </w:pPr>
       <w:r>
         <w:rPr>
           <w:b w:val="0"/>
@@ -3360,114 +3703,88 @@
           <w:sz w:val="22"/>
           <w:szCs w:val="22"/>
         </w:rPr>
-        <w:t>visualizing variation in ratios for the paired Wilcoxon signed rank test. Pairs consisted of threatened species and their most closely related non-threatened species. Ratios calculated by dividing the</w:t>
-      </w:r>
-      <w:r>
-        <w:rPr>
-          <w:b w:val="0"/>
-          <w:color w:val="auto"/>
-          <w:sz w:val="22"/>
-          <w:szCs w:val="22"/>
-        </w:rPr>
-        <w:t xml:space="preserve"> natural-logged</w:t>
-      </w:r>
-      <w:r>
-        <w:rPr>
-          <w:b w:val="0"/>
-          <w:color w:val="auto"/>
-          <w:sz w:val="22"/>
-          <w:szCs w:val="22"/>
-        </w:rPr>
-        <w:t xml:space="preserve"> non-threatened species SVL, clutch size, habitat breadth, and minimum elevation values by the threatened species values.</w:t>
-      </w:r>
-    </w:p>
-    <w:p>
-      <w:pPr>
-        <w:spacing w:line="480" w:lineRule="auto"/>
-      </w:pPr>
-      <w:r>
-        <w:t xml:space="preserve">As shown in figure 3, only habitat breadth (P = 0.023) and minimum elevation (P = 0.018) had statistically significant p-values. I could </w:t>
-      </w:r>
-      <w:r>
-        <w:t>thus reject their null hypothese</w:t>
-      </w:r>
-      <w:r>
-        <w:t xml:space="preserve">s, concluding that </w:t>
-      </w:r>
-      <w:r>
-        <w:t xml:space="preserve">the habitat breadth and minimum elevation of </w:t>
-      </w:r>
-      <w:r>
-        <w:t>threatened and non-</w:t>
-      </w:r>
-      <w:r>
-        <w:t>thre</w:t>
-      </w:r>
-      <w:r>
-        <w:t xml:space="preserve">atened North </w:t>
-      </w:r>
-      <w:r>
-        <w:t>American frogs</w:t>
-      </w:r>
-      <w:r>
-        <w:t xml:space="preserve"> differ. </w:t>
-      </w:r>
-      <w:r>
-        <w:t>Looking at figure 3 the mean</w:t>
-      </w:r>
-      <w:r>
-        <w:t xml:space="preserve"> of </w:t>
-      </w:r>
-      <w:r>
-        <w:t>the logged habitat breadth boxplot</w:t>
-      </w:r>
-      <w:r>
+        <w:t>visualizing variation in ratios for the paired Wilcoxon signed rank test. Pairs consisted of th</w:t>
+      </w:r>
+      <w:r>
+        <w:rPr>
+          <w:b w:val="0"/>
+          <w:color w:val="auto"/>
+          <w:sz w:val="22"/>
+          <w:szCs w:val="22"/>
+        </w:rPr>
+        <w:t xml:space="preserve">reatened species and their closest </w:t>
+      </w:r>
+      <w:r>
+        <w:rPr>
+          <w:b w:val="0"/>
+          <w:color w:val="auto"/>
+          <w:sz w:val="22"/>
+          <w:szCs w:val="22"/>
+        </w:rPr>
+        <w:t xml:space="preserve">non-threatened </w:t>
+      </w:r>
+      <w:r>
+        <w:rPr>
+          <w:b w:val="0"/>
+          <w:color w:val="auto"/>
+          <w:sz w:val="22"/>
+          <w:szCs w:val="22"/>
+        </w:rPr>
+        <w:t>relative</w:t>
+      </w:r>
+      <w:r>
+        <w:rPr>
+          <w:b w:val="0"/>
+          <w:color w:val="auto"/>
+          <w:sz w:val="22"/>
+          <w:szCs w:val="22"/>
+        </w:rPr>
+        <w:t xml:space="preserve">. Ratios </w:t>
+      </w:r>
+      <w:r>
+        <w:rPr>
+          <w:b w:val="0"/>
+          <w:color w:val="auto"/>
+          <w:sz w:val="22"/>
+          <w:szCs w:val="22"/>
+        </w:rPr>
+        <w:t xml:space="preserve">were </w:t>
+      </w:r>
+      <w:r>
+        <w:rPr>
+          <w:b w:val="0"/>
+          <w:color w:val="auto"/>
+          <w:sz w:val="22"/>
+          <w:szCs w:val="22"/>
+        </w:rPr>
+        <w:t>calculated by dividing the</w:t>
+      </w:r>
+      <w:r>
+        <w:rPr>
+          <w:b w:val="0"/>
+          <w:color w:val="auto"/>
+          <w:sz w:val="22"/>
+          <w:szCs w:val="22"/>
+        </w:rPr>
         <w:t xml:space="preserve"> </w:t>
       </w:r>
       <w:r>
-        <w:t>is above zero indicating a ratio greater than zero, implying that non-threatened species (numerator) have greater habitat breadths than non-threatened species. The mean of the logged minimum elevation</w:t>
-      </w:r>
-      <w:r>
-        <w:t xml:space="preserve"> boxplot is below zero implying the threatened species </w:t>
-      </w:r>
-      <w:r>
-        <w:t xml:space="preserve">(denominator of the ratio) </w:t>
-      </w:r>
-      <w:r>
-        <w:t>have</w:t>
-      </w:r>
-      <w:r>
-        <w:t xml:space="preserve"> </w:t>
-      </w:r>
-      <w:r>
-        <w:t>greater</w:t>
-      </w:r>
-      <w:r>
-        <w:t xml:space="preserve"> minimum elevations than the non-threatened species.</w:t>
-      </w:r>
-      <w:r>
-        <w:t xml:space="preserve"> Both implications support</w:t>
-      </w:r>
-      <w:r>
-        <w:t xml:space="preserve"> the results of the North American frogs’ linear regressions from the first analysis that habitat breadth</w:t>
-      </w:r>
-      <w:r>
-        <w:t xml:space="preserve"> negatively correlates </w:t>
-      </w:r>
-      <w:r>
-        <w:t>and minimum elevation</w:t>
-      </w:r>
-      <w:r>
-        <w:t xml:space="preserve"> positively</w:t>
-      </w:r>
-      <w:r>
-        <w:t xml:space="preserve"> </w:t>
-      </w:r>
-      <w:r>
-        <w:t xml:space="preserve">correlates </w:t>
-      </w:r>
-      <w:r>
-        <w:t xml:space="preserve">threat status. </w:t>
+        <w:rPr>
+          <w:b w:val="0"/>
+          <w:color w:val="auto"/>
+          <w:sz w:val="22"/>
+          <w:szCs w:val="22"/>
+        </w:rPr>
+        <w:t>non-threatened species SVL, clutch size, habitat breadth, and minimum elevation values by the threatened species values.</w:t>
+      </w:r>
+      <w:r>
+        <w:rPr>
+          <w:b w:val="0"/>
+          <w:color w:val="auto"/>
+          <w:sz w:val="22"/>
+          <w:szCs w:val="22"/>
+        </w:rPr>
+        <w:t xml:space="preserve"> These ratios were then logged before plotting.</w:t>
       </w:r>
     </w:p>
     <w:p>
@@ -3511,7 +3828,25 @@
         <w:t>.</w:t>
       </w:r>
       <w:r>
-        <w:t xml:space="preserve"> None were found to be successful correlates in all groups, indicating potential geographic and taxonomic affects on extinction risk correlation.</w:t>
+        <w:t xml:space="preserve"> </w:t>
+      </w:r>
+      <w:r>
+        <w:t>No traits</w:t>
+      </w:r>
+      <w:r>
+        <w:t xml:space="preserve"> were found to </w:t>
+      </w:r>
+      <w:r>
+        <w:t xml:space="preserve">explain variation in threat status across </w:t>
+      </w:r>
+      <w:r>
+        <w:t>all groups, indicating pote</w:t>
+      </w:r>
+      <w:r>
+        <w:t>ntial geographic and taxonomic e</w:t>
+      </w:r>
+      <w:r>
+        <w:t>ffects on extinction risk correlation.</w:t>
       </w:r>
     </w:p>
     <w:p>
@@ -3541,7 +3876,10 @@
         <w:t xml:space="preserve">), </w:t>
       </w:r>
       <w:r>
-        <w:t xml:space="preserve">reptiles (Tingley, Hitchmough, &amp; Chapple, 2013), and </w:t>
+        <w:t>reptiles (Tingley et al.</w:t>
+      </w:r>
+      <w:r>
+        <w:t xml:space="preserve">, 2013), and </w:t>
       </w:r>
       <w:r>
         <w:t>fish (</w:t>
@@ -3552,7 +3890,7 @@
           <w:color w:val="303030"/>
           <w:shd w:val="clear" w:color="auto" w:fill="FFFFFF"/>
         </w:rPr>
-        <w:t xml:space="preserve">Reynolds, Dulvy, Goodwin, </w:t>
+        <w:t>Reynolds et al.</w:t>
       </w:r>
       <w:r>
         <w:rPr>
@@ -3560,14 +3898,6 @@
           <w:color w:val="303030"/>
           <w:shd w:val="clear" w:color="auto" w:fill="FFFFFF"/>
         </w:rPr>
-        <w:t>&amp; Hutchings</w:t>
-      </w:r>
-      <w:r>
-        <w:rPr>
-          <w:rFonts w:eastAsia="Times New Roman" w:cs="Arial"/>
-          <w:color w:val="303030"/>
-          <w:shd w:val="clear" w:color="auto" w:fill="FFFFFF"/>
-        </w:rPr>
         <w:t>, 2005</w:t>
       </w:r>
       <w:r>
@@ -3580,19 +3910,16 @@
         <w:t>Surprisingly</w:t>
       </w:r>
       <w:r>
-        <w:t xml:space="preserve"> snout-vent-length was not found to be </w:t>
-      </w:r>
-      <w:r>
-        <w:t xml:space="preserve">a </w:t>
-      </w:r>
-      <w:r>
-        <w:t xml:space="preserve">successful correlate of extinction risk </w:t>
-      </w:r>
-      <w:r>
-        <w:t>in</w:t>
-      </w:r>
-      <w:r>
-        <w:t xml:space="preserve"> North American frogs, European frogs, or European salamanders</w:t>
+        <w:t xml:space="preserve"> threat status was largely independent of </w:t>
+      </w:r>
+      <w:r>
+        <w:t xml:space="preserve">snout-vent-length </w:t>
+      </w:r>
+      <w:r>
+        <w:t xml:space="preserve">in </w:t>
+      </w:r>
+      <w:r>
+        <w:t>North American frogs, European frogs, or European salamanders</w:t>
       </w:r>
       <w:r>
         <w:t xml:space="preserve">. This contradicted previous findings that SVL is a </w:t>
@@ -3631,7 +3958,10 @@
         <w:t xml:space="preserve">amphibians could be exposed to a particular threat that </w:t>
       </w:r>
       <w:r>
-        <w:t>has a greater affect</w:t>
+        <w:t>has a greater e</w:t>
+      </w:r>
+      <w:r>
+        <w:t>ffect</w:t>
       </w:r>
       <w:r>
         <w:t xml:space="preserve"> </w:t>
@@ -3681,7 +4011,13 @@
         <w:t xml:space="preserve"> in North American frogs</w:t>
       </w:r>
       <w:r>
-        <w:t xml:space="preserve"> in both linear regression and paired test analyses</w:t>
+        <w:t xml:space="preserve"> in both linear regression and paired </w:t>
+      </w:r>
+      <w:r>
+        <w:t xml:space="preserve">Wilcoxon </w:t>
+      </w:r>
+      <w:r>
+        <w:t>test analyses</w:t>
       </w:r>
       <w:r>
         <w:t>.</w:t>
@@ -3705,10 +4041,13 @@
         <w:t>abitat specialism</w:t>
       </w:r>
       <w:r>
-        <w:t xml:space="preserve"> to be a</w:t>
-      </w:r>
-      <w:r>
-        <w:t xml:space="preserve"> successful correlate of </w:t>
+        <w:t xml:space="preserve"> to</w:t>
+      </w:r>
+      <w:r>
+        <w:t xml:space="preserve"> correlate with</w:t>
+      </w:r>
+      <w:r>
+        <w:t xml:space="preserve"> </w:t>
       </w:r>
       <w:r>
         <w:t>risk across</w:t>
@@ -3735,7 +4074,10 @@
         <w:t xml:space="preserve"> (</w:t>
       </w:r>
       <w:r>
-        <w:t>Koh, Sodhi, &amp; Brook, 2004) birds (O</w:t>
+        <w:t>Koh et al.</w:t>
+      </w:r>
+      <w:r>
+        <w:t>, 2004) birds (O</w:t>
       </w:r>
       <w:r>
         <w:t>wens &amp; Bennett</w:t>
@@ -3798,7 +4140,13 @@
         <w:ind w:firstLine="720"/>
       </w:pPr>
       <w:r>
-        <w:t xml:space="preserve">But the strength of this correlation between habitat specificity and risk could also be magnified due to the influence of geographic range size correlations, </w:t>
+        <w:t>But the strength of this correlation between habitat specificity and risk could also be magnified due to the influence of geographic range size,</w:t>
+      </w:r>
+      <w:r>
+        <w:t xml:space="preserve"> a commonly cited correlate of extinction risk</w:t>
+      </w:r>
+      <w:r>
+        <w:t xml:space="preserve"> </w:t>
       </w:r>
       <w:r>
         <w:t xml:space="preserve">not directly </w:t>
@@ -3810,10 +4158,22 @@
         <w:t>d</w:t>
       </w:r>
       <w:r>
-        <w:t xml:space="preserve"> in my research. Geographic range size has been well-documented as one of the most influential correlates of extinction risk across taxa</w:t>
-      </w:r>
-      <w:r>
-        <w:t xml:space="preserve"> (Cooper et al., 2008; McKinney, 1997; Purvis et al., 2000; Hero &amp; Morrison, 2012; Jones, Purvis, &amp; Gittleman, 2003)</w:t>
+        <w:t xml:space="preserve"> </w:t>
+      </w:r>
+      <w:r>
+        <w:t>in this study</w:t>
+      </w:r>
+      <w:r>
+        <w:t>. Geographic range size has been well-documented as one of the most influential correlates of extinction risk across taxa</w:t>
+      </w:r>
+      <w:r>
+        <w:t xml:space="preserve"> (Cooper et al., 2008; McKinney, 1997; Purvis et al., 2000; Hero &amp; Morrison, 2012; Jones</w:t>
+      </w:r>
+      <w:r>
+        <w:t xml:space="preserve"> et al., </w:t>
+      </w:r>
+      <w:r>
+        <w:t>2003)</w:t>
       </w:r>
       <w:r>
         <w:t xml:space="preserve">, </w:t>
@@ -3825,13 +4185,22 @@
         <w:t xml:space="preserve"> has been shown to correlate with habitat specificity (</w:t>
       </w:r>
       <w:r>
-        <w:t>Slayter, Hirst, &amp; Sexton, 2013)</w:t>
+        <w:t>Slayter et al.</w:t>
+      </w:r>
+      <w:r>
+        <w:t>, 2013)</w:t>
       </w:r>
       <w:r>
         <w:t xml:space="preserve">. </w:t>
       </w:r>
       <w:r>
-        <w:t xml:space="preserve">So the correlation between threat status and habitat breadth that I found in North American frogs, could be due to geographic range size. In future research it would be beneficial to further analyze this relationship and </w:t>
+        <w:t xml:space="preserve">So the correlation between threat status and habitat breadth that I found in North American frogs, could be due to </w:t>
+      </w:r>
+      <w:r>
+        <w:t xml:space="preserve">a correlation between habitat breadth and </w:t>
+      </w:r>
+      <w:r>
+        <w:t xml:space="preserve">geographic range size. In future research it would be beneficial to further analyze this relationship and </w:t>
       </w:r>
       <w:r>
         <w:t xml:space="preserve">tease apart </w:t>
@@ -3846,21 +4215,13 @@
         <w:ind w:firstLine="720"/>
       </w:pPr>
       <w:r>
-        <w:t xml:space="preserve">Although habitat breadth was found to negatively correlate with extinction risk in North American frogs, no correlation was found for European frogs or salamanders. </w:t>
-      </w:r>
-    </w:p>
-    <w:p>
-      <w:pPr>
-        <w:spacing w:line="480" w:lineRule="auto"/>
-      </w:pPr>
-      <w:r>
-        <w:t xml:space="preserve">But the lack of any </w:t>
-      </w:r>
-      <w:r>
-        <w:t>significant</w:t>
-      </w:r>
-      <w:r>
-        <w:t xml:space="preserve"> correlation in European amphibians is interesting.</w:t>
+        <w:t>Although habitat breadth was found to negatively correlate with extinction risk in North American frogs, no correlation was found for</w:t>
+      </w:r>
+      <w:r>
+        <w:t xml:space="preserve"> European frogs or salamanders</w:t>
+      </w:r>
+      <w:r>
+        <w:t>.</w:t>
       </w:r>
       <w:r>
         <w:t xml:space="preserve"> </w:t>
@@ -3869,7 +4230,25 @@
         <w:t xml:space="preserve">This could be a </w:t>
       </w:r>
       <w:r>
-        <w:t xml:space="preserve">sign of geographic variation’s influence on correlation success. </w:t>
+        <w:t xml:space="preserve">sign of geographic variation’s influence on </w:t>
+      </w:r>
+      <w:r>
+        <w:t xml:space="preserve">the </w:t>
+      </w:r>
+      <w:r>
+        <w:t xml:space="preserve">correlation </w:t>
+      </w:r>
+      <w:r>
+        <w:t xml:space="preserve">between </w:t>
+      </w:r>
+      <w:r>
+        <w:t>habitat breadth</w:t>
+      </w:r>
+      <w:r>
+        <w:t xml:space="preserve"> and threat status</w:t>
+      </w:r>
+      <w:r>
+        <w:t xml:space="preserve">. </w:t>
       </w:r>
       <w:r>
         <w:t>As</w:t>
@@ -3917,25 +4296,52 @@
         <w:t>,</w:t>
       </w:r>
       <w:r>
-        <w:t xml:space="preserve"> 2014). But, they also found that habitat reduction was also the predominant cause of amphibian decline in Europe, so this does not explain the variation in my results. Potentially threats not included in </w:t>
-      </w:r>
-      <w:r>
-        <w:t xml:space="preserve">this study </w:t>
-      </w:r>
-      <w:r>
-        <w:t xml:space="preserve">such as </w:t>
-      </w:r>
-      <w:r>
-        <w:t>infectious disease</w:t>
-      </w:r>
-      <w:r>
-        <w:t xml:space="preserve"> and pollution</w:t>
-      </w:r>
-      <w:r>
-        <w:t xml:space="preserve"> are playing a larger role</w:t>
-      </w:r>
-      <w:r>
-        <w:t xml:space="preserve">.  </w:t>
+        <w:t xml:space="preserve"> 2014). But, they also found that habitat reduction was also the predominant cause of amphibian decline in Europe, so this does not explain the variation in my results. </w:t>
+      </w:r>
+      <w:r>
+        <w:t xml:space="preserve"> It could be due to a difference in</w:t>
+      </w:r>
+      <w:r>
+        <w:t xml:space="preserve"> </w:t>
+      </w:r>
+      <w:r>
+        <w:t xml:space="preserve">the </w:t>
+      </w:r>
+      <w:r>
+        <w:t>time scale of human impacts on the environment be</w:t>
+      </w:r>
+      <w:r>
+        <w:t>tween Europe and North America.</w:t>
+      </w:r>
+      <w:r>
+        <w:t xml:space="preserve"> Impacts in North America have been concentrated into the last two centuries in comparison to Europe where it has been much more spread out over time.</w:t>
+      </w:r>
+      <w:r>
+        <w:t xml:space="preserve"> </w:t>
+      </w:r>
+      <w:r>
+        <w:t>Additionally</w:t>
+      </w:r>
+      <w:r>
+        <w:t xml:space="preserve"> threats not included in </w:t>
+      </w:r>
+      <w:r>
+        <w:t xml:space="preserve">Stuart and colleagues’ </w:t>
+      </w:r>
+      <w:r>
+        <w:t>study</w:t>
+      </w:r>
+      <w:r>
+        <w:t xml:space="preserve"> (2014)</w:t>
+      </w:r>
+      <w:r>
+        <w:t xml:space="preserve"> such as infectious disease and pollution </w:t>
+      </w:r>
+      <w:r>
+        <w:t>could be</w:t>
+      </w:r>
+      <w:r>
+        <w:t xml:space="preserve"> playing a larger role.  </w:t>
       </w:r>
     </w:p>
     <w:p>
@@ -3977,7 +4383,16 @@
         <w:t xml:space="preserve"> </w:t>
       </w:r>
       <w:r>
-        <w:t xml:space="preserve">The paired t-test in North American frogs verified this correlation. </w:t>
+        <w:t>The paired Wilcoxon signed rank test</w:t>
+      </w:r>
+      <w:r>
+        <w:t xml:space="preserve"> in North American frogs </w:t>
+      </w:r>
+      <w:r>
+        <w:t>also found that minimum elevation was greater for threatened species than non-threatened species</w:t>
+      </w:r>
+      <w:r>
+        <w:t xml:space="preserve">. </w:t>
       </w:r>
       <w:r>
         <w:t xml:space="preserve">This </w:t>
@@ -4046,25 +4461,16 @@
         <w:t>presence of a</w:t>
       </w:r>
       <w:r>
-        <w:t xml:space="preserve"> significant</w:t>
-      </w:r>
-      <w:r>
-        <w:t xml:space="preserve"> correlation for frogs but not salamanders could be a sign of the taxonomic variation in the importance of elevation as a biological correlate.  Elevation and the life history traits correlated with </w:t>
+        <w:t xml:space="preserve"> </w:t>
+      </w:r>
+      <w:r>
+        <w:t xml:space="preserve">correlation for frogs but not salamanders could be a sign of the taxonomic variation in the importance of elevation as a biological correlate.  Elevation and the life history traits correlated with </w:t>
       </w:r>
       <w:r>
         <w:t>it</w:t>
       </w:r>
       <w:r>
-        <w:t xml:space="preserve"> could not have a major impact on the threats salamanders face.  Or, </w:t>
-      </w:r>
-      <w:r>
-        <w:t>they could but there isn’t enough quality data to observe these results</w:t>
-      </w:r>
-      <w:r>
-        <w:t>, which I will discuss later on</w:t>
-      </w:r>
-      <w:r>
-        <w:t xml:space="preserve">.  </w:t>
+        <w:t xml:space="preserve"> could not have a major impact on the threats salamanders face. </w:t>
       </w:r>
     </w:p>
     <w:p>
@@ -4073,18 +4479,46 @@
       </w:pPr>
       <w:r>
         <w:tab/>
-        <w:t>Clutch size was only found to be a successful correlate of extinction risk for European salamanders.</w:t>
-      </w:r>
-      <w:r>
-        <w:t xml:space="preserve"> Due to lack of data, I did not perform analyses on North American salamanders so it is unknown whether or not they too show clutch size correlations. </w:t>
-      </w:r>
-    </w:p>
-    <w:p>
-      <w:pPr>
-        <w:spacing w:line="480" w:lineRule="auto"/>
-      </w:pPr>
-      <w:r>
-        <w:t xml:space="preserve">It is found to be successful in </w:t>
+        <w:t>Clu</w:t>
+      </w:r>
+      <w:r>
+        <w:t xml:space="preserve">tch size was only found to negatively correlate with </w:t>
+      </w:r>
+      <w:r>
+        <w:t>extinction risk for European salamanders.</w:t>
+      </w:r>
+      <w:r>
+        <w:t xml:space="preserve"> Due to lack of data, </w:t>
+      </w:r>
+      <w:r>
+        <w:t>it remains</w:t>
+      </w:r>
+      <w:r>
+        <w:t xml:space="preserve"> unknown whether </w:t>
+      </w:r>
+      <w:r>
+        <w:t>the threat status of North American salamanders is correlated with</w:t>
+      </w:r>
+      <w:r>
+        <w:t xml:space="preserve"> clutch size. </w:t>
+      </w:r>
+      <w:r>
+        <w:t>Previously clutch size</w:t>
+      </w:r>
+      <w:r>
+        <w:t xml:space="preserve"> </w:t>
+      </w:r>
+      <w:r>
+        <w:t>has been able</w:t>
+      </w:r>
+      <w:r>
+        <w:t xml:space="preserve"> to </w:t>
+      </w:r>
+      <w:r>
+        <w:t xml:space="preserve">explain variation in threat status </w:t>
+      </w:r>
+      <w:r>
+        <w:t xml:space="preserve">in </w:t>
       </w:r>
       <w:r>
         <w:t>various</w:t>
@@ -4111,7 +4545,13 @@
         <w:t xml:space="preserve"> frogs </w:t>
       </w:r>
       <w:r>
-        <w:t xml:space="preserve">(Williams &amp; Hero, 1998). This correlation makes sense as species with low fecundity have a harder time recovering from population declines (Hero &amp; Morrison, 2012) and </w:t>
+        <w:t xml:space="preserve">(Williams &amp; Hero, 1998). </w:t>
+      </w:r>
+      <w:r>
+        <w:t xml:space="preserve">Clutch size as a biological correlate of extinction risk </w:t>
+      </w:r>
+      <w:r>
+        <w:t xml:space="preserve">makes sense as species with low fecundity have a harder time recovering from population declines (Hero &amp; Morrison, 2012) and </w:t>
       </w:r>
       <w:r>
         <w:t xml:space="preserve">recently </w:t>
@@ -4145,10 +4585,10 @@
         <w:t>Although not a direct variable in my analyses, geographic range size likely pl</w:t>
       </w:r>
       <w:r>
-        <w:t>ays a role in all three of the significant</w:t>
-      </w:r>
-      <w:r>
-        <w:t xml:space="preserve"> correlations</w:t>
+        <w:t xml:space="preserve">ays a role in all of the </w:t>
+      </w:r>
+      <w:r>
+        <w:t>correlations</w:t>
       </w:r>
       <w:r>
         <w:t xml:space="preserve"> I found</w:t>
@@ -4172,7 +4612,16 @@
         <w:t xml:space="preserve">; McKinney, 1997; Hero &amp; Morrison, 2012). </w:t>
       </w:r>
       <w:r>
-        <w:t>Additionally it has been found to positively correlate with body size, clutch size and negatively correlate with elevation (Hero &amp; Morrison, 2012).</w:t>
+        <w:t>Additionally it has been found to posit</w:t>
+      </w:r>
+      <w:r>
+        <w:t>ively correlate with body size</w:t>
+      </w:r>
+      <w:r>
+        <w:t xml:space="preserve"> and </w:t>
+      </w:r>
+      <w:r>
+        <w:t>clutch size and negatively correlate with elevation (Hero &amp; Morrison, 2012).</w:t>
       </w:r>
       <w:r>
         <w:t xml:space="preserve"> </w:t>
@@ -4207,7 +4656,19 @@
         <w:t xml:space="preserve">Future research could also benefit from larger sample sizes.  A large limiting factor in my research was data availability and quality.  More data needs to be collected on amphibians, especially salamanders. Current available data is concentrated in certain geographic areas such as North America, and of the available data a large portion of it is for least concern species. Less data is available for rare species. </w:t>
       </w:r>
       <w:r>
-        <w:t>Once more data is available it makes it easier to perform phylogenetically independent analyses to avoid pseudoreplication. It could also be beneficial for future research to further subdivide the species by threat type before performing these analyses, as many sources have suggested that certain correlates are threat-specific (Bohm et al.</w:t>
+        <w:t xml:space="preserve">Once more data is available it makes it easier to perform phylogenetically independent analyses to avoid pseudoreplication. </w:t>
+      </w:r>
+      <w:r>
+        <w:t>F</w:t>
+      </w:r>
+      <w:r>
+        <w:t xml:space="preserve">uture research </w:t>
+      </w:r>
+      <w:r>
+        <w:t>could also benefit from further subdividing</w:t>
+      </w:r>
+      <w:r>
+        <w:t xml:space="preserve"> the species by threat type before performing these analyses, as many sources have suggested that certain correlates are threat-specific (Bohm et al.</w:t>
       </w:r>
       <w:r>
         <w:t>,</w:t>
@@ -4222,12 +4683,21 @@
     <w:p>
       <w:pPr>
         <w:spacing w:line="480" w:lineRule="auto"/>
-      </w:pPr>
+        <w:ind w:firstLine="720"/>
+      </w:pPr>
+      <w:commentRangeStart w:id="3"/>
       <w:r>
         <w:t>My</w:t>
       </w:r>
       <w:r>
         <w:t xml:space="preserve"> results </w:t>
+      </w:r>
+      <w:commentRangeEnd w:id="3"/>
+      <w:r>
+        <w:rPr>
+          <w:rStyle w:val="CommentReference"/>
+        </w:rPr>
+        <w:commentReference w:id="3"/>
       </w:r>
       <w:r>
         <w:t>indicate</w:t>
@@ -5326,8 +5796,68 @@
     </w:p>
     <w:p/>
     <w:p>
-      <w:r>
-        <w:t xml:space="preserve">Williams, S.E. &amp; Hero, J.M. (1998). Rainforest frogs of the Australian wet tropics; Guild classification an the ecological similarity of declining species. </w:t>
+      <w:pPr>
+        <w:rPr>
+          <w:b/>
+          <w:bCs/>
+        </w:rPr>
+      </w:pPr>
+      <w:r>
+        <w:t xml:space="preserve">Whittaker, K. &amp; Vredenburg, V. (2011). An overview of </w:t>
+      </w:r>
+      <w:r>
+        <w:rPr>
+          <w:bCs/>
+        </w:rPr>
+        <w:t>Chytridiomycosis</w:t>
+      </w:r>
+      <w:r>
+        <w:rPr>
+          <w:bCs/>
+        </w:rPr>
+        <w:t xml:space="preserve">. Retrieved from: </w:t>
+      </w:r>
+      <w:r>
+        <w:rPr>
+          <w:bCs/>
+        </w:rPr>
+        <w:t>http://www.amphibiaweb.org/chytrid/chytridiomycosis.html#typekill</w:t>
+      </w:r>
+      <w:r>
+        <w:rPr>
+          <w:bCs/>
+        </w:rPr>
+        <w:t xml:space="preserve">. </w:t>
+      </w:r>
+      <w:r>
+        <w:rPr>
+          <w:bCs/>
+        </w:rPr>
+        <w:t>AmphibiaWeb</w:t>
+      </w:r>
+      <w:r>
+        <w:rPr>
+          <w:bCs/>
+        </w:rPr>
+        <w:t xml:space="preserve">. </w:t>
+      </w:r>
+      <w:r>
+        <w:rPr>
+          <w:bCs/>
+        </w:rPr>
+        <w:t>University of California, Berkeley, CA, USA. Accessed 27 Apr 2017</w:t>
+      </w:r>
+    </w:p>
+    <w:p/>
+    <w:p>
+      <w:r>
+        <w:t>Williams, S.E. &amp; Hero, J.M. (1998). Rainforest frogs of the Australian wet tropics; Guild classification an</w:t>
+      </w:r>
+      <w:r>
+        <w:t>d</w:t>
+      </w:r>
+      <w:r>
+        <w:t xml:space="preserve"> the ecological similarity of declining species. </w:t>
       </w:r>
       <w:r>
         <w:rPr>
@@ -5349,6 +5879,68 @@
       </w:r>
       <w:r>
         <w:t>, 265, 597-602.</w:t>
+      </w:r>
+    </w:p>
+    <w:p/>
+    <w:p>
+      <w:pPr>
+        <w:rPr>
+          <w:b/>
+          <w:bCs/>
+        </w:rPr>
+      </w:pPr>
+      <w:r>
+        <w:t xml:space="preserve">Yap, T. &amp; Koo, K. (2016). </w:t>
+      </w:r>
+      <w:r>
+        <w:rPr>
+          <w:bCs/>
+          <w:i/>
+          <w:iCs/>
+        </w:rPr>
+        <w:t>Batrachochytrium salamandrivorans</w:t>
+      </w:r>
+      <w:r>
+        <w:rPr>
+          <w:bCs/>
+        </w:rPr>
+        <w:t>: Deadly fungal threat to salamanders</w:t>
+      </w:r>
+      <w:r>
+        <w:rPr>
+          <w:bCs/>
+        </w:rPr>
+        <w:t xml:space="preserve">. Retrieved from: </w:t>
+      </w:r>
+      <w:r>
+        <w:rPr>
+          <w:bCs/>
+        </w:rPr>
+        <w:t>http://www.amphibiaweb.org/chytrid/Bsal.html</w:t>
+      </w:r>
+      <w:r>
+        <w:rPr>
+          <w:bCs/>
+        </w:rPr>
+        <w:t xml:space="preserve">. </w:t>
+      </w:r>
+      <w:r>
+        <w:rPr>
+          <w:bCs/>
+        </w:rPr>
+        <w:t>AmphibiaWeb</w:t>
+      </w:r>
+      <w:r>
+        <w:rPr>
+          <w:bCs/>
+        </w:rPr>
+        <w:t xml:space="preserve">. </w:t>
+      </w:r>
+      <w:r>
+        <w:rPr>
+          <w:bCs/>
+        </w:rPr>
+        <w:t>University of California, Berkeley, CA, USA. Accessed 27 Apr 2017</w:t>
       </w:r>
     </w:p>
     <w:p/>
@@ -5516,7 +6108,7 @@
       </w:r>
     </w:p>
   </w:comment>
-  <w:comment w:id="1" w:author="Alicia Wood" w:date="2017-04-25T23:44:00Z" w:initials="AW">
+  <w:comment w:id="2" w:author="Alicia Wood" w:date="2017-04-27T13:14:00Z" w:initials="AW">
     <w:p>
       <w:pPr>
         <w:pStyle w:val="CommentText"/>
@@ -5528,46 +6120,15 @@
         <w:annotationRef/>
       </w:r>
       <w:r>
-        <w:t>Rather than saying "Figure X shows" or "Figure X visualizes", just state the result and cite the Figure the way you would cite a reference.</w:t>
-      </w:r>
-    </w:p>
+        <w:t>Something to perhaps state more explicitly in the introduction or methods where appropriate are the *biological* hypotheses about which member of the pair should have higher or lower values for each of these traits.</w:t>
+      </w:r>
+    </w:p>
+  </w:comment>
+  <w:comment w:id="3" w:author="Alicia Wood" w:date="2017-04-27T13:13:00Z" w:initials="AW">
     <w:p>
       <w:pPr>
         <w:pStyle w:val="CommentText"/>
       </w:pPr>
-    </w:p>
-    <w:p>
-      <w:pPr>
-        <w:pStyle w:val="CommentText"/>
-      </w:pPr>
-      <w:r>
-        <w:t xml:space="preserve">E.g., "Y increased with Z (Figure 1)." </w:t>
-      </w:r>
-    </w:p>
-    <w:p>
-      <w:pPr>
-        <w:pStyle w:val="CommentText"/>
-      </w:pPr>
-    </w:p>
-    <w:p>
-      <w:pPr>
-        <w:pStyle w:val="CommentText"/>
-      </w:pPr>
-      <w:r>
-        <w:t>In this case it will be something more nuanced or complicated, but same basic idea.</w:t>
-      </w:r>
-    </w:p>
-    <w:p>
-      <w:pPr>
-        <w:pStyle w:val="CommentText"/>
-      </w:pPr>
-    </w:p>
-  </w:comment>
-  <w:comment w:id="2" w:author="Alicia Wood" w:date="2017-04-25T23:53:00Z" w:initials="AW">
-    <w:p>
-      <w:pPr>
-        <w:pStyle w:val="CommentText"/>
-      </w:pPr>
       <w:r>
         <w:rPr>
           <w:rStyle w:val="CommentReference"/>
@@ -5575,39 +6136,8 @@
         <w:annotationRef/>
       </w:r>
       <w:r>
-        <w:t xml:space="preserve">Note how I phrased these results without using the term "statistically significant." </w:t>
-      </w:r>
-    </w:p>
-    <w:p>
-      <w:pPr>
-        <w:pStyle w:val="CommentText"/>
-      </w:pPr>
-    </w:p>
-    <w:p>
-      <w:pPr>
-        <w:pStyle w:val="CommentText"/>
-      </w:pPr>
-      <w:r>
-        <w:t>This was a conscious choice because use of this term implies that you believe in a world with a stark dichotomy: p = 0.049 means you interpret your results in one way, and p = 0.051 means you interpret your results in another.</w:t>
-      </w:r>
-    </w:p>
-    <w:p>
-      <w:pPr>
-        <w:pStyle w:val="CommentText"/>
-      </w:pPr>
-    </w:p>
-    <w:p>
-      <w:pPr>
-        <w:pStyle w:val="CommentText"/>
-      </w:pPr>
-      <w:r>
-        <w:t>On the other hand, if you think that those two results effectively give you the same degree of confidence in a result, then I encourage you to figure out how to phrase the rest of these results without using the word "significant"</w:t>
-      </w:r>
-    </w:p>
-    <w:p>
-      <w:pPr>
-        <w:pStyle w:val="CommentText"/>
-      </w:pPr>
+        <w:t>New paragraph or not</w:t>
+      </w:r>
     </w:p>
   </w:comment>
 </w:comments>
@@ -5687,7 +6217,7 @@
         <w:rStyle w:val="PageNumber"/>
         <w:noProof/>
       </w:rPr>
-      <w:t>1</w:t>
+      <w:t>4</w:t>
     </w:r>
     <w:r>
       <w:rPr>
@@ -5999,10 +6529,34 @@
       <w:szCs w:val="32"/>
     </w:rPr>
   </w:style>
+  <w:style w:type="paragraph" w:styleId="Heading2">
+    <w:name w:val="heading 2"/>
+    <w:basedOn w:val="Normal"/>
+    <w:next w:val="Normal"/>
+    <w:link w:val="Heading2Char"/>
+    <w:uiPriority w:val="9"/>
+    <w:semiHidden/>
+    <w:unhideWhenUsed/>
+    <w:qFormat/>
+    <w:rsid w:val="00D33992"/>
+    <w:pPr>
+      <w:keepNext/>
+      <w:keepLines/>
+      <w:spacing w:before="200"/>
+      <w:outlineLvl w:val="1"/>
+    </w:pPr>
+    <w:rPr>
+      <w:rFonts w:asciiTheme="majorHAnsi" w:eastAsiaTheme="majorEastAsia" w:hAnsiTheme="majorHAnsi" w:cstheme="majorBidi"/>
+      <w:b/>
+      <w:bCs/>
+      <w:color w:val="4F81BD" w:themeColor="accent1"/>
+      <w:sz w:val="26"/>
+      <w:szCs w:val="26"/>
+    </w:rPr>
+  </w:style>
   <w:style w:type="character" w:default="1" w:styleId="DefaultParagraphFont">
     <w:name w:val="Default Paragraph Font"/>
     <w:uiPriority w:val="1"/>
-    <w:semiHidden/>
     <w:unhideWhenUsed/>
   </w:style>
   <w:style w:type="table" w:default="1" w:styleId="TableNormal">
@@ -6268,6 +6822,22 @@
       <w:szCs w:val="32"/>
     </w:rPr>
   </w:style>
+  <w:style w:type="character" w:customStyle="1" w:styleId="Heading2Char">
+    <w:name w:val="Heading 2 Char"/>
+    <w:basedOn w:val="DefaultParagraphFont"/>
+    <w:link w:val="Heading2"/>
+    <w:uiPriority w:val="9"/>
+    <w:semiHidden/>
+    <w:rsid w:val="00D33992"/>
+    <w:rPr>
+      <w:rFonts w:asciiTheme="majorHAnsi" w:eastAsiaTheme="majorEastAsia" w:hAnsiTheme="majorHAnsi" w:cstheme="majorBidi"/>
+      <w:b/>
+      <w:bCs/>
+      <w:color w:val="4F81BD" w:themeColor="accent1"/>
+      <w:sz w:val="26"/>
+      <w:szCs w:val="26"/>
+    </w:rPr>
+  </w:style>
 </w:styles>
 </file>
 
@@ -6450,10 +7020,34 @@
       <w:szCs w:val="32"/>
     </w:rPr>
   </w:style>
+  <w:style w:type="paragraph" w:styleId="Heading2">
+    <w:name w:val="heading 2"/>
+    <w:basedOn w:val="Normal"/>
+    <w:next w:val="Normal"/>
+    <w:link w:val="Heading2Char"/>
+    <w:uiPriority w:val="9"/>
+    <w:semiHidden/>
+    <w:unhideWhenUsed/>
+    <w:qFormat/>
+    <w:rsid w:val="00D33992"/>
+    <w:pPr>
+      <w:keepNext/>
+      <w:keepLines/>
+      <w:spacing w:before="200"/>
+      <w:outlineLvl w:val="1"/>
+    </w:pPr>
+    <w:rPr>
+      <w:rFonts w:asciiTheme="majorHAnsi" w:eastAsiaTheme="majorEastAsia" w:hAnsiTheme="majorHAnsi" w:cstheme="majorBidi"/>
+      <w:b/>
+      <w:bCs/>
+      <w:color w:val="4F81BD" w:themeColor="accent1"/>
+      <w:sz w:val="26"/>
+      <w:szCs w:val="26"/>
+    </w:rPr>
+  </w:style>
   <w:style w:type="character" w:default="1" w:styleId="DefaultParagraphFont">
     <w:name w:val="Default Paragraph Font"/>
     <w:uiPriority w:val="1"/>
-    <w:semiHidden/>
     <w:unhideWhenUsed/>
   </w:style>
   <w:style w:type="table" w:default="1" w:styleId="TableNormal">
@@ -6717,6 +7311,22 @@
       <w:color w:val="345A8A" w:themeColor="accent1" w:themeShade="B5"/>
       <w:sz w:val="32"/>
       <w:szCs w:val="32"/>
+    </w:rPr>
+  </w:style>
+  <w:style w:type="character" w:customStyle="1" w:styleId="Heading2Char">
+    <w:name w:val="Heading 2 Char"/>
+    <w:basedOn w:val="DefaultParagraphFont"/>
+    <w:link w:val="Heading2"/>
+    <w:uiPriority w:val="9"/>
+    <w:semiHidden/>
+    <w:rsid w:val="00D33992"/>
+    <w:rPr>
+      <w:rFonts w:asciiTheme="majorHAnsi" w:eastAsiaTheme="majorEastAsia" w:hAnsiTheme="majorHAnsi" w:cstheme="majorBidi"/>
+      <w:b/>
+      <w:bCs/>
+      <w:color w:val="4F81BD" w:themeColor="accent1"/>
+      <w:sz w:val="26"/>
+      <w:szCs w:val="26"/>
     </w:rPr>
   </w:style>
 </w:styles>

</xml_diff>

<commit_message>
Submitting final draft of the paper
</commit_message>
<xml_diff>
--- a/Wood_FinalPaper.docx
+++ b/Wood_FinalPaper.docx
@@ -167,7 +167,7 @@
         <w:t xml:space="preserve"> conservation biology</w:t>
       </w:r>
       <w:r>
-        <w:t xml:space="preserve">, that </w:t>
+        <w:t xml:space="preserve"> that </w:t>
       </w:r>
       <w:r>
         <w:t>will allow for more proactive and</w:t>
@@ -262,19 +262,11 @@
       <w:r>
         <w:t xml:space="preserve">). As these </w:t>
       </w:r>
-      <w:commentRangeStart w:id="0"/>
-      <w:r>
-        <w:t xml:space="preserve">relationships </w:t>
-      </w:r>
-      <w:commentRangeEnd w:id="0"/>
-      <w:r>
-        <w:rPr>
-          <w:rStyle w:val="CommentReference"/>
-        </w:rPr>
-        <w:commentReference w:id="0"/>
-      </w:r>
-      <w:r>
-        <w:t xml:space="preserve">may vary </w:t>
+      <w:r>
+        <w:t>extinction risk correlates</w:t>
+      </w:r>
+      <w:r>
+        <w:t xml:space="preserve"> may vary </w:t>
       </w:r>
       <w:r>
         <w:t>geographically</w:t>
@@ -301,11 +293,8 @@
         <w:t xml:space="preserve"> </w:t>
       </w:r>
       <w:r>
-        <w:t xml:space="preserve">Additionally the </w:t>
-      </w:r>
-      <w:r>
         <w:lastRenderedPageBreak/>
-        <w:t xml:space="preserve">majority of amphibian extinction </w:t>
+        <w:t xml:space="preserve">Additionally the majority of amphibian extinction </w:t>
       </w:r>
       <w:r>
         <w:t xml:space="preserve">risk </w:t>
@@ -524,7 +513,10 @@
         <w:t xml:space="preserve"> because species with smaller clutch sizes are less able to compensate for any increases i</w:t>
       </w:r>
       <w:r>
-        <w:t>n mortality (MacArther &amp; Wilson,</w:t>
+        <w:t>n mortality (MacArthu</w:t>
+      </w:r>
+      <w:r>
+        <w:t>r &amp; Wilson,</w:t>
       </w:r>
       <w:r>
         <w:t xml:space="preserve"> 1967).</w:t>
@@ -602,7 +594,7 @@
         <w:t>the</w:t>
       </w:r>
       <w:r>
-        <w:t xml:space="preserve"> validity of these correlations I will investigate the role of geographic and phylogenetic variation on the</w:t>
+        <w:t xml:space="preserve"> validity of these correlations I will investigate the role of geographic variation on the</w:t>
       </w:r>
       <w:r>
         <w:t>ir</w:t>
@@ -637,8 +629,445 @@
       <w:r>
         <w:t xml:space="preserve">uted across the world, so extinction risk correlates may vary geographically. </w:t>
       </w:r>
-      <w:bookmarkStart w:id="1" w:name="_GoBack"/>
-      <w:bookmarkEnd w:id="1"/>
+      <w:r>
+        <w:t xml:space="preserve">According to Stuart and colleagues (2014), reduced habitat is the predominant threat to amphibians in Europe while both reduced habitat and enigmatic decline are common in North America. Since reduced habitat seems to have a stronger impact in Europe, I hypothesize that habitat breadth will explain more variation in threat status for European frogs than for North American ones. Since </w:t>
+      </w:r>
+      <w:r>
+        <w:t xml:space="preserve">large </w:t>
+      </w:r>
+      <w:r>
+        <w:t xml:space="preserve">body size is often </w:t>
+      </w:r>
+      <w:r>
+        <w:t>tied</w:t>
+      </w:r>
+      <w:r>
+        <w:t xml:space="preserve"> to</w:t>
+      </w:r>
+      <w:r>
+        <w:t xml:space="preserve"> large home ranges </w:t>
+      </w:r>
+      <w:r>
+        <w:t xml:space="preserve">(Purvis et al., 2000) </w:t>
+      </w:r>
+      <w:r>
+        <w:t>and reduced habitat is a greater threat in Europe than North America, I hypothesize that body size will explain more of the variation in threat status for European frogs than North American ones.</w:t>
+      </w:r>
+    </w:p>
+    <w:p>
+      <w:pPr>
+        <w:spacing w:line="480" w:lineRule="auto"/>
+        <w:ind w:firstLine="720"/>
+        <w:rPr>
+          <w:iCs/>
+        </w:rPr>
+      </w:pPr>
+      <w:r>
+        <w:t xml:space="preserve">In recent years infectious diseases have </w:t>
+      </w:r>
+      <w:r>
+        <w:t xml:space="preserve">become a </w:t>
+      </w:r>
+      <w:r>
+        <w:t>major</w:t>
+      </w:r>
+      <w:r>
+        <w:t xml:space="preserve"> threat to a</w:t>
+      </w:r>
+      <w:r>
+        <w:t xml:space="preserve">mphibian populations worldwide, one of the most </w:t>
+      </w:r>
+      <w:r>
+        <w:t>common</w:t>
+      </w:r>
+      <w:r>
+        <w:t xml:space="preserve"> being </w:t>
+      </w:r>
+      <w:r>
+        <w:t>Chytridiomycosis</w:t>
+      </w:r>
+      <w:r>
+        <w:t xml:space="preserve">. </w:t>
+      </w:r>
+      <w:r>
+        <w:t>Chytridiomycosis</w:t>
+      </w:r>
+      <w:r>
+        <w:t xml:space="preserve"> is a</w:t>
+      </w:r>
+      <w:r>
+        <w:t xml:space="preserve"> skin</w:t>
+      </w:r>
+      <w:r>
+        <w:t xml:space="preserve"> disease caused by </w:t>
+      </w:r>
+      <w:r>
+        <w:t xml:space="preserve">aquatic fungal pathogens </w:t>
+      </w:r>
+      <w:r>
+        <w:rPr>
+          <w:i/>
+          <w:iCs/>
+        </w:rPr>
+        <w:t>Batrachochytrium dendrobatidis</w:t>
+      </w:r>
+      <w:r>
+        <w:t> </w:t>
+      </w:r>
+      <w:r>
+        <w:t xml:space="preserve">(Bd) </w:t>
+      </w:r>
+      <w:r>
+        <w:t>and </w:t>
+      </w:r>
+      <w:r>
+        <w:rPr>
+          <w:i/>
+          <w:iCs/>
+        </w:rPr>
+        <w:t>Batrachochytrium salamandrivorans</w:t>
+      </w:r>
+      <w:r>
+        <w:rPr>
+          <w:iCs/>
+        </w:rPr>
+        <w:t xml:space="preserve"> (Bsal) (Rooji et al., 2015)</w:t>
+      </w:r>
+      <w:r>
+        <w:rPr>
+          <w:iCs/>
+        </w:rPr>
+        <w:t xml:space="preserve">. </w:t>
+      </w:r>
+      <w:r>
+        <w:rPr>
+          <w:iCs/>
+        </w:rPr>
+        <w:t xml:space="preserve">Bd can infect all amphibians and </w:t>
+      </w:r>
+      <w:r>
+        <w:rPr>
+          <w:iCs/>
+        </w:rPr>
+        <w:t>is</w:t>
+      </w:r>
+      <w:r>
+        <w:rPr>
+          <w:iCs/>
+        </w:rPr>
+        <w:t xml:space="preserve"> found on all continents but has caused slightly more mortality in North America</w:t>
+      </w:r>
+      <w:r>
+        <w:rPr>
+          <w:iCs/>
+        </w:rPr>
+        <w:t xml:space="preserve"> than </w:t>
+      </w:r>
+      <w:r>
+        <w:rPr>
+          <w:iCs/>
+        </w:rPr>
+        <w:t xml:space="preserve">in </w:t>
+      </w:r>
+      <w:r>
+        <w:rPr>
+          <w:iCs/>
+        </w:rPr>
+        <w:t>Europe</w:t>
+      </w:r>
+      <w:r>
+        <w:rPr>
+          <w:iCs/>
+        </w:rPr>
+        <w:t xml:space="preserve"> (Whittaker &amp; </w:t>
+      </w:r>
+      <w:r>
+        <w:rPr>
+          <w:iCs/>
+        </w:rPr>
+        <w:t>Vredenberg</w:t>
+      </w:r>
+      <w:r>
+        <w:rPr>
+          <w:iCs/>
+        </w:rPr>
+        <w:t xml:space="preserve">, 2011). </w:t>
+      </w:r>
+      <w:r>
+        <w:rPr>
+          <w:iCs/>
+        </w:rPr>
+        <w:t xml:space="preserve">Bsal only infects salamanders and is thus far geographically limited to European </w:t>
+      </w:r>
+      <w:r>
+        <w:rPr>
+          <w:iCs/>
+        </w:rPr>
+        <w:t>salamanders (</w:t>
+      </w:r>
+      <w:r>
+        <w:rPr>
+          <w:iCs/>
+        </w:rPr>
+        <w:t xml:space="preserve">Van </w:t>
+      </w:r>
+      <w:r>
+        <w:rPr>
+          <w:iCs/>
+        </w:rPr>
+        <w:t>Rooji et al, 2015)</w:t>
+      </w:r>
+      <w:r>
+        <w:rPr>
+          <w:iCs/>
+        </w:rPr>
+        <w:t>.</w:t>
+      </w:r>
+      <w:r>
+        <w:rPr>
+          <w:iCs/>
+        </w:rPr>
+        <w:t xml:space="preserve"> Species with small clutch sizes are less able to compensate for increases in mortality</w:t>
+      </w:r>
+      <w:r>
+        <w:t xml:space="preserve"> </w:t>
+      </w:r>
+      <w:r>
+        <w:t>(MacArthur &amp; Wilson, 1967)</w:t>
+      </w:r>
+      <w:r>
+        <w:rPr>
+          <w:iCs/>
+        </w:rPr>
+        <w:t>, so I hypothesize that clutch size will explain more of the variation in threat status for North American frogs than European frogs because Bd is causing more mortality in North America than Europe.</w:t>
+      </w:r>
+      <w:r>
+        <w:rPr>
+          <w:iCs/>
+        </w:rPr>
+        <w:t xml:space="preserve"> Additionally species that live at higher elevations are more susceptible to Bd</w:t>
+      </w:r>
+      <w:r>
+        <w:rPr>
+          <w:iCs/>
+        </w:rPr>
+        <w:t xml:space="preserve"> (Van Rooji et al, 2015),</w:t>
+      </w:r>
+      <w:r>
+        <w:rPr>
+          <w:iCs/>
+        </w:rPr>
+        <w:t xml:space="preserve"> so with greater Bd mortality in North America I hypothesize that minimum elevation will explain more of the variation in threat status for North American frogs than </w:t>
+      </w:r>
+      <w:r>
+        <w:rPr>
+          <w:iCs/>
+        </w:rPr>
+        <w:t xml:space="preserve">for </w:t>
+      </w:r>
+      <w:r>
+        <w:rPr>
+          <w:iCs/>
+        </w:rPr>
+        <w:t xml:space="preserve">European ones. </w:t>
+      </w:r>
+    </w:p>
+    <w:p>
+      <w:pPr>
+        <w:spacing w:line="480" w:lineRule="auto"/>
+        <w:ind w:firstLine="720"/>
+        <w:rPr>
+          <w:iCs/>
+        </w:rPr>
+      </w:pPr>
+      <w:r>
+        <w:t>Through a comparison of European frogs and salamanders I will</w:t>
+      </w:r>
+      <w:r>
+        <w:t xml:space="preserve"> </w:t>
+      </w:r>
+      <w:r>
+        <w:t xml:space="preserve">also </w:t>
+      </w:r>
+      <w:r>
+        <w:t>explore the role of phylogenetic variation on the relative strength of these</w:t>
+      </w:r>
+      <w:r>
+        <w:t xml:space="preserve"> extinction risk</w:t>
+      </w:r>
+      <w:r>
+        <w:t xml:space="preserve"> correlations</w:t>
+      </w:r>
+      <w:r>
+        <w:t xml:space="preserve">. Since habitat loss is the major threat for both frogs and </w:t>
+      </w:r>
+      <w:r>
+        <w:t xml:space="preserve">salamanders (AmphibiaWeb, 2017). </w:t>
+      </w:r>
+      <w:r>
+        <w:t>I expect to see no difference in the amount of variation in threat status explained by habitat breadth.</w:t>
+      </w:r>
+      <w:r>
+        <w:t xml:space="preserve"> </w:t>
+      </w:r>
+      <w:r>
+        <w:t>Similarly, body size has been shown to be a correlate of extinction risk across diverse taxonomic groups (</w:t>
+      </w:r>
+      <w:r>
+        <w:t xml:space="preserve">Cardillo, 2003; Tingley et al., 2013; </w:t>
+      </w:r>
+      <w:r>
+        <w:rPr>
+          <w:rFonts w:eastAsia="Times New Roman" w:cs="Arial"/>
+          <w:color w:val="303030"/>
+          <w:shd w:val="clear" w:color="auto" w:fill="FFFFFF"/>
+        </w:rPr>
+        <w:t>Reynolds et al., 2005</w:t>
+      </w:r>
+      <w:r>
+        <w:t xml:space="preserve">) so I expect to see no difference in the amount of variation explained by SVL. Infectious disease is a rising threat for both frogs and salamanders. Both </w:t>
+      </w:r>
+      <w:r>
+        <w:rPr>
+          <w:i/>
+          <w:iCs/>
+        </w:rPr>
+        <w:t>Batrachochytrium dendrobatidis</w:t>
+      </w:r>
+      <w:r>
+        <w:t> </w:t>
+      </w:r>
+      <w:r>
+        <w:t xml:space="preserve">(Bd) </w:t>
+      </w:r>
+      <w:r>
+        <w:t>and </w:t>
+      </w:r>
+      <w:r>
+        <w:rPr>
+          <w:i/>
+          <w:iCs/>
+        </w:rPr>
+        <w:t>Batrachochytrium salamandrivorans</w:t>
+      </w:r>
+      <w:r>
+        <w:rPr>
+          <w:iCs/>
+        </w:rPr>
+        <w:t xml:space="preserve"> (B</w:t>
+      </w:r>
+      <w:r>
+        <w:rPr>
+          <w:iCs/>
+        </w:rPr>
+        <w:t>sal) are present in Europe, yet Bsal and Bd affect salamanders while frogs are only impacted by Bd</w:t>
+      </w:r>
+      <w:r>
+        <w:rPr>
+          <w:iCs/>
+        </w:rPr>
+        <w:t xml:space="preserve"> (Van Rooji et al, 2015)</w:t>
+      </w:r>
+      <w:r>
+        <w:rPr>
+          <w:iCs/>
+        </w:rPr>
+        <w:t xml:space="preserve">. Thus since salamanders face more threat of </w:t>
+      </w:r>
+      <w:r>
+        <w:t>Chytridiomycosis</w:t>
+      </w:r>
+      <w:r>
+        <w:t>, and small clutch size makes it harder for populations to bounce back from decline, I</w:t>
+      </w:r>
+      <w:r>
+        <w:rPr>
+          <w:iCs/>
+        </w:rPr>
+        <w:t xml:space="preserve"> hypothesize that clutch size will explain more variation in threat status for European salamanders than</w:t>
+      </w:r>
+      <w:r>
+        <w:rPr>
+          <w:iCs/>
+        </w:rPr>
+        <w:t xml:space="preserve"> for</w:t>
+      </w:r>
+      <w:r>
+        <w:rPr>
+          <w:iCs/>
+        </w:rPr>
+        <w:t xml:space="preserve"> frogs. Similarly, since species living at higher elevations are more at risk of Bd and Bsal (</w:t>
+      </w:r>
+      <w:r>
+        <w:rPr>
+          <w:iCs/>
+        </w:rPr>
+        <w:t>Van Rooji et al, 2015</w:t>
+      </w:r>
+      <w:r>
+        <w:rPr>
+          <w:iCs/>
+        </w:rPr>
+        <w:t xml:space="preserve">), </w:t>
+      </w:r>
+      <w:r>
+        <w:rPr>
+          <w:iCs/>
+        </w:rPr>
+        <w:t xml:space="preserve">and both </w:t>
+      </w:r>
+      <w:r>
+        <w:rPr>
+          <w:iCs/>
+        </w:rPr>
+        <w:t xml:space="preserve">pathogens </w:t>
+      </w:r>
+      <w:r>
+        <w:rPr>
+          <w:iCs/>
+        </w:rPr>
+        <w:t xml:space="preserve">infect salamanders, I hypothesize that minimum elevation will explain more variation in threat status for European salamanders than </w:t>
+      </w:r>
+      <w:r>
+        <w:rPr>
+          <w:iCs/>
+        </w:rPr>
+        <w:t xml:space="preserve">for </w:t>
+      </w:r>
+      <w:r>
+        <w:rPr>
+          <w:iCs/>
+        </w:rPr>
+        <w:t xml:space="preserve">frogs. </w:t>
+      </w:r>
+    </w:p>
+    <w:p>
+      <w:pPr>
+        <w:spacing w:line="480" w:lineRule="auto"/>
+        <w:rPr>
+          <w:b/>
+        </w:rPr>
+      </w:pPr>
+      <w:r>
+        <w:rPr>
+          <w:b/>
+        </w:rPr>
+        <w:t>METHODS</w:t>
+      </w:r>
+    </w:p>
+    <w:p>
+      <w:pPr>
+        <w:spacing w:line="480" w:lineRule="auto"/>
+        <w:rPr>
+          <w:b/>
+        </w:rPr>
+      </w:pPr>
+      <w:r>
+        <w:rPr>
+          <w:b/>
+        </w:rPr>
+        <w:t>Data</w:t>
+      </w:r>
     </w:p>
     <w:p>
       <w:pPr>
@@ -646,7 +1075,245 @@
         <w:ind w:firstLine="720"/>
       </w:pPr>
       <w:r>
-        <w:t>Habitat loss / time scale of impacts and habitat breadth hypotheses</w:t>
+        <w:t xml:space="preserve">All European data </w:t>
+      </w:r>
+      <w:r>
+        <w:t>were</w:t>
+      </w:r>
+      <w:r>
+        <w:t xml:space="preserve"> obtained from a data paper published by </w:t>
+      </w:r>
+      <w:r>
+        <w:t>Trochet and colleagues</w:t>
+      </w:r>
+      <w:r>
+        <w:t xml:space="preserve"> </w:t>
+      </w:r>
+      <w:r>
+        <w:t xml:space="preserve">(2014). </w:t>
+      </w:r>
+      <w:r>
+        <w:t>They compiled data for a variety of morphological and behavioral life history traits in addition to diet distribution and threat data, for 86 different European amphibian species. Included in this dataset were mean snout-vent length, mean clutch size, habitat preferences, and minimum elevation. The dataset contained 2 orders of amphibians, 50 Anura species and</w:t>
+      </w:r>
+      <w:r>
+        <w:t xml:space="preserve"> 36 Urodela species, spanning 11</w:t>
+      </w:r>
+      <w:r>
+        <w:t xml:space="preserve"> families total.</w:t>
+      </w:r>
+    </w:p>
+    <w:p>
+      <w:pPr>
+        <w:spacing w:line="480" w:lineRule="auto"/>
+      </w:pPr>
+      <w:r>
+        <w:rPr>
+          <w:b/>
+        </w:rPr>
+        <w:tab/>
+      </w:r>
+      <w:r>
+        <w:t>F</w:t>
+      </w:r>
+      <w:r>
+        <w:t>or North American amphibians</w:t>
+      </w:r>
+      <w:r>
+        <w:t xml:space="preserve">, I compiled </w:t>
+      </w:r>
+      <w:r>
+        <w:t xml:space="preserve">trait </w:t>
+      </w:r>
+      <w:r>
+        <w:t>data</w:t>
+      </w:r>
+      <w:r>
+        <w:t xml:space="preserve"> for</w:t>
+      </w:r>
+      <w:r>
+        <w:t xml:space="preserve"> 65 species</w:t>
+      </w:r>
+      <w:r>
+        <w:t xml:space="preserve"> of anurans</w:t>
+      </w:r>
+      <w:r>
+        <w:t>, spanning 9 families</w:t>
+      </w:r>
+      <w:r>
+        <w:t xml:space="preserve">. </w:t>
+      </w:r>
+      <w:r>
+        <w:t xml:space="preserve">In selecting species, I </w:t>
+      </w:r>
+      <w:r>
+        <w:t>collected data for all threatened</w:t>
+      </w:r>
+      <w:r>
+        <w:t xml:space="preserve"> species native to the continental United States</w:t>
+      </w:r>
+      <w:r>
+        <w:t xml:space="preserve"> that had available data</w:t>
+      </w:r>
+      <w:r>
+        <w:t xml:space="preserve">. </w:t>
+      </w:r>
+      <w:r>
+        <w:t>For each threatened species</w:t>
+      </w:r>
+      <w:r>
+        <w:t xml:space="preserve"> </w:t>
+      </w:r>
+      <w:r>
+        <w:t xml:space="preserve">I determined the most closely related non-threatened species </w:t>
+      </w:r>
+      <w:r>
+        <w:t xml:space="preserve">using timetree.org (Hedges et al., 2015) and Yuan et al. (2006) </w:t>
+      </w:r>
+      <w:r>
+        <w:t xml:space="preserve">and collected </w:t>
+      </w:r>
+      <w:r>
+        <w:t xml:space="preserve">trait </w:t>
+      </w:r>
+      <w:r>
+        <w:t>data for it as well.</w:t>
+      </w:r>
+      <w:r>
+        <w:t xml:space="preserve">  T</w:t>
+      </w:r>
+      <w:r>
+        <w:t>his resulted in 19</w:t>
+      </w:r>
+      <w:r>
+        <w:t xml:space="preserve"> closely related species</w:t>
+      </w:r>
+      <w:r>
+        <w:t xml:space="preserve"> pairs</w:t>
+      </w:r>
+      <w:r>
+        <w:t xml:space="preserve"> that differed in threat status</w:t>
+      </w:r>
+      <w:r>
+        <w:t xml:space="preserve">. </w:t>
+      </w:r>
+      <w:r>
+        <w:t>For the general linear mod</w:t>
+      </w:r>
+      <w:r>
+        <w:t xml:space="preserve">els I also collected data for </w:t>
+      </w:r>
+      <w:r>
+        <w:t>additional non-threatened species from families containing no threatened species, in order to get an accurate representation of the phylogenetic variatio</w:t>
+      </w:r>
+      <w:r>
+        <w:t>n present within North America.</w:t>
+      </w:r>
+    </w:p>
+    <w:p>
+      <w:pPr>
+        <w:spacing w:line="480" w:lineRule="auto"/>
+      </w:pPr>
+      <w:r>
+        <w:tab/>
+        <w:t>For each North American species I obtained data on their body size, clutch size, habitat preferences, elevation requirements, threat status and taxonomy.  This data was obtained from the IUCN Red L</w:t>
+      </w:r>
+      <w:r>
+        <w:t>ist</w:t>
+      </w:r>
+      <w:r>
+        <w:t xml:space="preserve"> (IUCN, 2016)</w:t>
+      </w:r>
+      <w:r>
+        <w:t xml:space="preserve"> and A</w:t>
+      </w:r>
+      <w:r>
+        <w:t>mphibiaW</w:t>
+      </w:r>
+      <w:r>
+        <w:t>eb websites</w:t>
+      </w:r>
+      <w:r>
+        <w:t xml:space="preserve"> (</w:t>
+      </w:r>
+      <w:r>
+        <w:t>AmphibiaWeb</w:t>
+      </w:r>
+      <w:r>
+        <w:t>,</w:t>
+      </w:r>
+      <w:bookmarkStart w:id="0" w:name="_GoBack"/>
+      <w:bookmarkEnd w:id="0"/>
+      <w:r>
+        <w:t xml:space="preserve"> 2017</w:t>
+      </w:r>
+      <w:r>
+        <w:t>)</w:t>
+      </w:r>
+      <w:r>
+        <w:t>.</w:t>
+      </w:r>
+      <w:r>
+        <w:t xml:space="preserve"> </w:t>
+      </w:r>
+      <w:r>
+        <w:t>Extinction risk assessments were obtained from the IUCN Red List of Threatened Species (</w:t>
+      </w:r>
+      <w:r>
+        <w:t>IUCN, 2016</w:t>
+      </w:r>
+      <w:r>
+        <w:t>). IUCN ranks species’ conservation status a</w:t>
+      </w:r>
+      <w:r>
+        <w:t>s data deficient, least concern, near threatened, vulnerable, endangered, critically endangered, extinct in the wild, or e</w:t>
+      </w:r>
+      <w:r>
+        <w:t>xti</w:t>
+      </w:r>
+      <w:r>
+        <w:t xml:space="preserve">nct. </w:t>
+      </w:r>
+      <w:r>
+        <w:t>Excluding</w:t>
+      </w:r>
+      <w:r>
+        <w:t xml:space="preserve"> species ranked as data deficient or e</w:t>
+      </w:r>
+      <w:r>
+        <w:t xml:space="preserve">xtinct, I created </w:t>
+      </w:r>
+      <w:r>
+        <w:t>an ordinal ranking of 1-6 from least concern to e</w:t>
+      </w:r>
+      <w:r>
+        <w:t xml:space="preserve">xtinct in the </w:t>
+      </w:r>
+      <w:r>
+        <w:t>w</w:t>
+      </w:r>
+      <w:r>
+        <w:t>ild in order to treat conservation status as a continuous variable in statistical analyses.</w:t>
+      </w:r>
+      <w:r>
+        <w:t xml:space="preserve"> </w:t>
+      </w:r>
+      <w:r>
+        <w:t>Habitat data was also obtained from the IUCN red list we</w:t>
+      </w:r>
+      <w:r>
+        <w:t>bsite (</w:t>
+      </w:r>
+      <w:r>
+        <w:t>IUCN, 2016</w:t>
+      </w:r>
+      <w:r>
+        <w:t>). Habitat specificity</w:t>
+      </w:r>
+      <w:r>
+        <w:t xml:space="preserve"> was measured in terms of habitat breadth, or the number of different ha</w:t>
+      </w:r>
+      <w:r>
+        <w:t>bitats occupied by the species.</w:t>
       </w:r>
     </w:p>
     <w:p>
@@ -655,10 +1322,146 @@
         <w:ind w:firstLine="720"/>
       </w:pPr>
       <w:r>
-        <w:t xml:space="preserve">In recent years infectious diseases have </w:t>
-      </w:r>
-      <w:r>
-        <w:t xml:space="preserve">become a predominant threat to amphibian populations worldwide. </w:t>
+        <w:t xml:space="preserve">AmphibiaWeb </w:t>
+      </w:r>
+      <w:r>
+        <w:t>aims to coordinate future research on amphibian declines and conservation by providing individual species accounts containing taxonomic</w:t>
+      </w:r>
+      <w:r>
+        <w:t xml:space="preserve"> </w:t>
+      </w:r>
+      <w:r>
+        <w:t>information, species description, life history information, and distributional data. This data is all compiled from primary scientific literature.</w:t>
+      </w:r>
+      <w:r>
+        <w:t xml:space="preserve"> </w:t>
+      </w:r>
+      <w:r>
+        <w:t>In my analyses m</w:t>
+      </w:r>
+      <w:r>
+        <w:t>ean snout-vent-</w:t>
+      </w:r>
+      <w:r>
+        <w:t>length (mm), mean clutch size (number</w:t>
+      </w:r>
+      <w:r>
+        <w:t xml:space="preserve"> of eggs), and minimum elevation (m) were used to measure body size, fecundi</w:t>
+      </w:r>
+      <w:r>
+        <w:t xml:space="preserve">ty, and elevation respectively, and all of these </w:t>
+      </w:r>
+      <w:r>
+        <w:t>values</w:t>
+      </w:r>
+      <w:r>
+        <w:t xml:space="preserve"> were obtained from AmphibiaWeb</w:t>
+      </w:r>
+      <w:r>
+        <w:t xml:space="preserve"> (AmphibiaWeb, 2017)</w:t>
+      </w:r>
+      <w:r>
+        <w:t>.</w:t>
+      </w:r>
+      <w:r>
+        <w:t xml:space="preserve"> </w:t>
+      </w:r>
+      <w:r>
+        <w:t>If a range of values for SVL or clutch size were provided I recorded both the minimum and maximum and calculated the mean of those values. If only one was present it was used as the mean. If both male and female values were provided for SVL I recorded both and calcul</w:t>
+      </w:r>
+      <w:r>
+        <w:t xml:space="preserve">ated the mean of those values. </w:t>
+      </w:r>
+      <w:r>
+        <w:t>Again, if only one was present it was used as the mean SVL value. If values from multiple studies were present I averaged those values.</w:t>
+      </w:r>
+    </w:p>
+    <w:p>
+      <w:pPr>
+        <w:spacing w:line="480" w:lineRule="auto"/>
+        <w:rPr>
+          <w:b/>
+        </w:rPr>
+      </w:pPr>
+      <w:r>
+        <w:rPr>
+          <w:b/>
+        </w:rPr>
+        <w:t>Statistical Analyses</w:t>
+      </w:r>
+    </w:p>
+    <w:p>
+      <w:pPr>
+        <w:spacing w:line="480" w:lineRule="auto"/>
+      </w:pPr>
+      <w:r>
+        <w:rPr>
+          <w:b/>
+        </w:rPr>
+        <w:tab/>
+      </w:r>
+      <w:r>
+        <w:t>All statistical analyses were performed in R v</w:t>
+      </w:r>
+      <w:r>
+        <w:t xml:space="preserve">ersion </w:t>
+      </w:r>
+      <w:r>
+        <w:t>2.1</w:t>
+      </w:r>
+      <w:r>
+        <w:t>.</w:t>
+      </w:r>
+      <w:r>
+        <w:t xml:space="preserve"> Clutch size was the only variable log-transformed because the </w:t>
+      </w:r>
+      <w:r>
+        <w:t xml:space="preserve">distribution was </w:t>
+      </w:r>
+      <w:r>
+        <w:t>right-</w:t>
+      </w:r>
+      <w:r>
+        <w:t>skewed and the number</w:t>
+      </w:r>
+      <w:r>
+        <w:t xml:space="preserve"> of eggs </w:t>
+      </w:r>
+      <w:r>
+        <w:t xml:space="preserve">per clutch </w:t>
+      </w:r>
+      <w:r>
+        <w:t xml:space="preserve">ranged from </w:t>
+      </w:r>
+      <w:r>
+        <w:t>14-28000 in North American amphibians and from 2-16000 in European amphibians.</w:t>
+      </w:r>
+      <w:r>
+        <w:t xml:space="preserve"> </w:t>
+      </w:r>
+      <w:r>
+        <w:t>I first</w:t>
+      </w:r>
+      <w:r>
+        <w:t xml:space="preserve"> performed </w:t>
+      </w:r>
+      <w:r>
+        <w:t xml:space="preserve">univariate </w:t>
+      </w:r>
+      <w:r>
+        <w:t xml:space="preserve">linear regressions to </w:t>
+      </w:r>
+      <w:r>
+        <w:t>investigate the effects of each variable on IUCN threat status and determine if they are correlated. Each was performed separately for North American frogs, European frogs, and European salamanders</w:t>
+      </w:r>
+      <w:r>
+        <w:t xml:space="preserve"> and</w:t>
+      </w:r>
+      <w:r>
+        <w:t xml:space="preserve"> the</w:t>
+      </w:r>
+      <w:r>
+        <w:t xml:space="preserve">n compared to assess the impacts of geography and taxonomy. </w:t>
       </w:r>
     </w:p>
     <w:p>
@@ -667,586 +1470,33 @@
         <w:ind w:firstLine="720"/>
       </w:pPr>
       <w:r>
-        <w:t>Chytridiomycosis</w:t>
-      </w:r>
-    </w:p>
-    <w:p>
-      <w:pPr>
-        <w:spacing w:line="480" w:lineRule="auto"/>
-        <w:ind w:firstLine="720"/>
-      </w:pPr>
-      <w:r>
-        <w:t>Bd</w:t>
-      </w:r>
-    </w:p>
-    <w:p>
-      <w:pPr>
-        <w:spacing w:line="480" w:lineRule="auto"/>
-        <w:ind w:firstLine="720"/>
-      </w:pPr>
-      <w:r>
-        <w:t>Bsal</w:t>
-      </w:r>
-    </w:p>
-    <w:p>
-      <w:pPr>
-        <w:spacing w:line="480" w:lineRule="auto"/>
-        <w:ind w:firstLine="720"/>
-      </w:pPr>
-      <w:r>
-        <w:t>Relative prominence in Europe and N.A.</w:t>
-      </w:r>
-    </w:p>
-    <w:p>
-      <w:pPr>
-        <w:spacing w:line="480" w:lineRule="auto"/>
-        <w:ind w:firstLine="720"/>
-      </w:pPr>
-      <w:r>
-        <w:t>Then talk about hypotheses.</w:t>
-      </w:r>
-    </w:p>
-    <w:p>
-      <w:pPr>
-        <w:spacing w:line="480" w:lineRule="auto"/>
-        <w:ind w:firstLine="720"/>
-      </w:pPr>
-      <w:r>
-        <w:t>Small Clutch size increase BD (my own conclusions bc ability to bounce back)</w:t>
-      </w:r>
-    </w:p>
-    <w:p>
-      <w:pPr>
-        <w:spacing w:line="480" w:lineRule="auto"/>
-        <w:ind w:firstLine="720"/>
-      </w:pPr>
-      <w:r>
-        <w:t>High elevations increase BD (whittaker)</w:t>
-      </w:r>
-    </w:p>
-    <w:p>
-      <w:pPr>
-        <w:spacing w:line="480" w:lineRule="auto"/>
-        <w:ind w:firstLine="720"/>
-      </w:pPr>
-      <w:r>
-        <w:t>Large body size decrease BD (Kris)</w:t>
-      </w:r>
-    </w:p>
-    <w:p>
-      <w:pPr>
-        <w:spacing w:line="480" w:lineRule="auto"/>
-        <w:ind w:firstLine="720"/>
-      </w:pPr>
-    </w:p>
-    <w:p>
-      <w:pPr>
-        <w:spacing w:line="480" w:lineRule="auto"/>
-        <w:ind w:firstLine="720"/>
-      </w:pPr>
-    </w:p>
-    <w:p>
-      <w:pPr>
-        <w:spacing w:line="480" w:lineRule="auto"/>
-        <w:ind w:firstLine="720"/>
-      </w:pPr>
-    </w:p>
-    <w:p>
-      <w:pPr>
-        <w:spacing w:line="480" w:lineRule="auto"/>
-        <w:ind w:firstLine="720"/>
-      </w:pPr>
-      <w:r>
-        <w:t xml:space="preserve">I hypothesize that the correlations will differ between North American and European frog populations because the influence of correlates on extinction risk </w:t>
-      </w:r>
-      <w:r>
-        <w:t xml:space="preserve">often depends </w:t>
-      </w:r>
-      <w:r>
-        <w:t xml:space="preserve">on </w:t>
-      </w:r>
-      <w:r>
-        <w:t>the presence of specific threats, which may differ wi</w:t>
-      </w:r>
-      <w:r>
-        <w:t>th geographic variation (Fritz et al.</w:t>
-      </w:r>
-      <w:r>
-        <w:t>, 2009).</w:t>
-      </w:r>
-      <w:r>
-        <w:t xml:space="preserve"> I will examine phylogenetic variation through the comparison of European frogs and salamanders. </w:t>
-      </w:r>
-      <w:r>
-        <w:t>Here I hypothesize that</w:t>
-      </w:r>
-      <w:r>
-        <w:t xml:space="preserve"> the correlations will differ between</w:t>
+        <w:t>Aware that these variables likely show phylogenetic structuring</w:t>
+      </w:r>
+      <w:r>
+        <w:t xml:space="preserve"> and thus risk pseudoreplication when species are treated independently (</w:t>
+      </w:r>
+      <w:r>
+        <w:t>Harvey &amp; Pagel, 1991</w:t>
+      </w:r>
+      <w:r>
+        <w:t>)</w:t>
+      </w:r>
+      <w:r>
+        <w:t xml:space="preserve">, I </w:t>
+      </w:r>
+      <w:r>
+        <w:t xml:space="preserve">supplemented the regression analyses with paired </w:t>
+      </w:r>
+      <w:r>
+        <w:t>Wilcoxon signed rank tests</w:t>
+      </w:r>
+      <w:r>
+        <w:t xml:space="preserve"> between</w:t>
       </w:r>
       <w:r>
         <w:t xml:space="preserve"> </w:t>
       </w:r>
       <w:r>
-        <w:t xml:space="preserve">European frogs and salamanders because many traits show phylogenetic structuring and threats may impact taxonomic groups </w:t>
-      </w:r>
-      <w:r>
-        <w:t>differently (Purvis et al.</w:t>
-      </w:r>
-      <w:r>
-        <w:t>, 2005</w:t>
-      </w:r>
-      <w:r>
-        <w:t xml:space="preserve">; Fritz et al. 2009). </w:t>
-      </w:r>
-    </w:p>
-    <w:p>
-      <w:pPr>
-        <w:spacing w:line="480" w:lineRule="auto"/>
-        <w:rPr>
-          <w:b/>
-        </w:rPr>
-      </w:pPr>
-      <w:r>
-        <w:rPr>
-          <w:b/>
-        </w:rPr>
-        <w:t>METHODS</w:t>
-      </w:r>
-    </w:p>
-    <w:p>
-      <w:pPr>
-        <w:spacing w:line="480" w:lineRule="auto"/>
-        <w:rPr>
-          <w:b/>
-        </w:rPr>
-      </w:pPr>
-      <w:r>
-        <w:rPr>
-          <w:b/>
-        </w:rPr>
-        <w:t>Data</w:t>
-      </w:r>
-    </w:p>
-    <w:p>
-      <w:pPr>
-        <w:spacing w:line="480" w:lineRule="auto"/>
-        <w:ind w:firstLine="720"/>
-      </w:pPr>
-      <w:r>
-        <w:t xml:space="preserve">All European data </w:t>
-      </w:r>
-      <w:r>
-        <w:t>were</w:t>
-      </w:r>
-      <w:r>
-        <w:t xml:space="preserve"> obtained from a data paper published by </w:t>
-      </w:r>
-      <w:r>
-        <w:t>Trochet and colleagues</w:t>
-      </w:r>
-      <w:r>
-        <w:t xml:space="preserve"> </w:t>
-      </w:r>
-      <w:r>
-        <w:t xml:space="preserve">(2014). </w:t>
-      </w:r>
-      <w:r>
-        <w:t>They compiled data for a variety of morphological and behavioral life history traits in addition to diet distribution and threat data, for 86 different European amphibian species. Included in this dataset were mean snout-vent length, mean clutch size, habitat preferences, and minimum elevation. The dataset contained 2 orders of amphibians, 50 Anura species and</w:t>
-      </w:r>
-      <w:r>
-        <w:t xml:space="preserve"> 36 Urodela species, spanning 11</w:t>
-      </w:r>
-      <w:r>
-        <w:t xml:space="preserve"> families total.</w:t>
-      </w:r>
-    </w:p>
-    <w:p>
-      <w:pPr>
-        <w:spacing w:line="480" w:lineRule="auto"/>
-      </w:pPr>
-      <w:r>
-        <w:rPr>
-          <w:b/>
-        </w:rPr>
-        <w:tab/>
-      </w:r>
-      <w:r>
-        <w:t>F</w:t>
-      </w:r>
-      <w:r>
-        <w:t>or North American amphibians</w:t>
-      </w:r>
-      <w:r>
-        <w:t xml:space="preserve">, I compiled </w:t>
-      </w:r>
-      <w:r>
-        <w:t xml:space="preserve">trait </w:t>
-      </w:r>
-      <w:r>
-        <w:t>data</w:t>
-      </w:r>
-      <w:r>
-        <w:t xml:space="preserve"> for</w:t>
-      </w:r>
-      <w:r>
-        <w:t xml:space="preserve"> 65 species</w:t>
-      </w:r>
-      <w:r>
-        <w:t xml:space="preserve"> of anurans</w:t>
-      </w:r>
-      <w:r>
-        <w:t>, spanning 9 families</w:t>
-      </w:r>
-      <w:r>
-        <w:t xml:space="preserve">. </w:t>
-      </w:r>
-      <w:r>
-        <w:t xml:space="preserve">In selecting species, I </w:t>
-      </w:r>
-      <w:r>
-        <w:t>collected data for all threatened</w:t>
-      </w:r>
-      <w:r>
-        <w:t xml:space="preserve"> species native to the continental United States</w:t>
-      </w:r>
-      <w:r>
-        <w:t xml:space="preserve"> that had available data</w:t>
-      </w:r>
-      <w:r>
-        <w:t xml:space="preserve">. </w:t>
-      </w:r>
-      <w:r>
-        <w:t>For each threatened species</w:t>
-      </w:r>
-      <w:r>
-        <w:t xml:space="preserve"> </w:t>
-      </w:r>
-      <w:r>
-        <w:t xml:space="preserve">I determined the most closely related non-threatened species </w:t>
-      </w:r>
-      <w:r>
-        <w:t xml:space="preserve">using timetree.org (Hedges et al., 2015) and Yuan et al. (2006) </w:t>
-      </w:r>
-      <w:r>
-        <w:t xml:space="preserve">and collected </w:t>
-      </w:r>
-      <w:r>
-        <w:t xml:space="preserve">trait </w:t>
-      </w:r>
-      <w:r>
-        <w:t>data for it as well.</w:t>
-      </w:r>
-      <w:r>
-        <w:t xml:space="preserve">  T</w:t>
-      </w:r>
-      <w:r>
-        <w:t>his resulted in 19</w:t>
-      </w:r>
-      <w:r>
-        <w:t xml:space="preserve"> closely related species</w:t>
-      </w:r>
-      <w:r>
-        <w:t xml:space="preserve"> pairs</w:t>
-      </w:r>
-      <w:r>
-        <w:t xml:space="preserve"> that differed in threat status</w:t>
-      </w:r>
-      <w:r>
-        <w:t xml:space="preserve">. </w:t>
-      </w:r>
-      <w:r>
-        <w:t>For the general linear mod</w:t>
-      </w:r>
-      <w:r>
-        <w:t xml:space="preserve">els I also collected data for </w:t>
-      </w:r>
-      <w:r>
-        <w:t>additional non-threatened species from families containing no threatened species, in order to get an accurate representation of the phylogenetic variatio</w:t>
-      </w:r>
-      <w:r>
-        <w:t>n present within North America.</w:t>
-      </w:r>
-    </w:p>
-    <w:p>
-      <w:pPr>
-        <w:spacing w:line="480" w:lineRule="auto"/>
-      </w:pPr>
-      <w:r>
-        <w:tab/>
-        <w:t>For each North American species I obtained data on their body size, clutch size, habitat preferences, elevation requirements, threat status and taxonomy.  This data was obtained from the IUCN Red L</w:t>
-      </w:r>
-      <w:r>
-        <w:t>ist</w:t>
-      </w:r>
-      <w:r>
-        <w:t xml:space="preserve"> (IUCN, 2016)</w:t>
-      </w:r>
-      <w:r>
-        <w:t xml:space="preserve"> and A</w:t>
-      </w:r>
-      <w:r>
-        <w:t>mphibiaW</w:t>
-      </w:r>
-      <w:r>
-        <w:t>eb websites</w:t>
-      </w:r>
-      <w:r>
-        <w:t xml:space="preserve"> (</w:t>
-      </w:r>
-      <w:r>
-        <w:t>AmphibiaWeb 2017</w:t>
-      </w:r>
-      <w:r>
-        <w:t>)</w:t>
-      </w:r>
-      <w:r>
-        <w:t>.</w:t>
-      </w:r>
-      <w:r>
-        <w:t xml:space="preserve"> </w:t>
-      </w:r>
-      <w:r>
-        <w:t>Extinction risk assessments were obtained from the IUCN Red List of Threatened Species (</w:t>
-      </w:r>
-      <w:r>
-        <w:t>IUCN, 2016</w:t>
-      </w:r>
-      <w:r>
-        <w:t>). IUCN ranks species’ conservation status a</w:t>
-      </w:r>
-      <w:r>
-        <w:t>s data deficient, least concern, near threatened, vulnerable, endangered, critically endangered, extinct in the wild, or e</w:t>
-      </w:r>
-      <w:r>
-        <w:t>xti</w:t>
-      </w:r>
-      <w:r>
-        <w:t xml:space="preserve">nct. </w:t>
-      </w:r>
-      <w:r>
-        <w:t>Excluding</w:t>
-      </w:r>
-      <w:r>
-        <w:t xml:space="preserve"> species ranked as data deficient or e</w:t>
-      </w:r>
-      <w:r>
-        <w:t xml:space="preserve">xtinct, I created </w:t>
-      </w:r>
-      <w:r>
-        <w:t>an ordinal ranking of 1-6 from least concern to e</w:t>
-      </w:r>
-      <w:r>
-        <w:t xml:space="preserve">xtinct in the </w:t>
-      </w:r>
-      <w:r>
-        <w:t>w</w:t>
-      </w:r>
-      <w:r>
-        <w:t>ild in order to treat conservation status as a continuous variable in statistical analyses.</w:t>
-      </w:r>
-      <w:r>
-        <w:t xml:space="preserve"> </w:t>
-      </w:r>
-      <w:r>
-        <w:t>Habitat data was also obtained from the IUCN red list we</w:t>
-      </w:r>
-      <w:r>
-        <w:t>bsite (</w:t>
-      </w:r>
-      <w:r>
-        <w:t>IUCN, 2016</w:t>
-      </w:r>
-      <w:r>
-        <w:t>). Habitat specificity</w:t>
-      </w:r>
-      <w:r>
-        <w:t xml:space="preserve"> was measured in terms of habitat breadth, or the number of different ha</w:t>
-      </w:r>
-      <w:r>
-        <w:t>bitats occupied by the species.</w:t>
-      </w:r>
-    </w:p>
-    <w:p>
-      <w:pPr>
-        <w:spacing w:line="480" w:lineRule="auto"/>
-        <w:ind w:firstLine="720"/>
-      </w:pPr>
-      <w:r>
-        <w:t xml:space="preserve">AmphibiaWeb </w:t>
-      </w:r>
-      <w:r>
-        <w:t>aims to coordinate future research on amphibian declines and conservation by providing individual species accounts containing taxonomic</w:t>
-      </w:r>
-      <w:r>
-        <w:t xml:space="preserve"> </w:t>
-      </w:r>
-      <w:r>
-        <w:t>information, species description, life history information, and distributional data. This data is all compiled from primary scientific literature.</w:t>
-      </w:r>
-      <w:r>
-        <w:t xml:space="preserve"> </w:t>
-      </w:r>
-      <w:r>
-        <w:t>In my analyses m</w:t>
-      </w:r>
-      <w:r>
-        <w:t>ean snout-vent-</w:t>
-      </w:r>
-      <w:r>
-        <w:t>length (mm), mean clutch size (number</w:t>
-      </w:r>
-      <w:r>
-        <w:t xml:space="preserve"> of eggs), and minimum elevation (m) were used to measure body size, fecundi</w:t>
-      </w:r>
-      <w:r>
-        <w:t xml:space="preserve">ty, and elevation respectively, and all of these </w:t>
-      </w:r>
-      <w:r>
-        <w:t>values</w:t>
-      </w:r>
-      <w:r>
-        <w:t xml:space="preserve"> were obtained from AmphibiaWeb</w:t>
-      </w:r>
-      <w:r>
-        <w:t xml:space="preserve"> (AmphibiaWeb, 2017)</w:t>
-      </w:r>
-      <w:r>
-        <w:t>.</w:t>
-      </w:r>
-      <w:r>
-        <w:t xml:space="preserve"> </w:t>
-      </w:r>
-      <w:r>
-        <w:t>If a range of values for SVL or clutch size were provided I recorded both the minimum and maximum and calculated the mean of those values. If only one was present it was used as the mean. If both male and female values were provided for SVL I recorded both and calcul</w:t>
-      </w:r>
-      <w:r>
-        <w:t xml:space="preserve">ated the mean of those values. </w:t>
-      </w:r>
-      <w:r>
-        <w:t>Again, if only one was present it was used as the mean SVL value. If values from multiple studies were present I averaged those values.</w:t>
-      </w:r>
-    </w:p>
-    <w:p>
-      <w:pPr>
-        <w:spacing w:line="480" w:lineRule="auto"/>
-        <w:rPr>
-          <w:b/>
-        </w:rPr>
-      </w:pPr>
-      <w:r>
-        <w:rPr>
-          <w:b/>
-        </w:rPr>
-        <w:t>Statistical Analyses</w:t>
-      </w:r>
-    </w:p>
-    <w:p>
-      <w:pPr>
-        <w:spacing w:line="480" w:lineRule="auto"/>
-      </w:pPr>
-      <w:r>
-        <w:rPr>
-          <w:b/>
-        </w:rPr>
-        <w:tab/>
-      </w:r>
-      <w:r>
-        <w:t>All statistical analyses were performed in R v</w:t>
-      </w:r>
-      <w:r>
-        <w:t xml:space="preserve">ersion </w:t>
-      </w:r>
-      <w:r>
-        <w:t>2.1</w:t>
-      </w:r>
-      <w:r>
-        <w:t>.</w:t>
-      </w:r>
-      <w:r>
-        <w:t xml:space="preserve"> Clutch size was the only variable log-transformed because the </w:t>
-      </w:r>
-      <w:r>
-        <w:t xml:space="preserve">distribution was </w:t>
-      </w:r>
-      <w:r>
-        <w:t>right-</w:t>
-      </w:r>
-      <w:r>
-        <w:t>skewed and the number</w:t>
-      </w:r>
-      <w:r>
-        <w:t xml:space="preserve"> of eggs </w:t>
-      </w:r>
-      <w:r>
-        <w:t xml:space="preserve">per clutch </w:t>
-      </w:r>
-      <w:r>
-        <w:t xml:space="preserve">ranged from </w:t>
-      </w:r>
-      <w:r>
-        <w:t>14-28000 in North American amphibians and from 2-16000 in European amphibians.</w:t>
-      </w:r>
-      <w:r>
-        <w:t xml:space="preserve"> </w:t>
-      </w:r>
-      <w:r>
-        <w:t>I first</w:t>
-      </w:r>
-      <w:r>
-        <w:t xml:space="preserve"> performed </w:t>
-      </w:r>
-      <w:r>
-        <w:t xml:space="preserve">univariate </w:t>
-      </w:r>
-      <w:r>
-        <w:t xml:space="preserve">linear regressions to </w:t>
-      </w:r>
-      <w:r>
-        <w:t>investigate the effects of each variable on IUCN threat status and determine if they are correlated. Each was performed separately for North American frogs, European frogs, and European salamanders</w:t>
-      </w:r>
-      <w:r>
-        <w:t xml:space="preserve"> and</w:t>
-      </w:r>
-      <w:r>
-        <w:t xml:space="preserve"> the</w:t>
-      </w:r>
-      <w:r>
-        <w:t xml:space="preserve">n compared to assess the impacts of geography and taxonomy. </w:t>
-      </w:r>
-    </w:p>
-    <w:p>
-      <w:pPr>
-        <w:spacing w:line="480" w:lineRule="auto"/>
-        <w:ind w:firstLine="720"/>
-      </w:pPr>
-      <w:r>
-        <w:t>Aware that these variables likely show phylogenetic structuring</w:t>
-      </w:r>
-      <w:r>
-        <w:t xml:space="preserve"> and thus risk pseudoreplication when species are treated independently (</w:t>
-      </w:r>
-      <w:r>
-        <w:t>Harvey &amp; Pagel, 1991</w:t>
-      </w:r>
-      <w:r>
-        <w:t>)</w:t>
-      </w:r>
-      <w:r>
-        <w:t xml:space="preserve">, I </w:t>
-      </w:r>
-      <w:r>
-        <w:t xml:space="preserve">supplemented the regression analyses with paired </w:t>
-      </w:r>
-      <w:r>
-        <w:t>Wilcoxon signed rank tests</w:t>
-      </w:r>
-      <w:r>
-        <w:t xml:space="preserve"> between</w:t>
-      </w:r>
-      <w:r>
-        <w:t xml:space="preserve"> </w:t>
-      </w:r>
-      <w:r>
         <w:t xml:space="preserve">threatened species </w:t>
       </w:r>
       <w:r>
@@ -1256,18 +1506,7 @@
         <w:t xml:space="preserve"> their most closely</w:t>
       </w:r>
       <w:r>
-        <w:t xml:space="preserve"> related non-threatened </w:t>
-      </w:r>
-      <w:commentRangeStart w:id="2"/>
-      <w:r>
-        <w:t>species</w:t>
-      </w:r>
-      <w:commentRangeEnd w:id="2"/>
-      <w:r>
-        <w:rPr>
-          <w:rStyle w:val="CommentReference"/>
-        </w:rPr>
-        <w:commentReference w:id="2"/>
+        <w:t xml:space="preserve"> related non-threatened species</w:t>
       </w:r>
       <w:r>
         <w:t>.</w:t>
@@ -1645,7 +1884,7 @@
                     </pic:cNvPicPr>
                   </pic:nvPicPr>
                   <pic:blipFill>
-                    <a:blip r:embed="rId9">
+                    <a:blip r:embed="rId8">
                       <a:extLst>
                         <a:ext uri="{28A0092B-C50C-407E-A947-70E740481C1C}">
                           <a14:useLocalDpi xmlns:a14="http://schemas.microsoft.com/office/drawing/2010/main" val="0"/>
@@ -1989,7 +2228,7 @@
           <w:sz w:val="22"/>
           <w:szCs w:val="22"/>
         </w:rPr>
-        <w:t xml:space="preserve"> values for all linear regressions in Figures 1 and 2 predicting threat status from mean SVL, natural logged clutch size, habitat breadth, and minimum elevation. Statistically significant p-values are noted with a *.</w:t>
+        <w:t xml:space="preserve"> values for all linear regressions in Figures 1 and 2 predicting threat status from mean SVL, natural logged clutch size, habitat breadth, and minimum elevation. </w:t>
       </w:r>
     </w:p>
     <w:tbl>
@@ -2287,7 +2526,7 @@
               <w:t>-5</w:t>
             </w:r>
             <w:r>
-              <w:t xml:space="preserve"> *</w:t>
+              <w:t xml:space="preserve"> </w:t>
             </w:r>
           </w:p>
         </w:tc>
@@ -2347,7 +2586,7 @@
               <w:t>-3</w:t>
             </w:r>
             <w:r>
-              <w:t xml:space="preserve"> *</w:t>
+              <w:t xml:space="preserve"> </w:t>
             </w:r>
           </w:p>
         </w:tc>
@@ -2619,7 +2858,7 @@
               <w:t>-5</w:t>
             </w:r>
             <w:r>
-              <w:t xml:space="preserve"> *</w:t>
+              <w:t xml:space="preserve"> </w:t>
             </w:r>
           </w:p>
         </w:tc>
@@ -2789,7 +3028,7 @@
               <w:t>-4</w:t>
             </w:r>
             <w:r>
-              <w:t xml:space="preserve"> *</w:t>
+              <w:t xml:space="preserve"> </w:t>
             </w:r>
           </w:p>
         </w:tc>
@@ -3134,8 +3373,8 @@
           <w:noProof/>
         </w:rPr>
         <w:drawing>
-          <wp:inline distT="0" distB="0" distL="0" distR="0" wp14:anchorId="4F7805D2" wp14:editId="10F60572">
-            <wp:extent cx="5829009" cy="4660322"/>
+          <wp:inline distT="0" distB="0" distL="0" distR="0" wp14:anchorId="4F7805D2" wp14:editId="5B8C1524">
+            <wp:extent cx="6004465" cy="4800600"/>
             <wp:effectExtent l="0" t="0" r="0" b="0"/>
             <wp:docPr id="5" name="Picture 2"/>
             <wp:cNvGraphicFramePr>
@@ -3146,6 +3385,436 @@
                 <pic:pic xmlns:pic="http://schemas.openxmlformats.org/drawingml/2006/picture">
                   <pic:nvPicPr>
                     <pic:cNvPr id="0" name="Picture 2"/>
+                    <pic:cNvPicPr>
+                      <a:picLocks noChangeAspect="1" noChangeArrowheads="1"/>
+                    </pic:cNvPicPr>
+                  </pic:nvPicPr>
+                  <pic:blipFill>
+                    <a:blip r:embed="rId9">
+                      <a:extLst>
+                        <a:ext uri="{28A0092B-C50C-407E-A947-70E740481C1C}">
+                          <a14:useLocalDpi xmlns:a14="http://schemas.microsoft.com/office/drawing/2010/main" val="0"/>
+                        </a:ext>
+                      </a:extLst>
+                    </a:blip>
+                    <a:srcRect/>
+                    <a:stretch>
+                      <a:fillRect/>
+                    </a:stretch>
+                  </pic:blipFill>
+                  <pic:spPr bwMode="auto">
+                    <a:xfrm>
+                      <a:off x="0" y="0"/>
+                      <a:ext cx="6005409" cy="4801355"/>
+                    </a:xfrm>
+                    <a:prstGeom prst="rect">
+                      <a:avLst/>
+                    </a:prstGeom>
+                    <a:noFill/>
+                    <a:ln>
+                      <a:noFill/>
+                    </a:ln>
+                  </pic:spPr>
+                </pic:pic>
+              </a:graphicData>
+            </a:graphic>
+          </wp:inline>
+        </w:drawing>
+      </w:r>
+    </w:p>
+    <w:p>
+      <w:pPr>
+        <w:pStyle w:val="Caption"/>
+        <w:rPr>
+          <w:b w:val="0"/>
+          <w:color w:val="auto"/>
+          <w:sz w:val="22"/>
+          <w:szCs w:val="22"/>
+        </w:rPr>
+      </w:pPr>
+      <w:r>
+        <w:rPr>
+          <w:b w:val="0"/>
+          <w:color w:val="auto"/>
+          <w:sz w:val="22"/>
+          <w:szCs w:val="22"/>
+        </w:rPr>
+        <w:t xml:space="preserve">Figure </w:t>
+      </w:r>
+      <w:r>
+        <w:rPr>
+          <w:b w:val="0"/>
+          <w:color w:val="auto"/>
+          <w:sz w:val="22"/>
+          <w:szCs w:val="22"/>
+        </w:rPr>
+        <w:fldChar w:fldCharType="begin"/>
+      </w:r>
+      <w:r>
+        <w:rPr>
+          <w:b w:val="0"/>
+          <w:color w:val="auto"/>
+          <w:sz w:val="22"/>
+          <w:szCs w:val="22"/>
+        </w:rPr>
+        <w:instrText xml:space="preserve"> SEQ Figure \* ARABIC </w:instrText>
+      </w:r>
+      <w:r>
+        <w:rPr>
+          <w:b w:val="0"/>
+          <w:color w:val="auto"/>
+          <w:sz w:val="22"/>
+          <w:szCs w:val="22"/>
+        </w:rPr>
+        <w:fldChar w:fldCharType="separate"/>
+      </w:r>
+      <w:r>
+        <w:rPr>
+          <w:b w:val="0"/>
+          <w:noProof/>
+          <w:color w:val="auto"/>
+          <w:sz w:val="22"/>
+          <w:szCs w:val="22"/>
+        </w:rPr>
+        <w:t>2</w:t>
+      </w:r>
+      <w:r>
+        <w:rPr>
+          <w:b w:val="0"/>
+          <w:color w:val="auto"/>
+          <w:sz w:val="22"/>
+          <w:szCs w:val="22"/>
+        </w:rPr>
+        <w:fldChar w:fldCharType="end"/>
+      </w:r>
+      <w:r>
+        <w:rPr>
+          <w:b w:val="0"/>
+          <w:color w:val="auto"/>
+          <w:sz w:val="22"/>
+          <w:szCs w:val="22"/>
+        </w:rPr>
+        <w:t xml:space="preserve">: Linear regressions of threat status vs. </w:t>
+      </w:r>
+      <w:r>
+        <w:rPr>
+          <w:b w:val="0"/>
+          <w:color w:val="auto"/>
+          <w:sz w:val="22"/>
+          <w:szCs w:val="22"/>
+        </w:rPr>
+        <w:t xml:space="preserve">(A) </w:t>
+      </w:r>
+      <w:r>
+        <w:rPr>
+          <w:b w:val="0"/>
+          <w:color w:val="auto"/>
+          <w:sz w:val="22"/>
+          <w:szCs w:val="22"/>
+        </w:rPr>
+        <w:t xml:space="preserve">SVL, </w:t>
+      </w:r>
+      <w:r>
+        <w:rPr>
+          <w:b w:val="0"/>
+          <w:color w:val="auto"/>
+          <w:sz w:val="22"/>
+          <w:szCs w:val="22"/>
+        </w:rPr>
+        <w:t xml:space="preserve"> (B) </w:t>
+      </w:r>
+      <w:r>
+        <w:rPr>
+          <w:b w:val="0"/>
+          <w:color w:val="auto"/>
+          <w:sz w:val="22"/>
+          <w:szCs w:val="22"/>
+        </w:rPr>
+        <w:t xml:space="preserve">logged </w:t>
+      </w:r>
+      <w:r>
+        <w:rPr>
+          <w:b w:val="0"/>
+          <w:color w:val="auto"/>
+          <w:sz w:val="22"/>
+          <w:szCs w:val="22"/>
+        </w:rPr>
+        <w:t xml:space="preserve">clutch size, </w:t>
+      </w:r>
+      <w:r>
+        <w:rPr>
+          <w:b w:val="0"/>
+          <w:color w:val="auto"/>
+          <w:sz w:val="22"/>
+          <w:szCs w:val="22"/>
+        </w:rPr>
+        <w:t xml:space="preserve">(C) </w:t>
+      </w:r>
+      <w:r>
+        <w:rPr>
+          <w:b w:val="0"/>
+          <w:color w:val="auto"/>
+          <w:sz w:val="22"/>
+          <w:szCs w:val="22"/>
+        </w:rPr>
+        <w:t xml:space="preserve">habitat breadth, and </w:t>
+      </w:r>
+      <w:r>
+        <w:rPr>
+          <w:b w:val="0"/>
+          <w:color w:val="auto"/>
+          <w:sz w:val="22"/>
+          <w:szCs w:val="22"/>
+        </w:rPr>
+        <w:t xml:space="preserve">(D) </w:t>
+      </w:r>
+      <w:r>
+        <w:rPr>
+          <w:b w:val="0"/>
+          <w:color w:val="auto"/>
+          <w:sz w:val="22"/>
+          <w:szCs w:val="22"/>
+        </w:rPr>
+        <w:t xml:space="preserve">minimum elevation </w:t>
+      </w:r>
+      <w:r>
+        <w:rPr>
+          <w:b w:val="0"/>
+          <w:color w:val="auto"/>
+          <w:sz w:val="22"/>
+          <w:szCs w:val="22"/>
+        </w:rPr>
+        <w:t xml:space="preserve">comparing European </w:t>
+      </w:r>
+      <w:r>
+        <w:rPr>
+          <w:b w:val="0"/>
+          <w:color w:val="auto"/>
+          <w:sz w:val="22"/>
+          <w:szCs w:val="22"/>
+        </w:rPr>
+        <w:t>frogs</w:t>
+      </w:r>
+      <w:r>
+        <w:rPr>
+          <w:b w:val="0"/>
+          <w:color w:val="auto"/>
+          <w:sz w:val="22"/>
+          <w:szCs w:val="22"/>
+        </w:rPr>
+        <w:t xml:space="preserve"> </w:t>
+      </w:r>
+      <w:r>
+        <w:rPr>
+          <w:b w:val="0"/>
+          <w:color w:val="auto"/>
+          <w:sz w:val="22"/>
+          <w:szCs w:val="22"/>
+        </w:rPr>
+        <w:t xml:space="preserve">(purple) </w:t>
+      </w:r>
+      <w:r>
+        <w:rPr>
+          <w:b w:val="0"/>
+          <w:color w:val="auto"/>
+          <w:sz w:val="22"/>
+          <w:szCs w:val="22"/>
+        </w:rPr>
+        <w:t xml:space="preserve">and </w:t>
+      </w:r>
+      <w:r>
+        <w:rPr>
+          <w:b w:val="0"/>
+          <w:color w:val="auto"/>
+          <w:sz w:val="22"/>
+          <w:szCs w:val="22"/>
+        </w:rPr>
+        <w:t>salamanders (</w:t>
+      </w:r>
+      <w:r>
+        <w:rPr>
+          <w:b w:val="0"/>
+          <w:color w:val="auto"/>
+          <w:sz w:val="22"/>
+          <w:szCs w:val="22"/>
+        </w:rPr>
+        <w:t>blue</w:t>
+      </w:r>
+      <w:r>
+        <w:rPr>
+          <w:b w:val="0"/>
+          <w:color w:val="auto"/>
+          <w:sz w:val="22"/>
+          <w:szCs w:val="22"/>
+        </w:rPr>
+        <w:t>)</w:t>
+      </w:r>
+      <w:r>
+        <w:rPr>
+          <w:b w:val="0"/>
+          <w:color w:val="auto"/>
+          <w:sz w:val="22"/>
+          <w:szCs w:val="22"/>
+        </w:rPr>
+        <w:t>.</w:t>
+      </w:r>
+    </w:p>
+    <w:p>
+      <w:pPr>
+        <w:spacing w:line="480" w:lineRule="auto"/>
+        <w:rPr>
+          <w:b/>
+        </w:rPr>
+      </w:pPr>
+      <w:r>
+        <w:rPr>
+          <w:b/>
+        </w:rPr>
+        <w:t>North American</w:t>
+      </w:r>
+      <w:r>
+        <w:rPr>
+          <w:b/>
+        </w:rPr>
+        <w:t xml:space="preserve"> </w:t>
+      </w:r>
+      <w:r>
+        <w:rPr>
+          <w:b/>
+        </w:rPr>
+        <w:t>Frogs</w:t>
+      </w:r>
+      <w:r>
+        <w:rPr>
+          <w:b/>
+        </w:rPr>
+        <w:t xml:space="preserve">: </w:t>
+      </w:r>
+      <w:r>
+        <w:rPr>
+          <w:b/>
+        </w:rPr>
+        <w:t>Paired Wilcoxo</w:t>
+      </w:r>
+      <w:r>
+        <w:rPr>
+          <w:b/>
+        </w:rPr>
+        <w:t>n Test</w:t>
+      </w:r>
+    </w:p>
+    <w:p>
+      <w:pPr>
+        <w:spacing w:line="480" w:lineRule="auto"/>
+        <w:ind w:firstLine="720"/>
+      </w:pPr>
+      <w:r>
+        <w:t>For North American frogs,</w:t>
+      </w:r>
+      <w:r>
+        <w:t xml:space="preserve"> I performed a paired Wilcoxon signed ran</w:t>
+      </w:r>
+      <w:r>
+        <w:t xml:space="preserve">k test, comparing </w:t>
+      </w:r>
+      <w:r>
+        <w:t xml:space="preserve">each of the four traits of interest between </w:t>
+      </w:r>
+      <w:r>
+        <w:t>threatened sp</w:t>
+      </w:r>
+      <w:r>
+        <w:t xml:space="preserve">ecies </w:t>
+      </w:r>
+      <w:r>
+        <w:t>and</w:t>
+      </w:r>
+      <w:r>
+        <w:t xml:space="preserve"> their </w:t>
+      </w:r>
+      <w:r>
+        <w:t>closest</w:t>
+      </w:r>
+      <w:r>
+        <w:t xml:space="preserve"> non-</w:t>
+      </w:r>
+      <w:r>
+        <w:t xml:space="preserve">threatened </w:t>
+      </w:r>
+      <w:r>
+        <w:t>relative</w:t>
+      </w:r>
+      <w:r>
+        <w:t xml:space="preserve">. </w:t>
+      </w:r>
+      <w:r>
+        <w:t xml:space="preserve">All variables were log-transformed. </w:t>
+      </w:r>
+      <w:r>
+        <w:t>I visualized</w:t>
+      </w:r>
+      <w:r>
+        <w:t xml:space="preserve"> this analysis by plotting</w:t>
+      </w:r>
+      <w:r>
+        <w:t xml:space="preserve"> boxplots of the </w:t>
+      </w:r>
+      <w:r>
+        <w:t xml:space="preserve">log of the </w:t>
+      </w:r>
+      <w:r>
+        <w:t xml:space="preserve">ratio of </w:t>
+      </w:r>
+      <w:r>
+        <w:t xml:space="preserve">the </w:t>
+      </w:r>
+      <w:r>
+        <w:t>non-</w:t>
+      </w:r>
+      <w:r>
+        <w:t>threatened species value to the threatened one</w:t>
+      </w:r>
+      <w:r>
+        <w:t xml:space="preserve"> (Figure 3)</w:t>
+      </w:r>
+      <w:r>
+        <w:t xml:space="preserve">. </w:t>
+      </w:r>
+      <w:r>
+        <w:t xml:space="preserve">Only habitat breadth (P = 0.023) and minimum elevation (P = 0.018) were able to explain any of the variation in threat status between the threatened and non-threatened species. The mean of the logged habitat breadth ratio boxplot is above zero indicating a ratio greater than zero, implying that non-threatened species tend to have greater habitat breadth than non-threatened species (Figure 3). The mean of the logged minimum elevation ratio boxplot is below zero implying the threatened species tend to have higher minimum elevations than the non-threatened species. Both implications support the results of the North American frogs’ linear regressions from the first analysis that habitat breadth negatively correlates and minimum elevation positively correlates with threat status. </w:t>
+      </w:r>
+    </w:p>
+    <w:p>
+      <w:pPr>
+        <w:pStyle w:val="Caption"/>
+        <w:rPr>
+          <w:b w:val="0"/>
+          <w:color w:val="auto"/>
+          <w:sz w:val="22"/>
+          <w:szCs w:val="22"/>
+        </w:rPr>
+      </w:pPr>
+      <w:r>
+        <w:rPr>
+          <w:b w:val="0"/>
+          <w:noProof/>
+          <w:color w:val="auto"/>
+          <w:sz w:val="22"/>
+          <w:szCs w:val="22"/>
+        </w:rPr>
+        <w:drawing>
+          <wp:inline distT="0" distB="0" distL="0" distR="0" wp14:anchorId="37ADA433" wp14:editId="0FCFA1E9">
+            <wp:extent cx="6018080" cy="4811486"/>
+            <wp:effectExtent l="0" t="0" r="1905" b="0"/>
+            <wp:docPr id="6" name="Picture 3"/>
+            <wp:cNvGraphicFramePr>
+              <a:graphicFrameLocks xmlns:a="http://schemas.openxmlformats.org/drawingml/2006/main" noChangeAspect="1"/>
+            </wp:cNvGraphicFramePr>
+            <a:graphic xmlns:a="http://schemas.openxmlformats.org/drawingml/2006/main">
+              <a:graphicData uri="http://schemas.openxmlformats.org/drawingml/2006/picture">
+                <pic:pic xmlns:pic="http://schemas.openxmlformats.org/drawingml/2006/picture">
+                  <pic:nvPicPr>
+                    <pic:cNvPr id="0" name="Picture 3"/>
                     <pic:cNvPicPr>
                       <a:picLocks noChangeAspect="1" noChangeArrowheads="1"/>
                     </pic:cNvPicPr>
@@ -3166,7 +3835,7 @@
                   <pic:spPr bwMode="auto">
                     <a:xfrm>
                       <a:off x="0" y="0"/>
-                      <a:ext cx="5829295" cy="4660551"/>
+                      <a:ext cx="6019083" cy="4812288"/>
                     </a:xfrm>
                     <a:prstGeom prst="rect">
                       <a:avLst/>
@@ -3237,7 +3906,7 @@
           <w:sz w:val="22"/>
           <w:szCs w:val="22"/>
         </w:rPr>
-        <w:t>2</w:t>
+        <w:t>3</w:t>
       </w:r>
       <w:r>
         <w:rPr>
@@ -3255,106 +3924,79 @@
           <w:sz w:val="22"/>
           <w:szCs w:val="22"/>
         </w:rPr>
-        <w:t xml:space="preserve">: Linear regressions of threat status vs. </w:t>
-      </w:r>
-      <w:r>
-        <w:rPr>
-          <w:b w:val="0"/>
-          <w:color w:val="auto"/>
-          <w:sz w:val="22"/>
-          <w:szCs w:val="22"/>
-        </w:rPr>
-        <w:t xml:space="preserve">(A) </w:t>
-      </w:r>
-      <w:r>
-        <w:rPr>
-          <w:b w:val="0"/>
-          <w:color w:val="auto"/>
-          <w:sz w:val="22"/>
-          <w:szCs w:val="22"/>
-        </w:rPr>
-        <w:t xml:space="preserve">SVL, </w:t>
-      </w:r>
-      <w:r>
-        <w:rPr>
-          <w:b w:val="0"/>
-          <w:color w:val="auto"/>
-          <w:sz w:val="22"/>
-          <w:szCs w:val="22"/>
-        </w:rPr>
-        <w:t xml:space="preserve"> (B) </w:t>
-      </w:r>
-      <w:r>
-        <w:rPr>
-          <w:b w:val="0"/>
-          <w:color w:val="auto"/>
-          <w:sz w:val="22"/>
-          <w:szCs w:val="22"/>
-        </w:rPr>
-        <w:t xml:space="preserve">logged </w:t>
-      </w:r>
-      <w:r>
-        <w:rPr>
-          <w:b w:val="0"/>
-          <w:color w:val="auto"/>
-          <w:sz w:val="22"/>
-          <w:szCs w:val="22"/>
-        </w:rPr>
-        <w:t xml:space="preserve">clutch size, </w:t>
-      </w:r>
-      <w:r>
-        <w:rPr>
-          <w:b w:val="0"/>
-          <w:color w:val="auto"/>
-          <w:sz w:val="22"/>
-          <w:szCs w:val="22"/>
-        </w:rPr>
-        <w:t xml:space="preserve">(C) </w:t>
-      </w:r>
-      <w:r>
-        <w:rPr>
-          <w:b w:val="0"/>
-          <w:color w:val="auto"/>
-          <w:sz w:val="22"/>
-          <w:szCs w:val="22"/>
-        </w:rPr>
-        <w:t xml:space="preserve">habitat breadth, and </w:t>
-      </w:r>
-      <w:r>
-        <w:rPr>
-          <w:b w:val="0"/>
-          <w:color w:val="auto"/>
-          <w:sz w:val="22"/>
-          <w:szCs w:val="22"/>
-        </w:rPr>
-        <w:t xml:space="preserve">(D) </w:t>
-      </w:r>
-      <w:r>
-        <w:rPr>
-          <w:b w:val="0"/>
-          <w:color w:val="auto"/>
-          <w:sz w:val="22"/>
-          <w:szCs w:val="22"/>
-        </w:rPr>
-        <w:t xml:space="preserve">minimum elevation </w:t>
-      </w:r>
-      <w:r>
-        <w:rPr>
-          <w:b w:val="0"/>
-          <w:color w:val="auto"/>
-          <w:sz w:val="22"/>
-          <w:szCs w:val="22"/>
-        </w:rPr>
-        <w:t xml:space="preserve">comparing European </w:t>
-      </w:r>
-      <w:r>
-        <w:rPr>
-          <w:b w:val="0"/>
-          <w:color w:val="auto"/>
-          <w:sz w:val="22"/>
-          <w:szCs w:val="22"/>
-        </w:rPr>
-        <w:t>frogs</w:t>
+        <w:t>:</w:t>
+      </w:r>
+      <w:r>
+        <w:rPr>
+          <w:b w:val="0"/>
+          <w:color w:val="auto"/>
+          <w:sz w:val="22"/>
+          <w:szCs w:val="22"/>
+        </w:rPr>
+        <w:t xml:space="preserve"> Boxplots </w:t>
+      </w:r>
+      <w:r>
+        <w:rPr>
+          <w:b w:val="0"/>
+          <w:color w:val="auto"/>
+          <w:sz w:val="22"/>
+          <w:szCs w:val="22"/>
+        </w:rPr>
+        <w:t>visualizing variation in ratios for the paired Wilcoxon signed rank test. Pairs consisted of th</w:t>
+      </w:r>
+      <w:r>
+        <w:rPr>
+          <w:b w:val="0"/>
+          <w:color w:val="auto"/>
+          <w:sz w:val="22"/>
+          <w:szCs w:val="22"/>
+        </w:rPr>
+        <w:t xml:space="preserve">reatened species and their closest </w:t>
+      </w:r>
+      <w:r>
+        <w:rPr>
+          <w:b w:val="0"/>
+          <w:color w:val="auto"/>
+          <w:sz w:val="22"/>
+          <w:szCs w:val="22"/>
+        </w:rPr>
+        <w:t xml:space="preserve">non-threatened </w:t>
+      </w:r>
+      <w:r>
+        <w:rPr>
+          <w:b w:val="0"/>
+          <w:color w:val="auto"/>
+          <w:sz w:val="22"/>
+          <w:szCs w:val="22"/>
+        </w:rPr>
+        <w:t>relative</w:t>
+      </w:r>
+      <w:r>
+        <w:rPr>
+          <w:b w:val="0"/>
+          <w:color w:val="auto"/>
+          <w:sz w:val="22"/>
+          <w:szCs w:val="22"/>
+        </w:rPr>
+        <w:t xml:space="preserve">. Ratios </w:t>
+      </w:r>
+      <w:r>
+        <w:rPr>
+          <w:b w:val="0"/>
+          <w:color w:val="auto"/>
+          <w:sz w:val="22"/>
+          <w:szCs w:val="22"/>
+        </w:rPr>
+        <w:t xml:space="preserve">were </w:t>
+      </w:r>
+      <w:r>
+        <w:rPr>
+          <w:b w:val="0"/>
+          <w:color w:val="auto"/>
+          <w:sz w:val="22"/>
+          <w:szCs w:val="22"/>
+        </w:rPr>
+        <w:t>calculated by dividing the</w:t>
       </w:r>
       <w:r>
         <w:rPr>
@@ -3372,52 +4014,16 @@
           <w:sz w:val="22"/>
           <w:szCs w:val="22"/>
         </w:rPr>
-        <w:t xml:space="preserve">(purple) </w:t>
-      </w:r>
-      <w:r>
-        <w:rPr>
-          <w:b w:val="0"/>
-          <w:color w:val="auto"/>
-          <w:sz w:val="22"/>
-          <w:szCs w:val="22"/>
-        </w:rPr>
-        <w:t xml:space="preserve">and </w:t>
-      </w:r>
-      <w:r>
-        <w:rPr>
-          <w:b w:val="0"/>
-          <w:color w:val="auto"/>
-          <w:sz w:val="22"/>
-          <w:szCs w:val="22"/>
-        </w:rPr>
-        <w:t>salamanders (</w:t>
-      </w:r>
-      <w:r>
-        <w:rPr>
-          <w:b w:val="0"/>
-          <w:color w:val="auto"/>
-          <w:sz w:val="22"/>
-          <w:szCs w:val="22"/>
-        </w:rPr>
-        <w:t>blue</w:t>
-      </w:r>
-      <w:r>
-        <w:rPr>
-          <w:b w:val="0"/>
-          <w:color w:val="auto"/>
-          <w:sz w:val="22"/>
-          <w:szCs w:val="22"/>
-        </w:rPr>
-        <w:t>)</w:t>
-      </w:r>
-      <w:r>
-        <w:rPr>
-          <w:b w:val="0"/>
-          <w:color w:val="auto"/>
-          <w:sz w:val="22"/>
-          <w:szCs w:val="22"/>
-        </w:rPr>
-        <w:t>.</w:t>
+        <w:t>non-threatened species SVL, clutch size, habitat breadth, and minimum elevation values by the threatened species values.</w:t>
+      </w:r>
+      <w:r>
+        <w:rPr>
+          <w:b w:val="0"/>
+          <w:color w:val="auto"/>
+          <w:sz w:val="22"/>
+          <w:szCs w:val="22"/>
+        </w:rPr>
+        <w:t xml:space="preserve"> These ratios were then logged before plotting.</w:t>
       </w:r>
     </w:p>
     <w:p>
@@ -3431,37 +4037,7 @@
         <w:rPr>
           <w:b/>
         </w:rPr>
-        <w:t>North American</w:t>
-      </w:r>
-      <w:r>
-        <w:rPr>
-          <w:b/>
-        </w:rPr>
-        <w:t xml:space="preserve"> </w:t>
-      </w:r>
-      <w:r>
-        <w:rPr>
-          <w:b/>
-        </w:rPr>
-        <w:t>Frogs</w:t>
-      </w:r>
-      <w:r>
-        <w:rPr>
-          <w:b/>
-        </w:rPr>
-        <w:t xml:space="preserve">: </w:t>
-      </w:r>
-      <w:r>
-        <w:rPr>
-          <w:b/>
-        </w:rPr>
-        <w:t>Paired Wilcoxo</w:t>
-      </w:r>
-      <w:r>
-        <w:rPr>
-          <w:b/>
-        </w:rPr>
-        <w:t>n Test</w:t>
+        <w:t>DISCUSSION</w:t>
       </w:r>
     </w:p>
     <w:p>
@@ -3470,335 +4046,46 @@
         <w:ind w:firstLine="720"/>
       </w:pPr>
       <w:r>
-        <w:t>For North American frogs,</w:t>
-      </w:r>
-      <w:r>
-        <w:t xml:space="preserve"> I performed a paired Wilcoxon signed ran</w:t>
-      </w:r>
-      <w:r>
-        <w:t xml:space="preserve">k test, comparing </w:t>
-      </w:r>
-      <w:r>
-        <w:t xml:space="preserve">each of the four traits of interest between </w:t>
-      </w:r>
-      <w:r>
-        <w:t>threatened sp</w:t>
-      </w:r>
-      <w:r>
-        <w:t xml:space="preserve">ecies </w:t>
-      </w:r>
-      <w:r>
-        <w:t>and</w:t>
-      </w:r>
-      <w:r>
-        <w:t xml:space="preserve"> their </w:t>
-      </w:r>
-      <w:r>
-        <w:t>closest</w:t>
-      </w:r>
-      <w:r>
-        <w:t xml:space="preserve"> non-</w:t>
-      </w:r>
-      <w:r>
-        <w:t xml:space="preserve">threatened </w:t>
-      </w:r>
-      <w:r>
-        <w:t>relative</w:t>
-      </w:r>
-      <w:r>
-        <w:t xml:space="preserve">. </w:t>
-      </w:r>
-      <w:r>
-        <w:t xml:space="preserve">All variables were log-transformed. </w:t>
-      </w:r>
-      <w:r>
-        <w:t>I visualized</w:t>
-      </w:r>
-      <w:r>
-        <w:t xml:space="preserve"> this analysis by plotting</w:t>
-      </w:r>
-      <w:r>
-        <w:t xml:space="preserve"> boxplots of the </w:t>
-      </w:r>
-      <w:r>
-        <w:t xml:space="preserve">log of the </w:t>
-      </w:r>
-      <w:r>
-        <w:t xml:space="preserve">ratio of </w:t>
-      </w:r>
-      <w:r>
-        <w:t xml:space="preserve">the </w:t>
-      </w:r>
-      <w:r>
-        <w:t>non-</w:t>
-      </w:r>
-      <w:r>
-        <w:t>threatened species value to the threatened one</w:t>
-      </w:r>
-      <w:r>
-        <w:t xml:space="preserve"> (Figure 3)</w:t>
-      </w:r>
-      <w:r>
-        <w:t xml:space="preserve">. </w:t>
-      </w:r>
-      <w:r>
-        <w:t xml:space="preserve">Only habitat breadth (P = 0.023) and minimum elevation (P = 0.018) were able to explain any of the variation in threat status between the threatened and non-threatened species. The mean of the logged habitat breadth ratio boxplot is above zero indicating a ratio greater than zero, implying that non-threatened species tend to have greater habitat breadth than non-threatened species (Figure 3). The mean of the logged minimum elevation ratio boxplot is below zero implying the threatened species tend to have higher minimum elevations than the non-threatened species. Both implications support the results of the North American frogs’ linear regressions from the first analysis that habitat breadth negatively correlates and minimum elevation positively correlates with threat status. </w:t>
-      </w:r>
-    </w:p>
-    <w:p>
-      <w:pPr>
-        <w:pStyle w:val="Caption"/>
-        <w:rPr>
-          <w:b w:val="0"/>
-          <w:color w:val="auto"/>
-          <w:sz w:val="22"/>
-          <w:szCs w:val="22"/>
-        </w:rPr>
-      </w:pPr>
-      <w:r>
-        <w:rPr>
-          <w:b w:val="0"/>
-          <w:noProof/>
-          <w:color w:val="auto"/>
-          <w:sz w:val="22"/>
-          <w:szCs w:val="22"/>
-        </w:rPr>
-        <w:drawing>
-          <wp:inline distT="0" distB="0" distL="0" distR="0" wp14:anchorId="37ADA433" wp14:editId="6D1CA0C3">
-            <wp:extent cx="5829009" cy="4660322"/>
-            <wp:effectExtent l="0" t="0" r="0" b="0"/>
-            <wp:docPr id="6" name="Picture 3"/>
-            <wp:cNvGraphicFramePr>
-              <a:graphicFrameLocks xmlns:a="http://schemas.openxmlformats.org/drawingml/2006/main" noChangeAspect="1"/>
-            </wp:cNvGraphicFramePr>
-            <a:graphic xmlns:a="http://schemas.openxmlformats.org/drawingml/2006/main">
-              <a:graphicData uri="http://schemas.openxmlformats.org/drawingml/2006/picture">
-                <pic:pic xmlns:pic="http://schemas.openxmlformats.org/drawingml/2006/picture">
-                  <pic:nvPicPr>
-                    <pic:cNvPr id="0" name="Picture 3"/>
-                    <pic:cNvPicPr>
-                      <a:picLocks noChangeAspect="1" noChangeArrowheads="1"/>
-                    </pic:cNvPicPr>
-                  </pic:nvPicPr>
-                  <pic:blipFill>
-                    <a:blip r:embed="rId11">
-                      <a:extLst>
-                        <a:ext uri="{28A0092B-C50C-407E-A947-70E740481C1C}">
-                          <a14:useLocalDpi xmlns:a14="http://schemas.microsoft.com/office/drawing/2010/main" val="0"/>
-                        </a:ext>
-                      </a:extLst>
-                    </a:blip>
-                    <a:srcRect/>
-                    <a:stretch>
-                      <a:fillRect/>
-                    </a:stretch>
-                  </pic:blipFill>
-                  <pic:spPr bwMode="auto">
-                    <a:xfrm>
-                      <a:off x="0" y="0"/>
-                      <a:ext cx="5829295" cy="4660551"/>
-                    </a:xfrm>
-                    <a:prstGeom prst="rect">
-                      <a:avLst/>
-                    </a:prstGeom>
-                    <a:noFill/>
-                    <a:ln>
-                      <a:noFill/>
-                    </a:ln>
-                  </pic:spPr>
-                </pic:pic>
-              </a:graphicData>
-            </a:graphic>
-          </wp:inline>
-        </w:drawing>
-      </w:r>
-    </w:p>
-    <w:p>
-      <w:pPr>
-        <w:pStyle w:val="Caption"/>
-        <w:rPr>
-          <w:b w:val="0"/>
-          <w:color w:val="auto"/>
-          <w:sz w:val="22"/>
-          <w:szCs w:val="22"/>
-        </w:rPr>
-      </w:pPr>
-      <w:r>
-        <w:rPr>
-          <w:b w:val="0"/>
-          <w:color w:val="auto"/>
-          <w:sz w:val="22"/>
-          <w:szCs w:val="22"/>
-        </w:rPr>
-        <w:t xml:space="preserve">Figure </w:t>
-      </w:r>
-      <w:r>
-        <w:rPr>
-          <w:b w:val="0"/>
-          <w:color w:val="auto"/>
-          <w:sz w:val="22"/>
-          <w:szCs w:val="22"/>
-        </w:rPr>
-        <w:fldChar w:fldCharType="begin"/>
-      </w:r>
-      <w:r>
-        <w:rPr>
-          <w:b w:val="0"/>
-          <w:color w:val="auto"/>
-          <w:sz w:val="22"/>
-          <w:szCs w:val="22"/>
-        </w:rPr>
-        <w:instrText xml:space="preserve"> SEQ Figure \* ARABIC </w:instrText>
-      </w:r>
-      <w:r>
-        <w:rPr>
-          <w:b w:val="0"/>
-          <w:color w:val="auto"/>
-          <w:sz w:val="22"/>
-          <w:szCs w:val="22"/>
-        </w:rPr>
-        <w:fldChar w:fldCharType="separate"/>
-      </w:r>
-      <w:r>
-        <w:rPr>
-          <w:b w:val="0"/>
-          <w:noProof/>
-          <w:color w:val="auto"/>
-          <w:sz w:val="22"/>
-          <w:szCs w:val="22"/>
-        </w:rPr>
-        <w:t>3</w:t>
-      </w:r>
-      <w:r>
-        <w:rPr>
-          <w:b w:val="0"/>
-          <w:color w:val="auto"/>
-          <w:sz w:val="22"/>
-          <w:szCs w:val="22"/>
-        </w:rPr>
-        <w:fldChar w:fldCharType="end"/>
-      </w:r>
-      <w:r>
-        <w:rPr>
-          <w:b w:val="0"/>
-          <w:color w:val="auto"/>
-          <w:sz w:val="22"/>
-          <w:szCs w:val="22"/>
-        </w:rPr>
-        <w:t>:</w:t>
-      </w:r>
-      <w:r>
-        <w:rPr>
-          <w:b w:val="0"/>
-          <w:color w:val="auto"/>
-          <w:sz w:val="22"/>
-          <w:szCs w:val="22"/>
-        </w:rPr>
-        <w:t xml:space="preserve"> Boxplots </w:t>
-      </w:r>
-      <w:r>
-        <w:rPr>
-          <w:b w:val="0"/>
-          <w:color w:val="auto"/>
-          <w:sz w:val="22"/>
-          <w:szCs w:val="22"/>
-        </w:rPr>
-        <w:t>visualizing variation in ratios for the paired Wilcoxon signed rank test. Pairs consisted of th</w:t>
-      </w:r>
-      <w:r>
-        <w:rPr>
-          <w:b w:val="0"/>
-          <w:color w:val="auto"/>
-          <w:sz w:val="22"/>
-          <w:szCs w:val="22"/>
-        </w:rPr>
-        <w:t xml:space="preserve">reatened species and their closest </w:t>
-      </w:r>
-      <w:r>
-        <w:rPr>
-          <w:b w:val="0"/>
-          <w:color w:val="auto"/>
-          <w:sz w:val="22"/>
-          <w:szCs w:val="22"/>
-        </w:rPr>
-        <w:t xml:space="preserve">non-threatened </w:t>
-      </w:r>
-      <w:r>
-        <w:rPr>
-          <w:b w:val="0"/>
-          <w:color w:val="auto"/>
-          <w:sz w:val="22"/>
-          <w:szCs w:val="22"/>
-        </w:rPr>
-        <w:t>relative</w:t>
-      </w:r>
-      <w:r>
-        <w:rPr>
-          <w:b w:val="0"/>
-          <w:color w:val="auto"/>
-          <w:sz w:val="22"/>
-          <w:szCs w:val="22"/>
-        </w:rPr>
-        <w:t xml:space="preserve">. Ratios </w:t>
-      </w:r>
-      <w:r>
-        <w:rPr>
-          <w:b w:val="0"/>
-          <w:color w:val="auto"/>
-          <w:sz w:val="22"/>
-          <w:szCs w:val="22"/>
-        </w:rPr>
-        <w:t xml:space="preserve">were </w:t>
-      </w:r>
-      <w:r>
-        <w:rPr>
-          <w:b w:val="0"/>
-          <w:color w:val="auto"/>
-          <w:sz w:val="22"/>
-          <w:szCs w:val="22"/>
-        </w:rPr>
-        <w:t>calculated by dividing the</w:t>
-      </w:r>
-      <w:r>
-        <w:rPr>
-          <w:b w:val="0"/>
-          <w:color w:val="auto"/>
-          <w:sz w:val="22"/>
-          <w:szCs w:val="22"/>
-        </w:rPr>
+        <w:t xml:space="preserve">My analyses </w:t>
+      </w:r>
+      <w:r>
+        <w:t>aimed to examine SVL, clutch size, habitat breadth, and minimum elevation as potential correlates of extinction risk in North American and European amphibians. Some results corroborated past findings, while others departed from previous literature conclusions. Habitat breadth, minimum elevation, and clutch size all showed successful correlations for at lea</w:t>
+      </w:r>
+      <w:r>
+        <w:t xml:space="preserve">st one </w:t>
+      </w:r>
+      <w:r>
+        <w:t xml:space="preserve">of the amphibian groups I studied, but </w:t>
+      </w:r>
+      <w:r>
+        <w:t>they</w:t>
+      </w:r>
+      <w:r>
+        <w:t xml:space="preserve"> differed among groups</w:t>
+      </w:r>
+      <w:r>
+        <w:t>.</w:t>
+      </w:r>
+      <w:r>
         <w:t xml:space="preserve"> </w:t>
       </w:r>
       <w:r>
-        <w:rPr>
-          <w:b w:val="0"/>
-          <w:color w:val="auto"/>
-          <w:sz w:val="22"/>
-          <w:szCs w:val="22"/>
-        </w:rPr>
-        <w:t>non-threatened species SVL, clutch size, habitat breadth, and minimum elevation values by the threatened species values.</w:t>
-      </w:r>
-      <w:r>
-        <w:rPr>
-          <w:b w:val="0"/>
-          <w:color w:val="auto"/>
-          <w:sz w:val="22"/>
-          <w:szCs w:val="22"/>
-        </w:rPr>
-        <w:t xml:space="preserve"> These ratios were then logged before plotting.</w:t>
-      </w:r>
-    </w:p>
-    <w:p>
-      <w:pPr>
-        <w:spacing w:line="480" w:lineRule="auto"/>
-        <w:rPr>
-          <w:b/>
-        </w:rPr>
-      </w:pPr>
-      <w:r>
-        <w:rPr>
-          <w:b/>
-        </w:rPr>
-        <w:t>DISCUSSION</w:t>
+        <w:t>No traits</w:t>
+      </w:r>
+      <w:r>
+        <w:t xml:space="preserve"> were found to </w:t>
+      </w:r>
+      <w:r>
+        <w:t xml:space="preserve">explain variation in threat status across </w:t>
+      </w:r>
+      <w:r>
+        <w:t>all groups, indicating pote</w:t>
+      </w:r>
+      <w:r>
+        <w:t>ntial geographic and taxonomic e</w:t>
+      </w:r>
+      <w:r>
+        <w:t>ffects on extinction risk correlation.</w:t>
       </w:r>
     </w:p>
     <w:p>
@@ -3807,46 +4094,283 @@
         <w:ind w:firstLine="720"/>
       </w:pPr>
       <w:r>
-        <w:t xml:space="preserve">My analyses </w:t>
-      </w:r>
-      <w:r>
-        <w:t>aimed to examine SVL, clutch size, habitat breadth, and minimum elevation as potential correlates of extinction risk in North American and European amphibians. Some results corroborated past findings, while others departed from previous literature conclusions. Habitat breadth, minimum elevation, and clutch size all showed successful correlations for at lea</w:t>
-      </w:r>
-      <w:r>
-        <w:t xml:space="preserve">st one </w:t>
-      </w:r>
-      <w:r>
-        <w:t xml:space="preserve">of the amphibian groups I studied, but </w:t>
-      </w:r>
-      <w:r>
-        <w:t>they</w:t>
-      </w:r>
-      <w:r>
-        <w:t xml:space="preserve"> differed among groups</w:t>
+        <w:t>Large body size</w:t>
+      </w:r>
+      <w:r>
+        <w:t xml:space="preserve"> is one of the most common</w:t>
+      </w:r>
+      <w:r>
+        <w:t>ly cited</w:t>
+      </w:r>
+      <w:r>
+        <w:t xml:space="preserve"> extinction risk correlates for m</w:t>
+      </w:r>
+      <w:r>
+        <w:t>any taxa such as mammals (</w:t>
+      </w:r>
+      <w:r>
+        <w:t>Cardillo, 2003</w:t>
+      </w:r>
+      <w:r>
+        <w:t xml:space="preserve">), </w:t>
+      </w:r>
+      <w:r>
+        <w:t>reptiles (Tingley et al.</w:t>
+      </w:r>
+      <w:r>
+        <w:t xml:space="preserve">, 2013), and </w:t>
+      </w:r>
+      <w:r>
+        <w:t>fish (</w:t>
+      </w:r>
+      <w:r>
+        <w:rPr>
+          <w:rFonts w:eastAsia="Times New Roman" w:cs="Arial"/>
+          <w:color w:val="303030"/>
+          <w:shd w:val="clear" w:color="auto" w:fill="FFFFFF"/>
+        </w:rPr>
+        <w:t>Reynolds et al.</w:t>
+      </w:r>
+      <w:r>
+        <w:rPr>
+          <w:rFonts w:eastAsia="Times New Roman" w:cs="Arial"/>
+          <w:color w:val="303030"/>
+          <w:shd w:val="clear" w:color="auto" w:fill="FFFFFF"/>
+        </w:rPr>
+        <w:t>, 2005</w:t>
+      </w:r>
+      <w:r>
+        <w:t>)</w:t>
+      </w:r>
+      <w:r>
+        <w:t xml:space="preserve">. </w:t>
+      </w:r>
+      <w:r>
+        <w:t>Surprisingly</w:t>
+      </w:r>
+      <w:r>
+        <w:t xml:space="preserve"> threat status was largely independent of </w:t>
+      </w:r>
+      <w:r>
+        <w:t xml:space="preserve">snout-vent-length </w:t>
+      </w:r>
+      <w:r>
+        <w:t xml:space="preserve">in </w:t>
+      </w:r>
+      <w:r>
+        <w:t>North American frogs, European frogs, or European salamanders</w:t>
+      </w:r>
+      <w:r>
+        <w:t xml:space="preserve">. This contradicted previous findings that SVL is a </w:t>
+      </w:r>
+      <w:r>
+        <w:t>correlate of extinction risk for amphibians in Central America (Lips et al., 2003), but agreed with other literature that found no correlation in Australian frogs (Murray &amp; Hose</w:t>
+      </w:r>
+      <w:r>
+        <w:t>, 2005</w:t>
+      </w:r>
+      <w:r>
+        <w:t>). This indicates</w:t>
+      </w:r>
+      <w:r>
+        <w:t xml:space="preserve"> that body size might not impact amphibian threat</w:t>
+      </w:r>
+      <w:r>
+        <w:t xml:space="preserve"> status</w:t>
+      </w:r>
+      <w:r>
+        <w:t xml:space="preserve">, </w:t>
+      </w:r>
+      <w:r>
+        <w:t xml:space="preserve">or if it does the correlation could be </w:t>
+      </w:r>
+      <w:r>
+        <w:t>regional and not global</w:t>
+      </w:r>
+      <w:r>
+        <w:t xml:space="preserve">. Since many biological correlates of extinction risk are threat-specific, the </w:t>
+      </w:r>
+      <w:r>
+        <w:t xml:space="preserve">Central American </w:t>
+      </w:r>
+      <w:r>
+        <w:t xml:space="preserve">amphibians could be exposed to a particular threat that </w:t>
+      </w:r>
+      <w:r>
+        <w:t>has a greater e</w:t>
+      </w:r>
+      <w:r>
+        <w:t>ffect</w:t>
+      </w:r>
+      <w:r>
+        <w:t xml:space="preserve"> </w:t>
+      </w:r>
+      <w:r>
+        <w:t>on</w:t>
+      </w:r>
+      <w:r>
+        <w:t xml:space="preserve"> larger amphibians. </w:t>
+      </w:r>
+    </w:p>
+    <w:p>
+      <w:pPr>
+        <w:spacing w:line="480" w:lineRule="auto"/>
+      </w:pPr>
+      <w:r>
+        <w:tab/>
+      </w:r>
+      <w:r>
+        <w:t>Habitat specificity, measured by h</w:t>
+      </w:r>
+      <w:r>
+        <w:t>a</w:t>
+      </w:r>
+      <w:r>
+        <w:t xml:space="preserve">bitat breadth was found to </w:t>
+      </w:r>
+      <w:r>
+        <w:t>negatively</w:t>
+      </w:r>
+      <w:r>
+        <w:t xml:space="preserve"> </w:t>
+      </w:r>
+      <w:r>
+        <w:t xml:space="preserve">correlate </w:t>
+      </w:r>
+      <w:r>
+        <w:t>with</w:t>
+      </w:r>
+      <w:r>
+        <w:t xml:space="preserve"> </w:t>
+      </w:r>
+      <w:r>
+        <w:t>threat status</w:t>
+      </w:r>
+      <w:r>
+        <w:t xml:space="preserve"> in North American frogs</w:t>
+      </w:r>
+      <w:r>
+        <w:t xml:space="preserve"> in both linear regression and paired </w:t>
+      </w:r>
+      <w:r>
+        <w:t xml:space="preserve">Wilcoxon </w:t>
+      </w:r>
+      <w:r>
+        <w:t>test analyses</w:t>
       </w:r>
       <w:r>
         <w:t>.</w:t>
       </w:r>
       <w:r>
+        <w:t xml:space="preserve"> This corroborates previous studies of amphibian extinction risk (</w:t>
+      </w:r>
+      <w:r>
+        <w:t>Cooper et al., 2008; Williams &amp; Hero, 1998</w:t>
+      </w:r>
+      <w:r>
+        <w:t xml:space="preserve">) as well as other </w:t>
+      </w:r>
+      <w:r>
+        <w:t>studies that</w:t>
+      </w:r>
+      <w:r>
+        <w:t xml:space="preserve"> found h</w:t>
+      </w:r>
+      <w:r>
+        <w:t>abitat specialism</w:t>
+      </w:r>
+      <w:r>
+        <w:t xml:space="preserve"> to</w:t>
+      </w:r>
+      <w:r>
+        <w:t xml:space="preserve"> correlate with</w:t>
+      </w:r>
+      <w:r>
         <w:t xml:space="preserve"> </w:t>
       </w:r>
       <w:r>
-        <w:t>No traits</w:t>
-      </w:r>
-      <w:r>
-        <w:t xml:space="preserve"> were found to </w:t>
-      </w:r>
-      <w:r>
-        <w:t xml:space="preserve">explain variation in threat status across </w:t>
-      </w:r>
-      <w:r>
-        <w:t>all groups, indicating pote</w:t>
-      </w:r>
-      <w:r>
-        <w:t>ntial geographic and taxonomic e</w:t>
-      </w:r>
-      <w:r>
-        <w:t>ffects on extinction risk correlation.</w:t>
+        <w:t>risk across</w:t>
+      </w:r>
+      <w:r>
+        <w:t xml:space="preserve"> </w:t>
+      </w:r>
+      <w:r>
+        <w:t>variable</w:t>
+      </w:r>
+      <w:r>
+        <w:t xml:space="preserve"> </w:t>
+      </w:r>
+      <w:r>
+        <w:t xml:space="preserve">taxa </w:t>
+      </w:r>
+      <w:r>
+        <w:t xml:space="preserve">such as </w:t>
+      </w:r>
+      <w:r>
+        <w:t>butterflies</w:t>
+      </w:r>
+      <w:r>
+        <w:t xml:space="preserve"> (</w:t>
+      </w:r>
+      <w:r>
+        <w:t>Koh et al.</w:t>
+      </w:r>
+      <w:r>
+        <w:t>, 2004) birds (O</w:t>
+      </w:r>
+      <w:r>
+        <w:t>wens &amp; Bennett</w:t>
+      </w:r>
+      <w:r>
+        <w:t>,</w:t>
+      </w:r>
+      <w:r>
+        <w:t xml:space="preserve"> 2000)</w:t>
+      </w:r>
+      <w:r>
+        <w:t xml:space="preserve">, </w:t>
+      </w:r>
+      <w:r>
+        <w:t xml:space="preserve">and </w:t>
+      </w:r>
+      <w:r>
+        <w:t>squamate reptiles (Tingley</w:t>
+      </w:r>
+      <w:r>
+        <w:t xml:space="preserve"> et al., 2013;</w:t>
+      </w:r>
+      <w:r>
+        <w:t xml:space="preserve"> </w:t>
+      </w:r>
+      <w:r>
+        <w:t>Bohm</w:t>
+      </w:r>
+      <w:r>
+        <w:t xml:space="preserve"> et al.</w:t>
+      </w:r>
+      <w:r>
+        <w:t>, 2016).</w:t>
+      </w:r>
+      <w:r>
+        <w:t xml:space="preserve"> </w:t>
+      </w:r>
+      <w:r>
+        <w:t>Species with small habitat breaths and thus high habitat specificity are more at risk. This follows the idea that having high habitat specificity makes it harder for species to withstand habitat modification (Purvis</w:t>
+      </w:r>
+      <w:r>
+        <w:t xml:space="preserve"> et al.,</w:t>
+      </w:r>
+      <w:r>
+        <w:t xml:space="preserve"> 2000) and they are thus more susceptible to habitat loss </w:t>
+      </w:r>
+      <w:r>
+        <w:t>and climate change</w:t>
+      </w:r>
+      <w:r>
+        <w:t xml:space="preserve"> (Cooper et al., 2008).</w:t>
+      </w:r>
+      <w:r>
+        <w:t xml:space="preserve"> </w:t>
       </w:r>
     </w:p>
     <w:p>
@@ -3855,283 +4379,73 @@
         <w:ind w:firstLine="720"/>
       </w:pPr>
       <w:r>
-        <w:t>Large body size</w:t>
-      </w:r>
-      <w:r>
-        <w:t xml:space="preserve"> is one of the most common</w:t>
-      </w:r>
-      <w:r>
-        <w:t>ly cited</w:t>
-      </w:r>
-      <w:r>
-        <w:t xml:space="preserve"> extinction risk correlates for m</w:t>
-      </w:r>
-      <w:r>
-        <w:t>any taxa such as mammals (</w:t>
-      </w:r>
-      <w:r>
-        <w:t>Cardillo, 2003</w:t>
-      </w:r>
-      <w:r>
-        <w:t xml:space="preserve">), </w:t>
-      </w:r>
-      <w:r>
-        <w:t>reptiles (Tingley et al.</w:t>
-      </w:r>
-      <w:r>
-        <w:t xml:space="preserve">, 2013), and </w:t>
-      </w:r>
-      <w:r>
-        <w:t>fish (</w:t>
-      </w:r>
-      <w:r>
-        <w:rPr>
-          <w:rFonts w:eastAsia="Times New Roman" w:cs="Arial"/>
-          <w:color w:val="303030"/>
-          <w:shd w:val="clear" w:color="auto" w:fill="FFFFFF"/>
-        </w:rPr>
-        <w:t>Reynolds et al.</w:t>
-      </w:r>
-      <w:r>
-        <w:rPr>
-          <w:rFonts w:eastAsia="Times New Roman" w:cs="Arial"/>
-          <w:color w:val="303030"/>
-          <w:shd w:val="clear" w:color="auto" w:fill="FFFFFF"/>
-        </w:rPr>
-        <w:t>, 2005</w:t>
-      </w:r>
-      <w:r>
-        <w:t>)</w:t>
+        <w:t>But the strength of this correlation between habitat specificity and risk could also be magnified due to the influence of geographic range size,</w:t>
+      </w:r>
+      <w:r>
+        <w:t xml:space="preserve"> a commonly cited correlate of extinction risk</w:t>
+      </w:r>
+      <w:r>
+        <w:t xml:space="preserve"> </w:t>
+      </w:r>
+      <w:r>
+        <w:t xml:space="preserve">not directly </w:t>
+      </w:r>
+      <w:r>
+        <w:t>include</w:t>
+      </w:r>
+      <w:r>
+        <w:t>d</w:t>
+      </w:r>
+      <w:r>
+        <w:t xml:space="preserve"> </w:t>
+      </w:r>
+      <w:r>
+        <w:t>in this study</w:t>
+      </w:r>
+      <w:r>
+        <w:t>. Geographic range size has been well-documented as one of the most influential correlates of extinction risk across taxa</w:t>
+      </w:r>
+      <w:r>
+        <w:t xml:space="preserve"> (Cooper et al., 2008; McKinney, 1997; Purvis et al., 2000; Hero &amp; Morrison, 2012; Jones</w:t>
+      </w:r>
+      <w:r>
+        <w:t xml:space="preserve"> et al., </w:t>
+      </w:r>
+      <w:r>
+        <w:t>2003)</w:t>
+      </w:r>
+      <w:r>
+        <w:t xml:space="preserve">, </w:t>
+      </w:r>
+      <w:r>
+        <w:t>and</w:t>
+      </w:r>
+      <w:r>
+        <w:t xml:space="preserve"> has been shown to correlate with habitat specificity (</w:t>
+      </w:r>
+      <w:r>
+        <w:t>Slayter et al.</w:t>
+      </w:r>
+      <w:r>
+        <w:t>, 2013)</w:t>
       </w:r>
       <w:r>
         <w:t xml:space="preserve">. </w:t>
       </w:r>
       <w:r>
-        <w:t>Surprisingly</w:t>
-      </w:r>
-      <w:r>
-        <w:t xml:space="preserve"> threat status was largely independent of </w:t>
-      </w:r>
-      <w:r>
-        <w:t xml:space="preserve">snout-vent-length </w:t>
-      </w:r>
-      <w:r>
-        <w:t xml:space="preserve">in </w:t>
-      </w:r>
-      <w:r>
-        <w:t>North American frogs, European frogs, or European salamanders</w:t>
-      </w:r>
-      <w:r>
-        <w:t xml:space="preserve">. This contradicted previous findings that SVL is a </w:t>
-      </w:r>
-      <w:r>
-        <w:t>correlate of extinction risk for amphibians in Central America (Lips et al., 2003), but agreed with other literature that found no correlation in Australian frogs (Murray &amp; Hose</w:t>
-      </w:r>
-      <w:r>
-        <w:t>, 2005</w:t>
-      </w:r>
-      <w:r>
-        <w:t>). This indicates</w:t>
-      </w:r>
-      <w:r>
-        <w:t xml:space="preserve"> that body size might not impact amphibian threat</w:t>
-      </w:r>
-      <w:r>
-        <w:t xml:space="preserve"> status</w:t>
-      </w:r>
-      <w:r>
-        <w:t xml:space="preserve">, </w:t>
-      </w:r>
-      <w:r>
-        <w:t xml:space="preserve">or if it does the correlation could be </w:t>
-      </w:r>
-      <w:r>
-        <w:t>regional and not global</w:t>
-      </w:r>
-      <w:r>
-        <w:t xml:space="preserve">. Since many biological correlates of extinction risk are threat-specific, the </w:t>
-      </w:r>
-      <w:r>
-        <w:t xml:space="preserve">Central American </w:t>
-      </w:r>
-      <w:r>
-        <w:t xml:space="preserve">amphibians could be exposed to a particular threat that </w:t>
-      </w:r>
-      <w:r>
-        <w:t>has a greater e</w:t>
-      </w:r>
-      <w:r>
-        <w:t>ffect</w:t>
-      </w:r>
-      <w:r>
-        <w:t xml:space="preserve"> </w:t>
-      </w:r>
-      <w:r>
-        <w:t>on</w:t>
-      </w:r>
-      <w:r>
-        <w:t xml:space="preserve"> larger amphibians. </w:t>
-      </w:r>
-    </w:p>
-    <w:p>
-      <w:pPr>
-        <w:spacing w:line="480" w:lineRule="auto"/>
-      </w:pPr>
-      <w:r>
-        <w:tab/>
-      </w:r>
-      <w:r>
-        <w:t>Habitat specificity, measured by h</w:t>
-      </w:r>
-      <w:r>
-        <w:t>a</w:t>
-      </w:r>
-      <w:r>
-        <w:t xml:space="preserve">bitat breadth was found to </w:t>
-      </w:r>
-      <w:r>
-        <w:t>negatively</w:t>
-      </w:r>
-      <w:r>
-        <w:t xml:space="preserve"> </w:t>
-      </w:r>
-      <w:r>
-        <w:t xml:space="preserve">correlate </w:t>
-      </w:r>
-      <w:r>
-        <w:t>with</w:t>
-      </w:r>
-      <w:r>
-        <w:t xml:space="preserve"> </w:t>
-      </w:r>
-      <w:r>
-        <w:t>threat status</w:t>
-      </w:r>
-      <w:r>
-        <w:t xml:space="preserve"> in North American frogs</w:t>
-      </w:r>
-      <w:r>
-        <w:t xml:space="preserve"> in both linear regression and paired </w:t>
-      </w:r>
-      <w:r>
-        <w:t xml:space="preserve">Wilcoxon </w:t>
-      </w:r>
-      <w:r>
-        <w:t>test analyses</w:t>
-      </w:r>
-      <w:r>
-        <w:t>.</w:t>
-      </w:r>
-      <w:r>
-        <w:t xml:space="preserve"> This corroborates previous studies of amphibian extinction risk (</w:t>
-      </w:r>
-      <w:r>
-        <w:t>Cooper et al., 2008; Williams &amp; Hero, 1998</w:t>
-      </w:r>
-      <w:r>
-        <w:t xml:space="preserve">) as well as other </w:t>
-      </w:r>
-      <w:r>
-        <w:t>studies that</w:t>
-      </w:r>
-      <w:r>
-        <w:t xml:space="preserve"> found h</w:t>
-      </w:r>
-      <w:r>
-        <w:t>abitat specialism</w:t>
-      </w:r>
-      <w:r>
-        <w:t xml:space="preserve"> to</w:t>
-      </w:r>
-      <w:r>
-        <w:t xml:space="preserve"> correlate with</w:t>
-      </w:r>
-      <w:r>
-        <w:t xml:space="preserve"> </w:t>
-      </w:r>
-      <w:r>
-        <w:t>risk across</w:t>
-      </w:r>
-      <w:r>
-        <w:t xml:space="preserve"> </w:t>
-      </w:r>
-      <w:r>
-        <w:t>variable</w:t>
-      </w:r>
-      <w:r>
-        <w:t xml:space="preserve"> </w:t>
-      </w:r>
-      <w:r>
-        <w:t xml:space="preserve">taxa </w:t>
-      </w:r>
-      <w:r>
-        <w:t xml:space="preserve">such as </w:t>
-      </w:r>
-      <w:r>
-        <w:t>butterflies</w:t>
-      </w:r>
-      <w:r>
-        <w:t xml:space="preserve"> (</w:t>
-      </w:r>
-      <w:r>
-        <w:t>Koh et al.</w:t>
-      </w:r>
-      <w:r>
-        <w:t>, 2004) birds (O</w:t>
-      </w:r>
-      <w:r>
-        <w:t>wens &amp; Bennett</w:t>
-      </w:r>
-      <w:r>
-        <w:t>,</w:t>
-      </w:r>
-      <w:r>
-        <w:t xml:space="preserve"> 2000)</w:t>
-      </w:r>
-      <w:r>
-        <w:t xml:space="preserve">, </w:t>
-      </w:r>
-      <w:r>
-        <w:t xml:space="preserve">and </w:t>
-      </w:r>
-      <w:r>
-        <w:t>squamate reptiles (Tingley</w:t>
-      </w:r>
-      <w:r>
-        <w:t xml:space="preserve"> et al., 2013;</w:t>
-      </w:r>
-      <w:r>
-        <w:t xml:space="preserve"> </w:t>
-      </w:r>
-      <w:r>
-        <w:t>Bohm</w:t>
-      </w:r>
-      <w:r>
-        <w:t xml:space="preserve"> et al.</w:t>
-      </w:r>
-      <w:r>
-        <w:t>, 2016).</w:t>
-      </w:r>
-      <w:r>
-        <w:t xml:space="preserve"> </w:t>
-      </w:r>
-      <w:r>
-        <w:t>Species with small habitat breaths and thus high habitat specificity are more at risk. This follows the idea that having high habitat specificity makes it harder for species to withstand habitat modification (Purvis</w:t>
-      </w:r>
-      <w:r>
-        <w:t xml:space="preserve"> et al.,</w:t>
-      </w:r>
-      <w:r>
-        <w:t xml:space="preserve"> 2000) and they are thus more susceptible to habitat loss </w:t>
-      </w:r>
-      <w:r>
-        <w:t>and climate change</w:t>
-      </w:r>
-      <w:r>
-        <w:t xml:space="preserve"> (Cooper et al., 2008).</w:t>
-      </w:r>
-      <w:r>
-        <w:t xml:space="preserve"> </w:t>
+        <w:t xml:space="preserve">So the correlation between threat status and habitat breadth that I found in North American frogs, could be due to </w:t>
+      </w:r>
+      <w:r>
+        <w:t xml:space="preserve">a correlation between habitat breadth and </w:t>
+      </w:r>
+      <w:r>
+        <w:t xml:space="preserve">geographic range size. In future research it would be beneficial to further analyze this relationship and </w:t>
+      </w:r>
+      <w:r>
+        <w:t xml:space="preserve">tease apart </w:t>
+      </w:r>
+      <w:r>
+        <w:t xml:space="preserve">the impacts of both variables.  </w:t>
       </w:r>
     </w:p>
     <w:p>
@@ -4140,81 +4454,6 @@
         <w:ind w:firstLine="720"/>
       </w:pPr>
       <w:r>
-        <w:t>But the strength of this correlation between habitat specificity and risk could also be magnified due to the influence of geographic range size,</w:t>
-      </w:r>
-      <w:r>
-        <w:t xml:space="preserve"> a commonly cited correlate of extinction risk</w:t>
-      </w:r>
-      <w:r>
-        <w:t xml:space="preserve"> </w:t>
-      </w:r>
-      <w:r>
-        <w:t xml:space="preserve">not directly </w:t>
-      </w:r>
-      <w:r>
-        <w:t>include</w:t>
-      </w:r>
-      <w:r>
-        <w:t>d</w:t>
-      </w:r>
-      <w:r>
-        <w:t xml:space="preserve"> </w:t>
-      </w:r>
-      <w:r>
-        <w:t>in this study</w:t>
-      </w:r>
-      <w:r>
-        <w:t>. Geographic range size has been well-documented as one of the most influential correlates of extinction risk across taxa</w:t>
-      </w:r>
-      <w:r>
-        <w:t xml:space="preserve"> (Cooper et al., 2008; McKinney, 1997; Purvis et al., 2000; Hero &amp; Morrison, 2012; Jones</w:t>
-      </w:r>
-      <w:r>
-        <w:t xml:space="preserve"> et al., </w:t>
-      </w:r>
-      <w:r>
-        <w:t>2003)</w:t>
-      </w:r>
-      <w:r>
-        <w:t xml:space="preserve">, </w:t>
-      </w:r>
-      <w:r>
-        <w:t>and</w:t>
-      </w:r>
-      <w:r>
-        <w:t xml:space="preserve"> has been shown to correlate with habitat specificity (</w:t>
-      </w:r>
-      <w:r>
-        <w:t>Slayter et al.</w:t>
-      </w:r>
-      <w:r>
-        <w:t>, 2013)</w:t>
-      </w:r>
-      <w:r>
-        <w:t xml:space="preserve">. </w:t>
-      </w:r>
-      <w:r>
-        <w:t xml:space="preserve">So the correlation between threat status and habitat breadth that I found in North American frogs, could be due to </w:t>
-      </w:r>
-      <w:r>
-        <w:t xml:space="preserve">a correlation between habitat breadth and </w:t>
-      </w:r>
-      <w:r>
-        <w:t xml:space="preserve">geographic range size. In future research it would be beneficial to further analyze this relationship and </w:t>
-      </w:r>
-      <w:r>
-        <w:t xml:space="preserve">tease apart </w:t>
-      </w:r>
-      <w:r>
-        <w:t xml:space="preserve">the impacts of both variables.  </w:t>
-      </w:r>
-    </w:p>
-    <w:p>
-      <w:pPr>
-        <w:spacing w:line="480" w:lineRule="auto"/>
-        <w:ind w:firstLine="720"/>
-      </w:pPr>
-      <w:r>
         <w:t>Although habitat breadth was found to negatively correlate with extinction risk in North American frogs, no correlation was found for</w:t>
       </w:r>
       <w:r>
@@ -4674,58 +4913,54 @@
         <w:t>,</w:t>
       </w:r>
       <w:r>
-        <w:t xml:space="preserve"> 2016). But regardless, these results do provide valuable information that could improve targeted conservation practices. </w:t>
-      </w:r>
-      <w:r>
-        <w:tab/>
+        <w:t xml:space="preserve"> 2016). But regardless, these results do provide valuable information that could improve ta</w:t>
+      </w:r>
+      <w:r>
+        <w:t xml:space="preserve">rgeted conservation practices. </w:t>
+      </w:r>
+      <w:r>
+        <w:t>My</w:t>
+      </w:r>
+      <w:r>
+        <w:t xml:space="preserve"> results </w:t>
+      </w:r>
+      <w:r>
+        <w:t>indicate</w:t>
+      </w:r>
+      <w:r>
+        <w:t xml:space="preserve"> that</w:t>
+      </w:r>
+      <w:r>
+        <w:t xml:space="preserve"> it could be beneficial for conservation efforts to focus on protecting areas containing</w:t>
+      </w:r>
+      <w:r>
+        <w:t xml:space="preserve"> North American</w:t>
+      </w:r>
+      <w:r>
+        <w:t xml:space="preserve"> </w:t>
+      </w:r>
+      <w:r>
+        <w:t>frog</w:t>
+      </w:r>
+      <w:r>
+        <w:t xml:space="preserve"> species with low habitat breadths and high minimum elevations</w:t>
+      </w:r>
+      <w:r>
+        <w:t xml:space="preserve">, European frogs with high minimum elevations and European salamanders with small clutch sizes.  </w:t>
+      </w:r>
+      <w:r>
+        <w:t xml:space="preserve">Further research will only improve upon these assessments. </w:t>
       </w:r>
     </w:p>
     <w:p>
       <w:pPr>
         <w:spacing w:line="480" w:lineRule="auto"/>
-        <w:ind w:firstLine="720"/>
       </w:pPr>
-      <w:commentRangeStart w:id="3"/>
-      <w:r>
-        <w:t>My</w:t>
-      </w:r>
-      <w:r>
-        <w:t xml:space="preserve"> results </w:t>
-      </w:r>
-      <w:commentRangeEnd w:id="3"/>
-      <w:r>
-        <w:rPr>
-          <w:rStyle w:val="CommentReference"/>
-        </w:rPr>
-        <w:commentReference w:id="3"/>
-      </w:r>
-      <w:r>
-        <w:t>indicate</w:t>
-      </w:r>
-      <w:r>
-        <w:t xml:space="preserve"> that</w:t>
-      </w:r>
-      <w:r>
-        <w:t xml:space="preserve"> it could be beneficial for conservation efforts to focus on protecting areas containing</w:t>
-      </w:r>
-      <w:r>
-        <w:t xml:space="preserve"> North American</w:t>
-      </w:r>
-      <w:r>
-        <w:t xml:space="preserve"> </w:t>
-      </w:r>
-      <w:r>
-        <w:t>frog</w:t>
-      </w:r>
-      <w:r>
-        <w:t xml:space="preserve"> species with low habitat breadths and high minimum elevations</w:t>
-      </w:r>
-      <w:r>
-        <w:t xml:space="preserve">, European frogs with high minimum elevations and European salamanders with small clutch sizes.  </w:t>
-      </w:r>
-      <w:r>
-        <w:t xml:space="preserve">Further research will only improve upon these assessments. </w:t>
-      </w:r>
+    </w:p>
+    <w:p>
+      <w:pPr>
+        <w:spacing w:line="480" w:lineRule="auto"/>
+      </w:pPr>
     </w:p>
     <w:p>
       <w:pPr>
@@ -5629,6 +5864,53 @@
       </w:pPr>
     </w:p>
     <w:p>
+      <w:pPr>
+        <w:rPr>
+          <w:rFonts w:eastAsia="Times New Roman" w:cs="Times New Roman"/>
+        </w:rPr>
+      </w:pPr>
+      <w:r>
+        <w:rPr>
+          <w:rFonts w:eastAsia="Times New Roman" w:cs="Times New Roman"/>
+        </w:rPr>
+        <w:t>Van Rooij, P., Martel, A., Haesebrouck, F., &amp; Pasmans, F. (2015). Amphibian chytridiomycosis: a review with focus on fungus-host interactions. </w:t>
+      </w:r>
+      <w:r>
+        <w:rPr>
+          <w:rFonts w:eastAsia="Times New Roman" w:cs="Times New Roman"/>
+          <w:i/>
+          <w:iCs/>
+        </w:rPr>
+        <w:t>Veterinary Research</w:t>
+      </w:r>
+      <w:r>
+        <w:rPr>
+          <w:rFonts w:eastAsia="Times New Roman" w:cs="Times New Roman"/>
+        </w:rPr>
+        <w:t>, </w:t>
+      </w:r>
+      <w:r>
+        <w:rPr>
+          <w:rFonts w:eastAsia="Times New Roman" w:cs="Times New Roman"/>
+          <w:iCs/>
+        </w:rPr>
+        <w:t>46</w:t>
+      </w:r>
+      <w:r>
+        <w:rPr>
+          <w:rFonts w:eastAsia="Times New Roman" w:cs="Times New Roman"/>
+        </w:rPr>
+        <w:t>, 137. http://doi.org/10.1186/s13567-015-0266-0</w:t>
+      </w:r>
+    </w:p>
+    <w:p>
+      <w:pPr>
+        <w:rPr>
+          <w:rFonts w:eastAsia="Times New Roman" w:cs="Times New Roman"/>
+        </w:rPr>
+      </w:pPr>
+    </w:p>
+    <w:p>
       <w:r>
         <w:t>Slayter, R.A., Hirst, M.</w:t>
       </w:r>
@@ -6080,7 +6362,7 @@
     <w:p/>
     <w:p/>
     <w:sectPr>
-      <w:headerReference w:type="default" r:id="rId12"/>
+      <w:headerReference w:type="default" r:id="rId11"/>
       <w:pgSz w:w="12240" w:h="15840"/>
       <w:pgMar w:top="1440" w:right="1440" w:bottom="1440" w:left="1440" w:header="720" w:footer="720" w:gutter="0"/>
       <w:cols w:space="720"/>
@@ -6088,59 +6370,6 @@
     </w:sectPr>
   </w:body>
 </w:document>
-</file>
-
-<file path=word/comments.xml><?xml version="1.0" encoding="utf-8"?>
-<w:comments xmlns:wpc="http://schemas.microsoft.com/office/word/2010/wordprocessingCanvas" xmlns:mo="http://schemas.microsoft.com/office/mac/office/2008/main" xmlns:mc="http://schemas.openxmlformats.org/markup-compatibility/2006" xmlns:mv="urn:schemas-microsoft-com:mac:vml" xmlns:o="urn:schemas-microsoft-com:office:office" xmlns:r="http://schemas.openxmlformats.org/officeDocument/2006/relationships" xmlns:m="http://schemas.openxmlformats.org/officeDocument/2006/math" xmlns:v="urn:schemas-microsoft-com:vml" xmlns:wp14="http://schemas.microsoft.com/office/word/2010/wordprocessingDrawing" xmlns:wp="http://schemas.openxmlformats.org/drawingml/2006/wordprocessingDrawing" xmlns:w10="urn:schemas-microsoft-com:office:word" xmlns:w="http://schemas.openxmlformats.org/wordprocessingml/2006/main" xmlns:w14="http://schemas.microsoft.com/office/word/2010/wordml" xmlns:wpg="http://schemas.microsoft.com/office/word/2010/wordprocessingGroup" xmlns:wpi="http://schemas.microsoft.com/office/word/2010/wordprocessingInk" xmlns:wne="http://schemas.microsoft.com/office/word/2006/wordml" xmlns:wps="http://schemas.microsoft.com/office/word/2010/wordprocessingShape" mc:Ignorable="w14 wp14">
-  <w:comment w:id="0" w:author="Alicia Wood" w:date="2017-04-25T22:50:00Z" w:initials="AW">
-    <w:p>
-      <w:pPr>
-        <w:pStyle w:val="CommentText"/>
-      </w:pPr>
-      <w:r>
-        <w:rPr>
-          <w:rStyle w:val="CommentReference"/>
-        </w:rPr>
-        <w:annotationRef/>
-      </w:r>
-      <w:r>
-        <w:t>Which relationships?</w:t>
-      </w:r>
-    </w:p>
-  </w:comment>
-  <w:comment w:id="2" w:author="Alicia Wood" w:date="2017-04-27T13:14:00Z" w:initials="AW">
-    <w:p>
-      <w:pPr>
-        <w:pStyle w:val="CommentText"/>
-      </w:pPr>
-      <w:r>
-        <w:rPr>
-          <w:rStyle w:val="CommentReference"/>
-        </w:rPr>
-        <w:annotationRef/>
-      </w:r>
-      <w:r>
-        <w:t>Something to perhaps state more explicitly in the introduction or methods where appropriate are the *biological* hypotheses about which member of the pair should have higher or lower values for each of these traits.</w:t>
-      </w:r>
-    </w:p>
-  </w:comment>
-  <w:comment w:id="3" w:author="Alicia Wood" w:date="2017-04-27T13:13:00Z" w:initials="AW">
-    <w:p>
-      <w:pPr>
-        <w:pStyle w:val="CommentText"/>
-      </w:pPr>
-      <w:r>
-        <w:rPr>
-          <w:rStyle w:val="CommentReference"/>
-        </w:rPr>
-        <w:annotationRef/>
-      </w:r>
-      <w:r>
-        <w:t>New paragraph or not</w:t>
-      </w:r>
-    </w:p>
-  </w:comment>
-</w:comments>
 </file>
 
 <file path=word/endnotes.xml><?xml version="1.0" encoding="utf-8"?>
@@ -6217,7 +6446,7 @@
         <w:rStyle w:val="PageNumber"/>
         <w:noProof/>
       </w:rPr>
-      <w:t>4</w:t>
+      <w:t>1</w:t>
     </w:r>
     <w:r>
       <w:rPr>

</xml_diff>